<commit_message>
chapter 2: beating method
</commit_message>
<xml_diff>
--- a/images/phase_match1.docx
+++ b/images/phase_match1.docx
@@ -7,6 +7,486 @@
     <w:p/>
     <w:p>
       <w:r>
+        <w:rPr>
+          <w:sz w:val="22"/>
+        </w:rPr>
+        <mc:AlternateContent>
+          <mc:Choice Requires="wps">
+            <w:drawing>
+              <wp:anchor distT="0" distB="0" distL="114300" distR="114300" simplePos="0" relativeHeight="620357632" behindDoc="0" locked="0" layoutInCell="1" allowOverlap="1">
+                <wp:simplePos x="0" y="0"/>
+                <wp:positionH relativeFrom="column">
+                  <wp:posOffset>4274820</wp:posOffset>
+                </wp:positionH>
+                <wp:positionV relativeFrom="paragraph">
+                  <wp:posOffset>179705</wp:posOffset>
+                </wp:positionV>
+                <wp:extent cx="6350" cy="1676400"/>
+                <wp:effectExtent l="4445" t="0" r="8255" b="0"/>
+                <wp:wrapNone/>
+                <wp:docPr id="54" name="直线 627"/>
+                <wp:cNvGraphicFramePr/>
+                <a:graphic xmlns:a="http://schemas.openxmlformats.org/drawingml/2006/main">
+                  <a:graphicData uri="http://schemas.microsoft.com/office/word/2010/wordprocessingShape">
+                    <wps:wsp>
+                      <wps:cNvCnPr/>
+                      <wps:spPr>
+                        <a:xfrm>
+                          <a:off x="0" y="0"/>
+                          <a:ext cx="6350" cy="1676400"/>
+                        </a:xfrm>
+                        <a:prstGeom prst="line">
+                          <a:avLst/>
+                        </a:prstGeom>
+                        <a:ln w="6350" cap="flat" cmpd="sng">
+                          <a:solidFill>
+                            <a:srgbClr val="000000"/>
+                          </a:solidFill>
+                          <a:prstDash val="dash"/>
+                          <a:headEnd type="none" w="med" len="med"/>
+                          <a:tailEnd type="none" w="med" len="med"/>
+                        </a:ln>
+                      </wps:spPr>
+                      <wps:bodyPr upright="1"/>
+                    </wps:wsp>
+                  </a:graphicData>
+                </a:graphic>
+              </wp:anchor>
+            </w:drawing>
+          </mc:Choice>
+          <mc:Fallback>
+            <w:pict>
+              <v:line id="直线 627" o:spid="_x0000_s1026" o:spt="20" style="position:absolute;left:0pt;margin-left:336.6pt;margin-top:14.15pt;height:132pt;width:0.5pt;z-index:620357632;mso-width-relative:page;mso-height-relative:page;" filled="f" stroked="t" coordsize="21600,21600" o:gfxdata="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">
+                <v:fill on="f" focussize="0,0"/>
+                <v:stroke weight="0.5pt" color="#000000" joinstyle="round" dashstyle="dash"/>
+                <v:imagedata o:title=""/>
+                <o:lock v:ext="edit" aspectratio="f"/>
+              </v:line>
+            </w:pict>
+          </mc:Fallback>
+        </mc:AlternateContent>
+      </w:r>
+      <w:r>
+        <w:rPr>
+          <w:sz w:val="22"/>
+        </w:rPr>
+        <mc:AlternateContent>
+          <mc:Choice Requires="wps">
+            <w:drawing>
+              <wp:anchor distT="0" distB="0" distL="114300" distR="114300" simplePos="0" relativeHeight="1005008896" behindDoc="0" locked="0" layoutInCell="1" allowOverlap="1">
+                <wp:simplePos x="0" y="0"/>
+                <wp:positionH relativeFrom="column">
+                  <wp:posOffset>4778375</wp:posOffset>
+                </wp:positionH>
+                <wp:positionV relativeFrom="paragraph">
+                  <wp:posOffset>183515</wp:posOffset>
+                </wp:positionV>
+                <wp:extent cx="6350" cy="1676400"/>
+                <wp:effectExtent l="4445" t="0" r="8255" b="0"/>
+                <wp:wrapNone/>
+                <wp:docPr id="55" name="直线 627"/>
+                <wp:cNvGraphicFramePr/>
+                <a:graphic xmlns:a="http://schemas.openxmlformats.org/drawingml/2006/main">
+                  <a:graphicData uri="http://schemas.microsoft.com/office/word/2010/wordprocessingShape">
+                    <wps:wsp>
+                      <wps:cNvCnPr/>
+                      <wps:spPr>
+                        <a:xfrm>
+                          <a:off x="0" y="0"/>
+                          <a:ext cx="6350" cy="1676400"/>
+                        </a:xfrm>
+                        <a:prstGeom prst="line">
+                          <a:avLst/>
+                        </a:prstGeom>
+                        <a:ln w="6350" cap="flat" cmpd="sng">
+                          <a:solidFill>
+                            <a:srgbClr val="000000"/>
+                          </a:solidFill>
+                          <a:prstDash val="dash"/>
+                          <a:headEnd type="none" w="med" len="med"/>
+                          <a:tailEnd type="none" w="med" len="med"/>
+                        </a:ln>
+                      </wps:spPr>
+                      <wps:bodyPr upright="1"/>
+                    </wps:wsp>
+                  </a:graphicData>
+                </a:graphic>
+              </wp:anchor>
+            </w:drawing>
+          </mc:Choice>
+          <mc:Fallback>
+            <w:pict>
+              <v:line id="直线 627" o:spid="_x0000_s1026" o:spt="20" style="position:absolute;left:0pt;margin-left:376.25pt;margin-top:14.45pt;height:132pt;width:0.5pt;z-index:1005008896;mso-width-relative:page;mso-height-relative:page;" filled="f" stroked="t" coordsize="21600,21600" o:gfxdata="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">
+                <v:fill on="f" focussize="0,0"/>
+                <v:stroke weight="0.5pt" color="#000000" joinstyle="round" dashstyle="dash"/>
+                <v:imagedata o:title=""/>
+                <o:lock v:ext="edit" aspectratio="f"/>
+              </v:line>
+            </w:pict>
+          </mc:Fallback>
+        </mc:AlternateContent>
+      </w:r>
+      <w:r>
+        <w:rPr>
+          <w:sz w:val="22"/>
+        </w:rPr>
+        <mc:AlternateContent>
+          <mc:Choice Requires="wps">
+            <w:drawing>
+              <wp:anchor distT="0" distB="0" distL="114300" distR="114300" simplePos="0" relativeHeight="235706368" behindDoc="0" locked="0" layoutInCell="1" allowOverlap="1">
+                <wp:simplePos x="0" y="0"/>
+                <wp:positionH relativeFrom="column">
+                  <wp:posOffset>3770630</wp:posOffset>
+                </wp:positionH>
+                <wp:positionV relativeFrom="paragraph">
+                  <wp:posOffset>187960</wp:posOffset>
+                </wp:positionV>
+                <wp:extent cx="6350" cy="1676400"/>
+                <wp:effectExtent l="4445" t="0" r="8255" b="0"/>
+                <wp:wrapNone/>
+                <wp:docPr id="53" name="直线 627"/>
+                <wp:cNvGraphicFramePr/>
+                <a:graphic xmlns:a="http://schemas.openxmlformats.org/drawingml/2006/main">
+                  <a:graphicData uri="http://schemas.microsoft.com/office/word/2010/wordprocessingShape">
+                    <wps:wsp>
+                      <wps:cNvCnPr/>
+                      <wps:spPr>
+                        <a:xfrm>
+                          <a:off x="0" y="0"/>
+                          <a:ext cx="6350" cy="1676400"/>
+                        </a:xfrm>
+                        <a:prstGeom prst="line">
+                          <a:avLst/>
+                        </a:prstGeom>
+                        <a:ln w="6350" cap="flat" cmpd="sng">
+                          <a:solidFill>
+                            <a:srgbClr val="000000"/>
+                          </a:solidFill>
+                          <a:prstDash val="dash"/>
+                          <a:headEnd type="none" w="med" len="med"/>
+                          <a:tailEnd type="none" w="med" len="med"/>
+                        </a:ln>
+                      </wps:spPr>
+                      <wps:bodyPr upright="1"/>
+                    </wps:wsp>
+                  </a:graphicData>
+                </a:graphic>
+              </wp:anchor>
+            </w:drawing>
+          </mc:Choice>
+          <mc:Fallback>
+            <w:pict>
+              <v:line id="直线 627" o:spid="_x0000_s1026" o:spt="20" style="position:absolute;left:0pt;margin-left:296.9pt;margin-top:14.8pt;height:132pt;width:0.5pt;z-index:235706368;mso-width-relative:page;mso-height-relative:page;" filled="f" stroked="t" coordsize="21600,21600" o:gfxdata="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">
+                <v:fill on="f" focussize="0,0"/>
+                <v:stroke weight="0.5pt" color="#000000" joinstyle="round" dashstyle="dash"/>
+                <v:imagedata o:title=""/>
+                <o:lock v:ext="edit" aspectratio="f"/>
+              </v:line>
+            </w:pict>
+          </mc:Fallback>
+        </mc:AlternateContent>
+      </w:r>
+      <w:r>
+        <w:rPr>
+          <w:sz w:val="22"/>
+        </w:rPr>
+        <mc:AlternateContent>
+          <mc:Choice Requires="wps">
+            <w:drawing>
+              <wp:anchor distT="0" distB="0" distL="114300" distR="114300" simplePos="0" relativeHeight="4146022400" behindDoc="0" locked="0" layoutInCell="1" allowOverlap="1">
+                <wp:simplePos x="0" y="0"/>
+                <wp:positionH relativeFrom="column">
+                  <wp:posOffset>3255010</wp:posOffset>
+                </wp:positionH>
+                <wp:positionV relativeFrom="paragraph">
+                  <wp:posOffset>172085</wp:posOffset>
+                </wp:positionV>
+                <wp:extent cx="6350" cy="1676400"/>
+                <wp:effectExtent l="4445" t="0" r="8255" b="0"/>
+                <wp:wrapNone/>
+                <wp:docPr id="52" name="直线 627"/>
+                <wp:cNvGraphicFramePr/>
+                <a:graphic xmlns:a="http://schemas.openxmlformats.org/drawingml/2006/main">
+                  <a:graphicData uri="http://schemas.microsoft.com/office/word/2010/wordprocessingShape">
+                    <wps:wsp>
+                      <wps:cNvCnPr/>
+                      <wps:spPr>
+                        <a:xfrm>
+                          <a:off x="0" y="0"/>
+                          <a:ext cx="6350" cy="1676400"/>
+                        </a:xfrm>
+                        <a:prstGeom prst="line">
+                          <a:avLst/>
+                        </a:prstGeom>
+                        <a:ln w="6350" cap="flat" cmpd="sng">
+                          <a:solidFill>
+                            <a:srgbClr val="000000"/>
+                          </a:solidFill>
+                          <a:prstDash val="dash"/>
+                          <a:headEnd type="none" w="med" len="med"/>
+                          <a:tailEnd type="none" w="med" len="med"/>
+                        </a:ln>
+                      </wps:spPr>
+                      <wps:bodyPr upright="1"/>
+                    </wps:wsp>
+                  </a:graphicData>
+                </a:graphic>
+              </wp:anchor>
+            </w:drawing>
+          </mc:Choice>
+          <mc:Fallback>
+            <w:pict>
+              <v:line id="直线 627" o:spid="_x0000_s1026" o:spt="20" style="position:absolute;left:0pt;margin-left:256.3pt;margin-top:13.55pt;height:132pt;width:0.5pt;z-index:-148944896;mso-width-relative:page;mso-height-relative:page;" filled="f" stroked="t" coordsize="21600,21600" o:gfxdata="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">
+                <v:fill on="f" focussize="0,0"/>
+                <v:stroke weight="0.5pt" color="#000000" joinstyle="round" dashstyle="dash"/>
+                <v:imagedata o:title=""/>
+                <o:lock v:ext="edit" aspectratio="f"/>
+              </v:line>
+            </w:pict>
+          </mc:Fallback>
+        </mc:AlternateContent>
+      </w:r>
+      <w:r>
+        <w:rPr>
+          <w:sz w:val="22"/>
+        </w:rPr>
+        <mc:AlternateContent>
+          <mc:Choice Requires="wps">
+            <w:drawing>
+              <wp:anchor distT="0" distB="0" distL="114300" distR="114300" simplePos="0" relativeHeight="3761371136" behindDoc="0" locked="0" layoutInCell="1" allowOverlap="1">
+                <wp:simplePos x="0" y="0"/>
+                <wp:positionH relativeFrom="column">
+                  <wp:posOffset>2745740</wp:posOffset>
+                </wp:positionH>
+                <wp:positionV relativeFrom="paragraph">
+                  <wp:posOffset>156845</wp:posOffset>
+                </wp:positionV>
+                <wp:extent cx="6350" cy="1676400"/>
+                <wp:effectExtent l="4445" t="0" r="8255" b="0"/>
+                <wp:wrapNone/>
+                <wp:docPr id="50" name="直线 627"/>
+                <wp:cNvGraphicFramePr/>
+                <a:graphic xmlns:a="http://schemas.openxmlformats.org/drawingml/2006/main">
+                  <a:graphicData uri="http://schemas.microsoft.com/office/word/2010/wordprocessingShape">
+                    <wps:wsp>
+                      <wps:cNvCnPr/>
+                      <wps:spPr>
+                        <a:xfrm>
+                          <a:off x="0" y="0"/>
+                          <a:ext cx="6350" cy="1676400"/>
+                        </a:xfrm>
+                        <a:prstGeom prst="line">
+                          <a:avLst/>
+                        </a:prstGeom>
+                        <a:ln w="6350" cap="flat" cmpd="sng">
+                          <a:solidFill>
+                            <a:srgbClr val="000000"/>
+                          </a:solidFill>
+                          <a:prstDash val="dash"/>
+                          <a:headEnd type="none" w="med" len="med"/>
+                          <a:tailEnd type="none" w="med" len="med"/>
+                        </a:ln>
+                      </wps:spPr>
+                      <wps:bodyPr upright="1"/>
+                    </wps:wsp>
+                  </a:graphicData>
+                </a:graphic>
+              </wp:anchor>
+            </w:drawing>
+          </mc:Choice>
+          <mc:Fallback>
+            <w:pict>
+              <v:line id="直线 627" o:spid="_x0000_s1026" o:spt="20" style="position:absolute;left:0pt;margin-left:216.2pt;margin-top:12.35pt;height:132pt;width:0.5pt;z-index:-533596160;mso-width-relative:page;mso-height-relative:page;" filled="f" stroked="t" coordsize="21600,21600" o:gfxdata="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">
+                <v:fill on="f" focussize="0,0"/>
+                <v:stroke weight="0.5pt" color="#000000" joinstyle="round" dashstyle="dash"/>
+                <v:imagedata o:title=""/>
+                <o:lock v:ext="edit" aspectratio="f"/>
+              </v:line>
+            </w:pict>
+          </mc:Fallback>
+        </mc:AlternateContent>
+      </w:r>
+      <w:r>
+        <w:rPr>
+          <w:sz w:val="22"/>
+        </w:rPr>
+        <mc:AlternateContent>
+          <mc:Choice Requires="wps">
+            <w:drawing>
+              <wp:anchor distT="0" distB="0" distL="114300" distR="114300" simplePos="0" relativeHeight="636308480" behindDoc="0" locked="0" layoutInCell="1" allowOverlap="1">
+                <wp:simplePos x="0" y="0"/>
+                <wp:positionH relativeFrom="column">
+                  <wp:posOffset>2237740</wp:posOffset>
+                </wp:positionH>
+                <wp:positionV relativeFrom="paragraph">
+                  <wp:posOffset>190500</wp:posOffset>
+                </wp:positionV>
+                <wp:extent cx="6350" cy="1676400"/>
+                <wp:effectExtent l="4445" t="0" r="8255" b="0"/>
+                <wp:wrapNone/>
+                <wp:docPr id="51" name="直线 627"/>
+                <wp:cNvGraphicFramePr/>
+                <a:graphic xmlns:a="http://schemas.openxmlformats.org/drawingml/2006/main">
+                  <a:graphicData uri="http://schemas.microsoft.com/office/word/2010/wordprocessingShape">
+                    <wps:wsp>
+                      <wps:cNvCnPr/>
+                      <wps:spPr>
+                        <a:xfrm>
+                          <a:off x="0" y="0"/>
+                          <a:ext cx="6350" cy="1676400"/>
+                        </a:xfrm>
+                        <a:prstGeom prst="line">
+                          <a:avLst/>
+                        </a:prstGeom>
+                        <a:ln w="6350" cap="flat" cmpd="sng">
+                          <a:solidFill>
+                            <a:srgbClr val="000000"/>
+                          </a:solidFill>
+                          <a:prstDash val="dash"/>
+                          <a:headEnd type="none" w="med" len="med"/>
+                          <a:tailEnd type="none" w="med" len="med"/>
+                        </a:ln>
+                      </wps:spPr>
+                      <wps:bodyPr upright="1"/>
+                    </wps:wsp>
+                  </a:graphicData>
+                </a:graphic>
+              </wp:anchor>
+            </w:drawing>
+          </mc:Choice>
+          <mc:Fallback>
+            <w:pict>
+              <v:line id="直线 627" o:spid="_x0000_s1026" o:spt="20" style="position:absolute;left:0pt;margin-left:176.2pt;margin-top:15pt;height:132pt;width:0.5pt;z-index:636308480;mso-width-relative:page;mso-height-relative:page;" filled="f" stroked="t" coordsize="21600,21600" o:gfxdata="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">
+                <v:fill on="f" focussize="0,0"/>
+                <v:stroke weight="0.5pt" color="#000000" joinstyle="round" dashstyle="dash"/>
+                <v:imagedata o:title=""/>
+                <o:lock v:ext="edit" aspectratio="f"/>
+              </v:line>
+            </w:pict>
+          </mc:Fallback>
+        </mc:AlternateContent>
+      </w:r>
+      <w:r>
+        <w:rPr>
+          <w:sz w:val="22"/>
+        </w:rPr>
+        <mc:AlternateContent>
+          <mc:Choice Requires="wps">
+            <w:drawing>
+              <wp:anchor distT="0" distB="0" distL="114300" distR="114300" simplePos="0" relativeHeight="2591466496" behindDoc="0" locked="0" layoutInCell="1" allowOverlap="1">
+                <wp:simplePos x="0" y="0"/>
+                <wp:positionH relativeFrom="column">
+                  <wp:posOffset>1724660</wp:posOffset>
+                </wp:positionH>
+                <wp:positionV relativeFrom="paragraph">
+                  <wp:posOffset>192405</wp:posOffset>
+                </wp:positionV>
+                <wp:extent cx="6350" cy="1676400"/>
+                <wp:effectExtent l="4445" t="0" r="8255" b="0"/>
+                <wp:wrapNone/>
+                <wp:docPr id="48" name="直线 627"/>
+                <wp:cNvGraphicFramePr/>
+                <a:graphic xmlns:a="http://schemas.openxmlformats.org/drawingml/2006/main">
+                  <a:graphicData uri="http://schemas.microsoft.com/office/word/2010/wordprocessingShape">
+                    <wps:wsp>
+                      <wps:cNvCnPr/>
+                      <wps:spPr>
+                        <a:xfrm>
+                          <a:off x="0" y="0"/>
+                          <a:ext cx="6350" cy="1676400"/>
+                        </a:xfrm>
+                        <a:prstGeom prst="line">
+                          <a:avLst/>
+                        </a:prstGeom>
+                        <a:ln w="6350" cap="flat" cmpd="sng">
+                          <a:solidFill>
+                            <a:srgbClr val="000000"/>
+                          </a:solidFill>
+                          <a:prstDash val="dash"/>
+                          <a:headEnd type="none" w="med" len="med"/>
+                          <a:tailEnd type="none" w="med" len="med"/>
+                        </a:ln>
+                      </wps:spPr>
+                      <wps:bodyPr upright="1"/>
+                    </wps:wsp>
+                  </a:graphicData>
+                </a:graphic>
+              </wp:anchor>
+            </w:drawing>
+          </mc:Choice>
+          <mc:Fallback>
+            <w:pict>
+              <v:line id="直线 627" o:spid="_x0000_s1026" o:spt="20" style="position:absolute;left:0pt;margin-left:135.8pt;margin-top:15.15pt;height:132pt;width:0.5pt;z-index:-1703500800;mso-width-relative:page;mso-height-relative:page;" filled="f" stroked="t" coordsize="21600,21600" o:gfxdata="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">
+                <v:fill on="f" focussize="0,0"/>
+                <v:stroke weight="0.5pt" color="#000000" joinstyle="round" dashstyle="dash"/>
+                <v:imagedata o:title=""/>
+                <o:lock v:ext="edit" aspectratio="f"/>
+              </v:line>
+            </w:pict>
+          </mc:Fallback>
+        </mc:AlternateContent>
+      </w:r>
+      <w:r>
+        <w:rPr>
+          <w:sz w:val="22"/>
+        </w:rPr>
+        <mc:AlternateContent>
+          <mc:Choice Requires="wps">
+            <w:drawing>
+              <wp:anchor distT="0" distB="0" distL="114300" distR="114300" simplePos="0" relativeHeight="1421561856" behindDoc="0" locked="0" layoutInCell="1" allowOverlap="1">
+                <wp:simplePos x="0" y="0"/>
+                <wp:positionH relativeFrom="column">
+                  <wp:posOffset>1206500</wp:posOffset>
+                </wp:positionH>
+                <wp:positionV relativeFrom="paragraph">
+                  <wp:posOffset>177165</wp:posOffset>
+                </wp:positionV>
+                <wp:extent cx="6350" cy="1676400"/>
+                <wp:effectExtent l="4445" t="0" r="8255" b="0"/>
+                <wp:wrapNone/>
+                <wp:docPr id="47" name="直线 627"/>
+                <wp:cNvGraphicFramePr/>
+                <a:graphic xmlns:a="http://schemas.openxmlformats.org/drawingml/2006/main">
+                  <a:graphicData uri="http://schemas.microsoft.com/office/word/2010/wordprocessingShape">
+                    <wps:wsp>
+                      <wps:cNvCnPr/>
+                      <wps:spPr>
+                        <a:xfrm>
+                          <a:off x="0" y="0"/>
+                          <a:ext cx="6350" cy="1676400"/>
+                        </a:xfrm>
+                        <a:prstGeom prst="line">
+                          <a:avLst/>
+                        </a:prstGeom>
+                        <a:ln w="6350" cap="flat" cmpd="sng">
+                          <a:solidFill>
+                            <a:srgbClr val="000000"/>
+                          </a:solidFill>
+                          <a:prstDash val="dash"/>
+                          <a:headEnd type="none" w="med" len="med"/>
+                          <a:tailEnd type="none" w="med" len="med"/>
+                        </a:ln>
+                      </wps:spPr>
+                      <wps:bodyPr upright="1"/>
+                    </wps:wsp>
+                  </a:graphicData>
+                </a:graphic>
+              </wp:anchor>
+            </w:drawing>
+          </mc:Choice>
+          <mc:Fallback>
+            <w:pict>
+              <v:line id="直线 627" o:spid="_x0000_s1026" o:spt="20" style="position:absolute;left:0pt;margin-left:95pt;margin-top:13.95pt;height:132pt;width:0.5pt;z-index:1421561856;mso-width-relative:page;mso-height-relative:page;" filled="f" stroked="t" coordsize="21600,21600" o:gfxdata="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">
+                <v:fill on="f" focussize="0,0"/>
+                <v:stroke weight="0.5pt" color="#000000" joinstyle="round" dashstyle="dash"/>
+                <v:imagedata o:title=""/>
+                <o:lock v:ext="edit" aspectratio="f"/>
+              </v:line>
+            </w:pict>
+          </mc:Fallback>
+        </mc:AlternateContent>
+      </w:r>
+      <w:r>
         <w:drawing>
           <wp:anchor distT="0" distB="0" distL="114300" distR="114300" simplePos="0" relativeHeight="2456896512" behindDoc="0" locked="0" layoutInCell="1" allowOverlap="1">
             <wp:simplePos x="0" y="0"/>
@@ -14,7 +494,7 @@
               <wp:posOffset>95250</wp:posOffset>
             </wp:positionH>
             <wp:positionV relativeFrom="paragraph">
-              <wp:posOffset>145415</wp:posOffset>
+              <wp:posOffset>139065</wp:posOffset>
             </wp:positionV>
             <wp:extent cx="5272405" cy="661035"/>
             <wp:effectExtent l="0" t="0" r="4445" b="5715"/>
@@ -64,14 +544,33 @@
           <w:lang w:val="en-US" w:eastAsia="zh-CN"/>
         </w:rPr>
         <w:pict>
-          <v:shape id="_x0000_s1275" o:spid="_x0000_s1275" o:spt="75" alt="" type="#_x0000_t75" style="position:absolute;left:0pt;margin-left:-44.6pt;margin-top:3.85pt;height:20.45pt;width:17pt;z-index:-705248256;mso-width-relative:page;mso-height-relative:page;" o:ole="t" filled="f" o:preferrelative="t" stroked="t" coordsize="21600,21600">
+          <v:shape id="_x0000_s1271" o:spid="_x0000_s1271" o:spt="75" type="#_x0000_t75" style="position:absolute;left:0pt;margin-left:-5.35pt;margin-top:3.55pt;height:21.05pt;width:16.3pt;z-index:803477504;mso-width-relative:page;mso-height-relative:page;" o:ole="t" filled="f" o:preferrelative="t" stroked="t" coordsize="21600,21600">
+            <v:path/>
+            <v:fill on="f" focussize="0,0"/>
+            <v:stroke color="#000000 [3213]" joinstyle="miter"/>
+            <v:imagedata r:id="rId6" o:title=""/>
+            <o:lock v:ext="edit" aspectratio="t"/>
+          </v:shape>
+          <o:OLEObject Type="Embed" ProgID="Equation.KSEE3" ShapeID="_x0000_s1271" DrawAspect="Content" ObjectID="_1468075725" r:id="rId5">
+            <o:LockedField>false</o:LockedField>
+          </o:OLEObject>
+        </w:pict>
+      </w:r>
+      <w:r>
+        <w:rPr>
+          <w:rFonts w:hint="eastAsia" w:eastAsia="SimSun"/>
+          <w:position w:val="-20"/>
+          <w:lang w:val="en-US" w:eastAsia="zh-CN"/>
+        </w:rPr>
+        <w:pict>
+          <v:shape id="_x0000_s1275" o:spid="_x0000_s1275" o:spt="75" type="#_x0000_t75" style="position:absolute;left:0pt;margin-left:-45.05pt;margin-top:3.85pt;height:20.45pt;width:17pt;z-index:-705248256;mso-width-relative:page;mso-height-relative:page;" o:ole="t" filled="f" o:preferrelative="t" stroked="t" coordsize="21600,21600">
             <v:path/>
             <v:fill on="f" focussize="0,0"/>
             <v:stroke color="#0070C0" joinstyle="miter"/>
-            <v:imagedata r:id="rId6" o:title=""/>
+            <v:imagedata r:id="rId8" o:title=""/>
             <o:lock v:ext="edit" aspectratio="t"/>
           </v:shape>
-          <o:OLEObject Type="Embed" ProgID="Equation.KSEE3" ShapeID="_x0000_s1275" DrawAspect="Content" ObjectID="_1468075725" r:id="rId5">
+          <o:OLEObject Type="Embed" ProgID="Equation.KSEE3" ShapeID="_x0000_s1275" DrawAspect="Content" ObjectID="_1468075726" r:id="rId7">
             <o:LockedField>false</o:LockedField>
           </o:OLEObject>
         </w:pict>
@@ -87,29 +586,10 @@
             <v:path/>
             <v:fill on="f" focussize="0,0"/>
             <v:stroke color="#FF0000" joinstyle="miter"/>
-            <v:imagedata r:id="rId8" o:title=""/>
-            <o:lock v:ext="edit" aspectratio="t"/>
-          </v:shape>
-          <o:OLEObject Type="Embed" ProgID="Equation.KSEE3" ShapeID="_x0000_s1248" DrawAspect="Content" ObjectID="_1468075726" r:id="rId7">
-            <o:LockedField>false</o:LockedField>
-          </o:OLEObject>
-        </w:pict>
-      </w:r>
-      <w:r>
-        <w:rPr>
-          <w:rFonts w:hint="eastAsia" w:eastAsia="SimSun"/>
-          <w:position w:val="-20"/>
-          <w:lang w:val="en-US" w:eastAsia="zh-CN"/>
-        </w:rPr>
-        <w:pict>
-          <v:shape id="_x0000_s1271" o:spid="_x0000_s1271" o:spt="75" type="#_x0000_t75" style="position:absolute;left:0pt;margin-left:-6.25pt;margin-top:3.1pt;height:21.05pt;width:16.3pt;z-index:803477504;mso-width-relative:page;mso-height-relative:page;" o:ole="t" filled="f" o:preferrelative="t" stroked="t" coordsize="21600,21600">
-            <v:path/>
-            <v:fill on="f" focussize="0,0"/>
-            <v:stroke color="#000000 [3213]" joinstyle="miter"/>
             <v:imagedata r:id="rId10" o:title=""/>
             <o:lock v:ext="edit" aspectratio="t"/>
           </v:shape>
-          <o:OLEObject Type="Embed" ProgID="Equation.KSEE3" ShapeID="_x0000_s1271" DrawAspect="Content" ObjectID="_1468075727" r:id="rId9">
+          <o:OLEObject Type="Embed" ProgID="Equation.KSEE3" ShapeID="_x0000_s1248" DrawAspect="Content" ObjectID="_1468075727" r:id="rId9">
             <o:LockedField>false</o:LockedField>
           </o:OLEObject>
         </w:pict>
@@ -129,10 +609,10 @@
                   <wp:posOffset>509270</wp:posOffset>
                 </wp:positionH>
                 <wp:positionV relativeFrom="paragraph">
-                  <wp:posOffset>232410</wp:posOffset>
+                  <wp:posOffset>233045</wp:posOffset>
                 </wp:positionV>
-                <wp:extent cx="175895" cy="984885"/>
-                <wp:effectExtent l="0" t="0" r="14605" b="5715"/>
+                <wp:extent cx="175895" cy="979805"/>
+                <wp:effectExtent l="0" t="0" r="14605" b="10795"/>
                 <wp:wrapNone/>
                 <wp:docPr id="20" name="矩形 20"/>
                 <wp:cNvGraphicFramePr/>
@@ -143,7 +623,7 @@
                       <wps:spPr>
                         <a:xfrm flipH="1">
                           <a:off x="0" y="0"/>
-                          <a:ext cx="175895" cy="984885"/>
+                          <a:ext cx="175895" cy="979805"/>
                         </a:xfrm>
                         <a:prstGeom prst="rect">
                           <a:avLst/>
@@ -184,7 +664,7 @@
           </mc:Choice>
           <mc:Fallback>
             <w:pict>
-              <v:rect id="_x0000_s1026" o:spid="_x0000_s1026" o:spt="1" style="position:absolute;left:0pt;flip:x;margin-left:40.1pt;margin-top:18.3pt;height:77.55pt;width:13.85pt;z-index:758247424;v-text-anchor:middle;mso-width-relative:page;mso-height-relative:page;" fillcolor="#FF0000" filled="t" stroked="f" coordsize="21600,21600" o:gfxdata="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">
+              <v:rect id="_x0000_s1026" o:spid="_x0000_s1026" o:spt="1" style="position:absolute;left:0pt;flip:x;margin-left:40.1pt;margin-top:18.35pt;height:77.15pt;width:13.85pt;z-index:758247424;v-text-anchor:middle;mso-width-relative:page;mso-height-relative:page;" fillcolor="#FF0000" filled="t" stroked="f" coordsize="21600,21600" o:gfxdata="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">
                 <v:fill on="t" opacity="32768f" focussize="0,0"/>
                 <v:stroke on="f" weight="1pt" miterlimit="8" joinstyle="miter"/>
                 <v:imagedata o:title=""/>
@@ -262,7 +742,7 @@
           </mc:Choice>
           <mc:Fallback>
             <w:pict>
-              <v:rect id="_x0000_s1026" o:spid="_x0000_s1026" o:spt="1" style="position:absolute;left:0pt;flip:x;margin-left:242.65pt;margin-top:17.8pt;height:77pt;width:13.85pt;z-index:-1243394048;v-text-anchor:middle;mso-width-relative:page;mso-height-relative:page;" fillcolor="#FF0000" filled="t" stroked="f" coordsize="21600,21600" o:gfxdata="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">
+              <v:rect id="_x0000_s1026" o:spid="_x0000_s1026" o:spt="1" style="position:absolute;left:0pt;flip:x;margin-left:242.65pt;margin-top:17.8pt;height:77pt;width:13.85pt;z-index:-1243394048;v-text-anchor:middle;mso-width-relative:page;mso-height-relative:page;" fillcolor="#FF0000" filled="t" stroked="f" coordsize="21600,21600" o:gfxdata="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">
                 <v:fill on="t" opacity="32768f" focussize="0,0"/>
                 <v:stroke on="f" weight="1pt" miterlimit="8" joinstyle="miter"/>
                 <v:imagedata o:title=""/>
@@ -340,7 +820,7 @@
           </mc:Choice>
           <mc:Fallback>
             <w:pict>
-              <v:rect id="_x0000_s1026" o:spid="_x0000_s1026" o:spt="1" style="position:absolute;left:0pt;flip:x;margin-left:202.15pt;margin-top:16.8pt;height:77.55pt;width:13.85pt;z-index:970618880;v-text-anchor:middle;mso-width-relative:page;mso-height-relative:page;" fillcolor="#FF0000" filled="t" stroked="f" coordsize="21600,21600" o:gfxdata="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">
+              <v:rect id="_x0000_s1026" o:spid="_x0000_s1026" o:spt="1" style="position:absolute;left:0pt;flip:x;margin-left:202.15pt;margin-top:16.8pt;height:77.55pt;width:13.85pt;z-index:970618880;v-text-anchor:middle;mso-width-relative:page;mso-height-relative:page;" fillcolor="#FF0000" filled="t" stroked="f" coordsize="21600,21600" o:gfxdata="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">
                 <v:fill on="t" opacity="32768f" focussize="0,0"/>
                 <v:stroke on="f" weight="1pt" miterlimit="8" joinstyle="miter"/>
                 <v:imagedata o:title=""/>
@@ -418,7 +898,7 @@
           </mc:Choice>
           <mc:Fallback>
             <w:pict>
-              <v:rect id="_x0000_s1026" o:spid="_x0000_s1026" o:spt="1" style="position:absolute;left:0pt;flip:x;margin-left:161.2pt;margin-top:17.75pt;height:76.1pt;width:15.3pt;z-index:-1110335488;v-text-anchor:middle;mso-width-relative:page;mso-height-relative:page;" fillcolor="#FF0000" filled="t" stroked="f" coordsize="21600,21600" o:gfxdata="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">
+              <v:rect id="_x0000_s1026" o:spid="_x0000_s1026" o:spt="1" style="position:absolute;left:0pt;flip:x;margin-left:161.2pt;margin-top:17.75pt;height:76.1pt;width:15.3pt;z-index:-1110335488;v-text-anchor:middle;mso-width-relative:page;mso-height-relative:page;" fillcolor="#FF0000" filled="t" stroked="f" coordsize="21600,21600" o:gfxdata="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">
                 <v:fill on="t" opacity="32768f" focussize="0,0"/>
                 <v:stroke on="f" weight="1pt" miterlimit="8" joinstyle="miter"/>
                 <v:imagedata o:title=""/>
@@ -496,7 +976,7 @@
           </mc:Choice>
           <mc:Fallback>
             <w:pict>
-              <v:rect id="_x0000_s1026" o:spid="_x0000_s1026" o:spt="1" style="position:absolute;left:0pt;flip:x;margin-left:121.65pt;margin-top:17.3pt;height:77.55pt;width:13.85pt;z-index:1103677440;v-text-anchor:middle;mso-width-relative:page;mso-height-relative:page;" fillcolor="#FF0000" filled="t" stroked="f" coordsize="21600,21600" o:gfxdata="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">
+              <v:rect id="_x0000_s1026" o:spid="_x0000_s1026" o:spt="1" style="position:absolute;left:0pt;flip:x;margin-left:121.65pt;margin-top:17.3pt;height:77.55pt;width:13.85pt;z-index:1103677440;v-text-anchor:middle;mso-width-relative:page;mso-height-relative:page;" fillcolor="#FF0000" filled="t" stroked="f" coordsize="21600,21600" o:gfxdata="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">
                 <v:fill on="t" opacity="32768f" focussize="0,0"/>
                 <v:stroke on="f" weight="1pt" miterlimit="8" joinstyle="miter"/>
                 <v:imagedata o:title=""/>
@@ -574,7 +1054,7 @@
           </mc:Choice>
           <mc:Fallback>
             <w:pict>
-              <v:rect id="_x0000_s1026" o:spid="_x0000_s1026" o:spt="1" style="position:absolute;left:0pt;flip:x;margin-left:81.15pt;margin-top:17.8pt;height:76.5pt;width:13.85pt;z-index:-1962355712;v-text-anchor:middle;mso-width-relative:page;mso-height-relative:page;" fillcolor="#FF0000" filled="t" stroked="f" coordsize="21600,21600" o:gfxdata="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">
+              <v:rect id="_x0000_s1026" o:spid="_x0000_s1026" o:spt="1" style="position:absolute;left:0pt;flip:x;margin-left:81.15pt;margin-top:17.8pt;height:76.5pt;width:13.85pt;z-index:-1962355712;v-text-anchor:middle;mso-width-relative:page;mso-height-relative:page;" fillcolor="#FF0000" filled="t" stroked="f" coordsize="21600,21600" o:gfxdata="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">
                 <v:fill on="t" opacity="32768f" focussize="0,0"/>
                 <v:stroke on="f" weight="1pt" miterlimit="8" joinstyle="miter"/>
                 <v:imagedata o:title=""/>
@@ -634,7 +1114,7 @@
           </mc:Choice>
           <mc:Fallback>
             <w:pict>
-              <v:line id="箭头 631" o:spid="_x0000_s1026" o:spt="20" style="position:absolute;left:0pt;flip:y;margin-left:-13.05pt;margin-top:18.05pt;height:0.05pt;width:450.35pt;z-index:1982692352;mso-width-relative:page;mso-height-relative:page;" filled="f" stroked="t" coordsize="21600,21600" o:gfxdata="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">
+              <v:line id="箭头 631" o:spid="_x0000_s1026" o:spt="20" style="position:absolute;left:0pt;flip:y;margin-left:-13.05pt;margin-top:18.05pt;height:0.05pt;width:450.35pt;z-index:1982692352;mso-width-relative:page;mso-height-relative:page;" filled="f" stroked="t" coordsize="21600,21600" o:gfxdata="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">
                 <v:fill on="f" focussize="0,0"/>
                 <v:stroke color="#000000" joinstyle="round" endarrow="block"/>
                 <v:imagedata o:title=""/>
@@ -712,7 +1192,7 @@
           </mc:Choice>
           <mc:Fallback>
             <w:pict>
-              <v:rect id="_x0000_s1026" o:spid="_x0000_s1026" o:spt="1" style="position:absolute;left:0pt;flip:x;margin-left:362.25pt;margin-top:17.85pt;height:76.1pt;width:13.85pt;z-index:-1962354688;v-text-anchor:middle;mso-width-relative:page;mso-height-relative:page;" fillcolor="#FF0000" filled="t" stroked="f" coordsize="21600,21600" o:gfxdata="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">
+              <v:rect id="_x0000_s1026" o:spid="_x0000_s1026" o:spt="1" style="position:absolute;left:0pt;flip:x;margin-left:362.25pt;margin-top:17.85pt;height:76.1pt;width:13.85pt;z-index:-1962354688;v-text-anchor:middle;mso-width-relative:page;mso-height-relative:page;" fillcolor="#FF0000" filled="t" stroked="f" coordsize="21600,21600" o:gfxdata="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">
                 <v:fill on="t" opacity="32768f" focussize="0,0"/>
                 <v:stroke on="f" weight="1pt" miterlimit="8" joinstyle="miter"/>
                 <v:imagedata o:title=""/>
@@ -1045,68 +1525,7 @@
         </mc:AlternateContent>
       </w:r>
     </w:p>
-    <w:p>
-      <w:r>
-        <w:rPr>
-          <w:sz w:val="22"/>
-        </w:rPr>
-        <mc:AlternateContent>
-          <mc:Choice Requires="wps">
-            <w:drawing>
-              <wp:anchor distT="0" distB="0" distL="114300" distR="114300" simplePos="0" relativeHeight="3680748544" behindDoc="0" locked="0" layoutInCell="1" allowOverlap="1">
-                <wp:simplePos x="0" y="0"/>
-                <wp:positionH relativeFrom="column">
-                  <wp:posOffset>501015</wp:posOffset>
-                </wp:positionH>
-                <wp:positionV relativeFrom="paragraph">
-                  <wp:posOffset>211455</wp:posOffset>
-                </wp:positionV>
-                <wp:extent cx="8890" cy="951230"/>
-                <wp:effectExtent l="0" t="0" r="0" b="0"/>
-                <wp:wrapNone/>
-                <wp:docPr id="19" name="直线 627"/>
-                <wp:cNvGraphicFramePr/>
-                <a:graphic xmlns:a="http://schemas.openxmlformats.org/drawingml/2006/main">
-                  <a:graphicData uri="http://schemas.microsoft.com/office/word/2010/wordprocessingShape">
-                    <wps:wsp>
-                      <wps:cNvCnPr/>
-                      <wps:spPr>
-                        <a:xfrm flipH="1">
-                          <a:off x="0" y="0"/>
-                          <a:ext cx="8890" cy="951230"/>
-                        </a:xfrm>
-                        <a:prstGeom prst="line">
-                          <a:avLst/>
-                        </a:prstGeom>
-                        <a:ln w="6350" cap="flat" cmpd="sng">
-                          <a:solidFill>
-                            <a:srgbClr val="000000"/>
-                          </a:solidFill>
-                          <a:prstDash val="dash"/>
-                          <a:headEnd type="none" w="med" len="med"/>
-                          <a:tailEnd type="none" w="med" len="med"/>
-                        </a:ln>
-                      </wps:spPr>
-                      <wps:bodyPr upright="1"/>
-                    </wps:wsp>
-                  </a:graphicData>
-                </a:graphic>
-              </wp:anchor>
-            </w:drawing>
-          </mc:Choice>
-          <mc:Fallback>
-            <w:pict>
-              <v:line id="直线 627" o:spid="_x0000_s1026" o:spt="20" style="position:absolute;left:0pt;flip:x;margin-left:39.45pt;margin-top:16.65pt;height:74.9pt;width:0.7pt;z-index:-614218752;mso-width-relative:page;mso-height-relative:page;" filled="f" stroked="t" coordsize="21600,21600" o:gfxdata="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">
-                <v:fill on="f" focussize="0,0"/>
-                <v:stroke weight="0.5pt" color="#000000" joinstyle="round" dashstyle="dash"/>
-                <v:imagedata o:title=""/>
-                <o:lock v:ext="edit" aspectratio="f"/>
-              </v:line>
-            </w:pict>
-          </mc:Fallback>
-        </mc:AlternateContent>
-      </w:r>
-    </w:p>
+    <w:p/>
     <w:p>
       <w:pPr>
         <w:rPr>
@@ -1216,7 +1635,7 @@
           </mc:Choice>
           <mc:Fallback>
             <w:pict>
-              <v:line id="箭头 631" o:spid="_x0000_s1026" o:spt="20" style="position:absolute;left:0pt;flip:y;margin-left:-13.55pt;margin-top:34.45pt;height:1.75pt;width:452.35pt;z-index:1982693376;mso-width-relative:page;mso-height-relative:page;" filled="f" stroked="t" coordsize="21600,21600" o:gfxdata="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">
+              <v:line id="箭头 631" o:spid="_x0000_s1026" o:spt="20" style="position:absolute;left:0pt;flip:y;margin-left:-13.55pt;margin-top:34.45pt;height:1.75pt;width:452.35pt;z-index:1982693376;mso-width-relative:page;mso-height-relative:page;" filled="f" stroked="t" coordsize="21600,21600" o:gfxdata="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">
                 <v:fill on="f" focussize="0,0"/>
                 <v:stroke color="#000000" joinstyle="round" endarrow="block"/>
                 <v:imagedata o:title=""/>
@@ -1404,7 +1823,7 @@
           <w:lang w:val="en-US" w:eastAsia="zh-CN"/>
         </w:rPr>
         <w:pict>
-          <v:shape id="_x0000_s1276" o:spid="_x0000_s1276" o:spt="75" alt="" type="#_x0000_t75" style="position:absolute;left:0pt;margin-left:2.4pt;margin-top:2.25pt;height:20.45pt;width:17pt;z-index:-1662153728;mso-width-relative:page;mso-height-relative:page;" o:ole="t" filled="f" o:preferrelative="t" stroked="t" coordsize="21600,21600">
+          <v:shape id="_x0000_s1276" o:spid="_x0000_s1276" o:spt="75" type="#_x0000_t75" style="position:absolute;left:0pt;margin-left:2.4pt;margin-top:2.25pt;height:20.45pt;width:17pt;z-index:-1662153728;mso-width-relative:page;mso-height-relative:page;" o:ole="t" filled="f" o:preferrelative="t" stroked="t" coordsize="21600,21600">
             <v:path/>
             <v:fill on="f" focussize="0,0"/>
             <v:stroke color="#0070C0" joinstyle="miter"/>
@@ -1420,19 +1839,95 @@
     <w:p>
       <w:r>
         <w:rPr>
+          <w:sz w:val="22"/>
+        </w:rPr>
+        <mc:AlternateContent>
+          <mc:Choice Requires="wps">
+            <w:drawing>
+              <wp:anchor distT="0" distB="0" distL="114300" distR="114300" simplePos="0" relativeHeight="2456379392" behindDoc="0" locked="0" layoutInCell="1" allowOverlap="1">
+                <wp:simplePos x="0" y="0"/>
+                <wp:positionH relativeFrom="column">
+                  <wp:posOffset>5168900</wp:posOffset>
+                </wp:positionH>
+                <wp:positionV relativeFrom="paragraph">
+                  <wp:posOffset>4114800</wp:posOffset>
+                </wp:positionV>
+                <wp:extent cx="787400" cy="2139950"/>
+                <wp:effectExtent l="0" t="0" r="12700" b="12700"/>
+                <wp:wrapNone/>
+                <wp:docPr id="5" name="矩形 5"/>
+                <wp:cNvGraphicFramePr/>
+                <a:graphic xmlns:a="http://schemas.openxmlformats.org/drawingml/2006/main">
+                  <a:graphicData uri="http://schemas.microsoft.com/office/word/2010/wordprocessingShape">
+                    <wps:wsp>
+                      <wps:cNvSpPr/>
+                      <wps:spPr>
+                        <a:xfrm>
+                          <a:off x="6317615" y="7461885"/>
+                          <a:ext cx="787400" cy="2139950"/>
+                        </a:xfrm>
+                        <a:prstGeom prst="rect">
+                          <a:avLst/>
+                        </a:prstGeom>
+                        <a:solidFill>
+                          <a:schemeClr val="bg1"/>
+                        </a:solidFill>
+                        <a:ln>
+                          <a:noFill/>
+                        </a:ln>
+                      </wps:spPr>
+                      <wps:style>
+                        <a:lnRef idx="2">
+                          <a:schemeClr val="accent1">
+                            <a:shade val="50000"/>
+                          </a:schemeClr>
+                        </a:lnRef>
+                        <a:fillRef idx="1">
+                          <a:schemeClr val="accent1"/>
+                        </a:fillRef>
+                        <a:effectRef idx="0">
+                          <a:schemeClr val="accent1"/>
+                        </a:effectRef>
+                        <a:fontRef idx="minor">
+                          <a:schemeClr val="lt1"/>
+                        </a:fontRef>
+                      </wps:style>
+                      <wps:bodyPr rot="0" spcFirstLastPara="0" vertOverflow="overflow" horzOverflow="overflow" vert="horz" wrap="square" lIns="91440" tIns="45720" rIns="91440" bIns="45720" numCol="1" spcCol="0" rtlCol="0" fromWordArt="0" anchor="ctr" anchorCtr="0" forceAA="0" compatLnSpc="1">
+                        <a:noAutofit/>
+                      </wps:bodyPr>
+                    </wps:wsp>
+                  </a:graphicData>
+                </a:graphic>
+              </wp:anchor>
+            </w:drawing>
+          </mc:Choice>
+          <mc:Fallback>
+            <w:pict>
+              <v:rect id="_x0000_s1026" o:spid="_x0000_s1026" o:spt="1" style="position:absolute;left:0pt;margin-left:407pt;margin-top:324pt;height:168.5pt;width:62pt;z-index:-1838587904;v-text-anchor:middle;mso-width-relative:page;mso-height-relative:page;" fillcolor="#FFFFFF [3212]" filled="t" stroked="f" coordsize="21600,21600" o:gfxdata="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">
+                <v:fill on="t" focussize="0,0"/>
+                <v:stroke on="f" weight="1pt" miterlimit="8" joinstyle="miter"/>
+                <v:imagedata o:title=""/>
+                <o:lock v:ext="edit" aspectratio="f"/>
+              </v:rect>
+            </w:pict>
+          </mc:Fallback>
+        </mc:AlternateContent>
+      </w:r>
+      <w:r>
+        <w:rPr>
           <w:rFonts w:hint="eastAsia" w:eastAsia="SimSun"/>
           <w:position w:val="-20"/>
           <w:lang w:val="en-US" w:eastAsia="zh-CN"/>
         </w:rPr>
         <w:pict>
-          <v:shape id="_x0000_s1278" o:spid="_x0000_s1278" o:spt="75" alt="" type="#_x0000_t75" style="position:absolute;left:0pt;margin-left:-30.6pt;margin-top:432.7pt;height:21.4pt;width:17pt;z-index:719002624;mso-width-relative:page;mso-height-relative:page;" o:ole="t" filled="f" o:preferrelative="t" stroked="t" coordsize="21600,21600">
+          <v:shape id="_x0000_s1281" o:spid="_x0000_s1281" o:spt="75" alt="" type="#_x0000_t75" style="position:absolute;left:0pt;margin-left:363.15pt;margin-top:473.2pt;height:21pt;width:58.8pt;z-index:28199936;mso-width-relative:page;mso-height-relative:page;" o:ole="t" filled="f" o:preferrelative="t" stroked="f" coordsize="21600,21600">
             <v:path/>
             <v:fill on="f" focussize="0,0"/>
-            <v:stroke color="#0070C0" joinstyle="miter"/>
+            <v:stroke on="f"/>
             <v:imagedata r:id="rId21" o:title=""/>
             <o:lock v:ext="edit" aspectratio="t"/>
           </v:shape>
-          <o:OLEObject Type="Embed" ProgID="Equation.KSEE3" ShapeID="_x0000_s1278" DrawAspect="Content" ObjectID="_1468075732" r:id="rId20">
+          <o:OLEObject Type="Embed" ProgID="Equation.KSEE3" ShapeID="_x0000_s1281" DrawAspect="Content" ObjectID="_1468075732" r:id="rId20">
             <o:LockedField>false</o:LockedField>
           </o:OLEObject>
         </w:pict>
@@ -1444,37 +1939,113 @@
           <w:lang w:val="en-US" w:eastAsia="zh-CN"/>
         </w:rPr>
         <w:pict>
-          <v:shape id="_x0000_s1277" o:spid="_x0000_s1277" o:spt="75" alt="" type="#_x0000_t75" style="position:absolute;left:0pt;margin-left:-29.6pt;margin-top:366.2pt;height:21.4pt;width:17pt;z-index:1675908096;mso-width-relative:page;mso-height-relative:page;" o:ole="t" filled="f" o:preferrelative="t" stroked="t" coordsize="21600,21600">
+          <v:shape id="_x0000_s1278" o:spid="_x0000_s1278" o:spt="75" type="#_x0000_t75" style="position:absolute;left:0pt;margin-left:-31.8pt;margin-top:433.1pt;height:21.4pt;width:17pt;z-index:719002624;mso-width-relative:page;mso-height-relative:page;" o:ole="t" filled="f" o:preferrelative="t" stroked="t" coordsize="21600,21600">
             <v:path/>
             <v:fill on="f" focussize="0,0"/>
             <v:stroke color="#0070C0" joinstyle="miter"/>
             <v:imagedata r:id="rId23" o:title=""/>
             <o:lock v:ext="edit" aspectratio="t"/>
           </v:shape>
-          <o:OLEObject Type="Embed" ProgID="Equation.KSEE3" ShapeID="_x0000_s1277" DrawAspect="Content" ObjectID="_1468075733" r:id="rId22">
+          <o:OLEObject Type="Embed" ProgID="Equation.KSEE3" ShapeID="_x0000_s1278" DrawAspect="Content" ObjectID="_1468075733" r:id="rId22">
             <o:LockedField>false</o:LockedField>
           </o:OLEObject>
         </w:pict>
       </w:r>
       <w:r>
         <w:rPr>
+          <w:rFonts w:hint="eastAsia" w:eastAsia="SimSun"/>
+          <w:position w:val="-20"/>
+          <w:lang w:val="en-US" w:eastAsia="zh-CN"/>
+        </w:rPr>
+        <w:pict>
+          <v:shape id="_x0000_s1277" o:spid="_x0000_s1277" o:spt="75" type="#_x0000_t75" style="position:absolute;left:0pt;margin-left:-30.4pt;margin-top:365.8pt;height:21.4pt;width:17pt;z-index:1675908096;mso-width-relative:page;mso-height-relative:page;" o:ole="t" filled="f" o:preferrelative="t" stroked="t" coordsize="21600,21600">
+            <v:path/>
+            <v:fill on="f" focussize="0,0"/>
+            <v:stroke color="#0070C0" joinstyle="miter"/>
+            <v:imagedata r:id="rId25" o:title=""/>
+            <o:lock v:ext="edit" aspectratio="t"/>
+          </v:shape>
+          <o:OLEObject Type="Embed" ProgID="Equation.KSEE3" ShapeID="_x0000_s1277" DrawAspect="Content" ObjectID="_1468075734" r:id="rId24">
+            <o:LockedField>false</o:LockedField>
+          </o:OLEObject>
+        </w:pict>
+      </w:r>
+      <w:r>
+        <w:rPr>
+          <w:rFonts w:hint="eastAsia" w:eastAsia="SimSun"/>
+          <w:position w:val="-20"/>
+          <w:lang w:val="en-US" w:eastAsia="zh-CN"/>
+        </w:rPr>
+        <w:pict>
+          <v:shape id="_x0000_s1227" o:spid="_x0000_s1227" o:spt="75" alt="" type="#_x0000_t75" style="position:absolute;left:0pt;margin-left:201.2pt;margin-top:472.95pt;height:21pt;width:58.8pt;z-index:758731776;mso-width-relative:page;mso-height-relative:page;" o:ole="t" filled="f" o:preferrelative="t" stroked="f" coordsize="21600,21600">
+            <v:path/>
+            <v:fill on="f" focussize="0,0"/>
+            <v:stroke on="f"/>
+            <v:imagedata r:id="rId27" o:title=""/>
+            <o:lock v:ext="edit" aspectratio="t"/>
+          </v:shape>
+          <o:OLEObject Type="Embed" ProgID="Equation.KSEE3" ShapeID="_x0000_s1227" DrawAspect="Content" ObjectID="_1468075735" r:id="rId26">
+            <o:LockedField>false</o:LockedField>
+          </o:OLEObject>
+        </w:pict>
+      </w:r>
+      <w:r>
+        <w:rPr>
+          <w:rFonts w:hint="eastAsia" w:eastAsia="SimSun"/>
+          <w:position w:val="-20"/>
+          <w:lang w:val="en-US" w:eastAsia="zh-CN"/>
+        </w:rPr>
+        <w:pict>
+          <v:shape id="_x0000_s1282" o:spid="_x0000_s1282" o:spt="75" alt="" type="#_x0000_t75" style="position:absolute;left:0pt;margin-left:40.95pt;margin-top:473.45pt;height:21pt;width:58.8pt;z-index:-195257344;mso-width-relative:page;mso-height-relative:page;" o:ole="t" filled="f" o:preferrelative="t" stroked="f" coordsize="21600,21600">
+            <v:path/>
+            <v:fill on="f" focussize="0,0"/>
+            <v:stroke on="f"/>
+            <v:imagedata r:id="rId29" o:title=""/>
+            <o:lock v:ext="edit" aspectratio="t"/>
+          </v:shape>
+          <o:OLEObject Type="Embed" ProgID="Equation.KSEE3" ShapeID="_x0000_s1282" DrawAspect="Content" ObjectID="_1468075736" r:id="rId28">
+            <o:LockedField>false</o:LockedField>
+          </o:OLEObject>
+        </w:pict>
+      </w:r>
+      <w:r>
+        <w:rPr>
+          <w:rFonts w:hint="eastAsia" w:eastAsia="SimSun"/>
+          <w:position w:val="-20"/>
+          <w:lang w:val="en-US" w:eastAsia="zh-CN"/>
+        </w:rPr>
+        <w:pict>
+          <v:shape id="_x0000_s1263" o:spid="_x0000_s1263" o:spt="75" type="#_x0000_t75" style="position:absolute;left:0pt;margin-left:299.35pt;margin-top:400.15pt;height:21.05pt;width:22.35pt;z-index:1626675200;mso-width-relative:page;mso-height-relative:page;" o:ole="t" filled="f" o:preferrelative="t" stroked="f" coordsize="21600,21600">
+            <v:path/>
+            <v:fill on="f" focussize="0,0"/>
+            <v:stroke on="f"/>
+            <v:imagedata r:id="rId31" o:title=""/>
+            <o:lock v:ext="edit" aspectratio="t"/>
+          </v:shape>
+          <o:OLEObject Type="Embed" ProgID="Equation.KSEE3" ShapeID="_x0000_s1263" DrawAspect="Content" ObjectID="_1468075737" r:id="rId30">
+            <o:LockedField>false</o:LockedField>
+          </o:OLEObject>
+        </w:pict>
+      </w:r>
+      <w:r>
+        <w:rPr>
           <w:sz w:val="22"/>
         </w:rPr>
         <mc:AlternateContent>
           <mc:Choice Requires="wps">
             <w:drawing>
-              <wp:anchor distT="0" distB="0" distL="114300" distR="114300" simplePos="0" relativeHeight="1083997184" behindDoc="0" locked="0" layoutInCell="1" allowOverlap="1">
+              <wp:anchor distT="0" distB="0" distL="114300" distR="114300" simplePos="0" relativeHeight="3432844288" behindDoc="0" locked="0" layoutInCell="1" allowOverlap="1">
                 <wp:simplePos x="0" y="0"/>
                 <wp:positionH relativeFrom="column">
-                  <wp:posOffset>304165</wp:posOffset>
+                  <wp:posOffset>2888615</wp:posOffset>
                 </wp:positionH>
                 <wp:positionV relativeFrom="paragraph">
-                  <wp:posOffset>157480</wp:posOffset>
+                  <wp:posOffset>5333365</wp:posOffset>
                 </wp:positionV>
-                <wp:extent cx="190500" cy="0"/>
-                <wp:effectExtent l="0" t="48895" r="0" b="65405"/>
+                <wp:extent cx="2063115" cy="1905"/>
+                <wp:effectExtent l="0" t="48895" r="13335" b="63500"/>
                 <wp:wrapNone/>
-                <wp:docPr id="14" name="直接箭头连接符 14"/>
+                <wp:docPr id="143" name="直接箭头连接符 143"/>
                 <wp:cNvGraphicFramePr/>
                 <a:graphic xmlns:a="http://schemas.openxmlformats.org/drawingml/2006/main">
                   <a:graphicData uri="http://schemas.microsoft.com/office/word/2010/wordprocessingShape">
@@ -1483,12 +2054,13 @@
                       <wps:spPr>
                         <a:xfrm>
                           <a:off x="0" y="0"/>
-                          <a:ext cx="190500" cy="0"/>
+                          <a:ext cx="2063115" cy="1905"/>
                         </a:xfrm>
                         <a:prstGeom prst="straightConnector1">
                           <a:avLst/>
                         </a:prstGeom>
                         <a:ln>
+                          <a:headEnd type="arrow" w="med" len="med"/>
                           <a:tailEnd type="arrow" w="med" len="med"/>
                         </a:ln>
                       </wps:spPr>
@@ -1515,9 +2087,9 @@
           </mc:Choice>
           <mc:Fallback>
             <w:pict>
-              <v:shape id="_x0000_s1026" o:spid="_x0000_s1026" o:spt="32" type="#_x0000_t32" style="position:absolute;left:0pt;margin-left:23.95pt;margin-top:12.4pt;height:0pt;width:15pt;z-index:1083997184;mso-width-relative:page;mso-height-relative:page;" filled="f" stroked="t" coordsize="21600,21600" o:gfxdata="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">
+              <v:shape id="_x0000_s1026" o:spid="_x0000_s1026" o:spt="32" type="#_x0000_t32" style="position:absolute;left:0pt;margin-left:227.45pt;margin-top:419.95pt;height:0.15pt;width:162.45pt;z-index:-862123008;mso-width-relative:page;mso-height-relative:page;" filled="f" stroked="t" coordsize="21600,21600" o:gfxdata="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">
                 <v:fill on="f" focussize="0,0"/>
-                <v:stroke weight="0.5pt" color="#000000 [3200]" miterlimit="8" joinstyle="miter" endarrow="open"/>
+                <v:stroke weight="0.5pt" color="#000000 [3200]" miterlimit="8" joinstyle="miter" startarrow="open" endarrow="open"/>
                 <v:imagedata o:title=""/>
                 <o:lock v:ext="edit" aspectratio="f"/>
               </v:shape>
@@ -1532,32 +2104,332 @@
         <mc:AlternateContent>
           <mc:Choice Requires="wps">
             <w:drawing>
-              <wp:anchor distT="0" distB="0" distL="114300" distR="114300" simplePos="0" relativeHeight="1083996160" behindDoc="0" locked="0" layoutInCell="1" allowOverlap="1">
+              <wp:anchor distT="0" distB="0" distL="114300" distR="114300" simplePos="0" relativeHeight="944041984" behindDoc="0" locked="0" layoutInCell="1" allowOverlap="1">
                 <wp:simplePos x="0" y="0"/>
                 <wp:positionH relativeFrom="column">
-                  <wp:posOffset>686435</wp:posOffset>
+                  <wp:posOffset>2870200</wp:posOffset>
                 </wp:positionH>
                 <wp:positionV relativeFrom="paragraph">
-                  <wp:posOffset>154940</wp:posOffset>
+                  <wp:posOffset>4769485</wp:posOffset>
                 </wp:positionV>
-                <wp:extent cx="190500" cy="1905"/>
-                <wp:effectExtent l="0" t="48260" r="0" b="64135"/>
+                <wp:extent cx="17780" cy="878205"/>
+                <wp:effectExtent l="0" t="0" r="1270" b="17145"/>
                 <wp:wrapNone/>
-                <wp:docPr id="13" name="直接箭头连接符 13"/>
+                <wp:docPr id="49" name="矩形 49"/>
+                <wp:cNvGraphicFramePr/>
+                <a:graphic xmlns:a="http://schemas.openxmlformats.org/drawingml/2006/main">
+                  <a:graphicData uri="http://schemas.microsoft.com/office/word/2010/wordprocessingShape">
+                    <wps:wsp>
+                      <wps:cNvSpPr/>
+                      <wps:spPr>
+                        <a:xfrm flipH="1">
+                          <a:off x="0" y="0"/>
+                          <a:ext cx="17780" cy="878205"/>
+                        </a:xfrm>
+                        <a:prstGeom prst="rect">
+                          <a:avLst/>
+                        </a:prstGeom>
+                        <a:solidFill>
+                          <a:srgbClr val="FF0000">
+                            <a:alpha val="50000"/>
+                          </a:srgbClr>
+                        </a:solidFill>
+                        <a:ln>
+                          <a:noFill/>
+                        </a:ln>
+                      </wps:spPr>
+                      <wps:style>
+                        <a:lnRef idx="2">
+                          <a:schemeClr val="accent1">
+                            <a:shade val="50000"/>
+                          </a:schemeClr>
+                        </a:lnRef>
+                        <a:fillRef idx="1">
+                          <a:schemeClr val="accent1"/>
+                        </a:fillRef>
+                        <a:effectRef idx="0">
+                          <a:schemeClr val="accent1"/>
+                        </a:effectRef>
+                        <a:fontRef idx="minor">
+                          <a:schemeClr val="lt1"/>
+                        </a:fontRef>
+                      </wps:style>
+                      <wps:bodyPr rot="0" spcFirstLastPara="0" vertOverflow="overflow" horzOverflow="overflow" vert="horz" wrap="square" lIns="91440" tIns="45720" rIns="91440" bIns="45720" numCol="1" spcCol="0" rtlCol="0" fromWordArt="0" anchor="ctr" anchorCtr="0" forceAA="0" compatLnSpc="1">
+                        <a:noAutofit/>
+                      </wps:bodyPr>
+                    </wps:wsp>
+                  </a:graphicData>
+                </a:graphic>
+              </wp:anchor>
+            </w:drawing>
+          </mc:Choice>
+          <mc:Fallback>
+            <w:pict>
+              <v:rect id="_x0000_s1026" o:spid="_x0000_s1026" o:spt="1" style="position:absolute;left:0pt;flip:x;margin-left:226pt;margin-top:375.55pt;height:69.15pt;width:1.4pt;z-index:944041984;v-text-anchor:middle;mso-width-relative:page;mso-height-relative:page;" fillcolor="#FF0000" filled="t" stroked="f" coordsize="21600,21600" o:gfxdata="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">
+                <v:fill on="t" opacity="32768f" focussize="0,0"/>
+                <v:stroke on="f" weight="1pt" miterlimit="8" joinstyle="miter"/>
+                <v:imagedata o:title=""/>
+                <o:lock v:ext="edit" aspectratio="f"/>
+              </v:rect>
+            </w:pict>
+          </mc:Fallback>
+        </mc:AlternateContent>
+      </w:r>
+      <w:r>
+        <w:rPr>
+          <w:sz w:val="22"/>
+        </w:rPr>
+        <mc:AlternateContent>
+          <mc:Choice Requires="wps">
+            <w:drawing>
+              <wp:anchor distT="0" distB="0" distL="114300" distR="114300" simplePos="0" relativeHeight="1331784704" behindDoc="0" locked="0" layoutInCell="1" allowOverlap="1">
+                <wp:simplePos x="0" y="0"/>
+                <wp:positionH relativeFrom="column">
+                  <wp:posOffset>750570</wp:posOffset>
+                </wp:positionH>
+                <wp:positionV relativeFrom="paragraph">
+                  <wp:posOffset>4753610</wp:posOffset>
+                </wp:positionV>
+                <wp:extent cx="76200" cy="878205"/>
+                <wp:effectExtent l="0" t="0" r="0" b="17145"/>
+                <wp:wrapNone/>
+                <wp:docPr id="43" name="矩形 43"/>
+                <wp:cNvGraphicFramePr/>
+                <a:graphic xmlns:a="http://schemas.openxmlformats.org/drawingml/2006/main">
+                  <a:graphicData uri="http://schemas.microsoft.com/office/word/2010/wordprocessingShape">
+                    <wps:wsp>
+                      <wps:cNvSpPr/>
+                      <wps:spPr>
+                        <a:xfrm flipH="1">
+                          <a:off x="0" y="0"/>
+                          <a:ext cx="76200" cy="878205"/>
+                        </a:xfrm>
+                        <a:prstGeom prst="rect">
+                          <a:avLst/>
+                        </a:prstGeom>
+                        <a:solidFill>
+                          <a:srgbClr val="FF0000">
+                            <a:alpha val="50000"/>
+                          </a:srgbClr>
+                        </a:solidFill>
+                        <a:ln>
+                          <a:noFill/>
+                        </a:ln>
+                      </wps:spPr>
+                      <wps:style>
+                        <a:lnRef idx="2">
+                          <a:schemeClr val="accent1">
+                            <a:shade val="50000"/>
+                          </a:schemeClr>
+                        </a:lnRef>
+                        <a:fillRef idx="1">
+                          <a:schemeClr val="accent1"/>
+                        </a:fillRef>
+                        <a:effectRef idx="0">
+                          <a:schemeClr val="accent1"/>
+                        </a:effectRef>
+                        <a:fontRef idx="minor">
+                          <a:schemeClr val="lt1"/>
+                        </a:fontRef>
+                      </wps:style>
+                      <wps:bodyPr rot="0" spcFirstLastPara="0" vertOverflow="overflow" horzOverflow="overflow" vert="horz" wrap="square" lIns="91440" tIns="45720" rIns="91440" bIns="45720" numCol="1" spcCol="0" rtlCol="0" fromWordArt="0" anchor="ctr" anchorCtr="0" forceAA="0" compatLnSpc="1">
+                        <a:noAutofit/>
+                      </wps:bodyPr>
+                    </wps:wsp>
+                  </a:graphicData>
+                </a:graphic>
+              </wp:anchor>
+            </w:drawing>
+          </mc:Choice>
+          <mc:Fallback>
+            <w:pict>
+              <v:rect id="_x0000_s1026" o:spid="_x0000_s1026" o:spt="1" style="position:absolute;left:0pt;flip:x;margin-left:59.1pt;margin-top:374.3pt;height:69.15pt;width:6pt;z-index:1331784704;v-text-anchor:middle;mso-width-relative:page;mso-height-relative:page;" fillcolor="#FF0000" filled="t" stroked="f" coordsize="21600,21600" o:gfxdata="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">
+                <v:fill on="t" opacity="32768f" focussize="0,0"/>
+                <v:stroke on="f" weight="1pt" miterlimit="8" joinstyle="miter"/>
+                <v:imagedata o:title=""/>
+                <o:lock v:ext="edit" aspectratio="f"/>
+              </v:rect>
+            </w:pict>
+          </mc:Fallback>
+        </mc:AlternateContent>
+      </w:r>
+      <w:r>
+        <w:rPr>
+          <w:sz w:val="22"/>
+        </w:rPr>
+        <mc:AlternateContent>
+          <mc:Choice Requires="wps">
+            <w:drawing>
+              <wp:anchor distT="0" distB="0" distL="114300" distR="114300" simplePos="0" relativeHeight="3816092672" behindDoc="0" locked="0" layoutInCell="1" allowOverlap="1">
+                <wp:simplePos x="0" y="0"/>
+                <wp:positionH relativeFrom="column">
+                  <wp:posOffset>4939665</wp:posOffset>
+                </wp:positionH>
+                <wp:positionV relativeFrom="paragraph">
+                  <wp:posOffset>4756785</wp:posOffset>
+                </wp:positionV>
+                <wp:extent cx="81915" cy="877570"/>
+                <wp:effectExtent l="0" t="0" r="13335" b="17780"/>
+                <wp:wrapNone/>
+                <wp:docPr id="57" name="矩形 57"/>
+                <wp:cNvGraphicFramePr/>
+                <a:graphic xmlns:a="http://schemas.openxmlformats.org/drawingml/2006/main">
+                  <a:graphicData uri="http://schemas.microsoft.com/office/word/2010/wordprocessingShape">
+                    <wps:wsp>
+                      <wps:cNvSpPr/>
+                      <wps:spPr>
+                        <a:xfrm flipH="1">
+                          <a:off x="0" y="0"/>
+                          <a:ext cx="81915" cy="877570"/>
+                        </a:xfrm>
+                        <a:prstGeom prst="rect">
+                          <a:avLst/>
+                        </a:prstGeom>
+                        <a:solidFill>
+                          <a:srgbClr val="FF0000">
+                            <a:alpha val="50000"/>
+                          </a:srgbClr>
+                        </a:solidFill>
+                        <a:ln>
+                          <a:noFill/>
+                        </a:ln>
+                      </wps:spPr>
+                      <wps:style>
+                        <a:lnRef idx="2">
+                          <a:schemeClr val="accent1">
+                            <a:shade val="50000"/>
+                          </a:schemeClr>
+                        </a:lnRef>
+                        <a:fillRef idx="1">
+                          <a:schemeClr val="accent1"/>
+                        </a:fillRef>
+                        <a:effectRef idx="0">
+                          <a:schemeClr val="accent1"/>
+                        </a:effectRef>
+                        <a:fontRef idx="minor">
+                          <a:schemeClr val="lt1"/>
+                        </a:fontRef>
+                      </wps:style>
+                      <wps:bodyPr rot="0" spcFirstLastPara="0" vertOverflow="overflow" horzOverflow="overflow" vert="horz" wrap="square" lIns="91440" tIns="45720" rIns="91440" bIns="45720" numCol="1" spcCol="0" rtlCol="0" fromWordArt="0" anchor="ctr" anchorCtr="0" forceAA="0" compatLnSpc="1">
+                        <a:noAutofit/>
+                      </wps:bodyPr>
+                    </wps:wsp>
+                  </a:graphicData>
+                </a:graphic>
+              </wp:anchor>
+            </w:drawing>
+          </mc:Choice>
+          <mc:Fallback>
+            <w:pict>
+              <v:rect id="_x0000_s1026" o:spid="_x0000_s1026" o:spt="1" style="position:absolute;left:0pt;flip:x;margin-left:388.95pt;margin-top:374.55pt;height:69.1pt;width:6.45pt;z-index:-478874624;v-text-anchor:middle;mso-width-relative:page;mso-height-relative:page;" fillcolor="#FF0000" filled="t" stroked="f" coordsize="21600,21600" o:gfxdata="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">
+                <v:fill on="t" opacity="32768f" focussize="0,0"/>
+                <v:stroke on="f" weight="1pt" miterlimit="8" joinstyle="miter"/>
+                <v:imagedata o:title=""/>
+                <o:lock v:ext="edit" aspectratio="f"/>
+              </v:rect>
+            </w:pict>
+          </mc:Fallback>
+        </mc:AlternateContent>
+      </w:r>
+      <w:r>
+        <w:rPr>
+          <w:sz w:val="22"/>
+        </w:rPr>
+        <w:pict>
+          <v:line id="箭头 631" o:spid="_x0000_s1193" o:spt="20" style="position:absolute;left:0pt;margin-left:18.7pt;margin-top:375.2pt;height:0.25pt;width:412.15pt;z-index:255475712;mso-width-relative:page;mso-height-relative:page;" filled="f" stroked="t" coordsize="21600,21600">
+            <v:path arrowok="t"/>
+            <v:fill on="f" focussize="0,0"/>
+            <v:stroke color="#000000" endarrow="block"/>
+            <v:imagedata o:title=""/>
+            <o:lock v:ext="edit" aspectratio="f"/>
+          </v:line>
+        </w:pict>
+      </w:r>
+      <w:r>
+        <w:drawing>
+          <wp:anchor distT="0" distB="0" distL="114300" distR="114300" simplePos="0" relativeHeight="2456378368" behindDoc="0" locked="0" layoutInCell="1" allowOverlap="1">
+            <wp:simplePos x="0" y="0"/>
+            <wp:positionH relativeFrom="column">
+              <wp:posOffset>495300</wp:posOffset>
+            </wp:positionH>
+            <wp:positionV relativeFrom="paragraph">
+              <wp:posOffset>4441190</wp:posOffset>
+            </wp:positionV>
+            <wp:extent cx="5059680" cy="641350"/>
+            <wp:effectExtent l="0" t="0" r="7620" b="6350"/>
+            <wp:wrapNone/>
+            <wp:docPr id="4" name="图片 2"/>
+            <wp:cNvGraphicFramePr>
+              <a:graphicFrameLocks xmlns:a="http://schemas.openxmlformats.org/drawingml/2006/main" noChangeAspect="1"/>
+            </wp:cNvGraphicFramePr>
+            <a:graphic xmlns:a="http://schemas.openxmlformats.org/drawingml/2006/main">
+              <a:graphicData uri="http://schemas.openxmlformats.org/drawingml/2006/picture">
+                <pic:pic xmlns:pic="http://schemas.openxmlformats.org/drawingml/2006/picture">
+                  <pic:nvPicPr>
+                    <pic:cNvPr id="4" name="图片 2"/>
+                    <pic:cNvPicPr>
+                      <a:picLocks noChangeAspect="1"/>
+                    </pic:cNvPicPr>
+                  </pic:nvPicPr>
+                  <pic:blipFill>
+                    <a:blip r:embed="rId32"/>
+                    <a:stretch>
+                      <a:fillRect/>
+                    </a:stretch>
+                  </pic:blipFill>
+                  <pic:spPr>
+                    <a:xfrm>
+                      <a:off x="0" y="0"/>
+                      <a:ext cx="5059680" cy="641350"/>
+                    </a:xfrm>
+                    <a:prstGeom prst="rect">
+                      <a:avLst/>
+                    </a:prstGeom>
+                    <a:noFill/>
+                    <a:ln w="9525">
+                      <a:noFill/>
+                    </a:ln>
+                  </pic:spPr>
+                </pic:pic>
+              </a:graphicData>
+            </a:graphic>
+          </wp:anchor>
+        </w:drawing>
+      </w:r>
+      <w:r>
+        <w:rPr>
+          <w:sz w:val="22"/>
+        </w:rPr>
+        <mc:AlternateContent>
+          <mc:Choice Requires="wps">
+            <w:drawing>
+              <wp:anchor distT="0" distB="0" distL="114300" distR="114300" simplePos="0" relativeHeight="944046080" behindDoc="0" locked="0" layoutInCell="1" allowOverlap="1">
+                <wp:simplePos x="0" y="0"/>
+                <wp:positionH relativeFrom="column">
+                  <wp:posOffset>2891155</wp:posOffset>
+                </wp:positionH>
+                <wp:positionV relativeFrom="paragraph">
+                  <wp:posOffset>4451985</wp:posOffset>
+                </wp:positionV>
+                <wp:extent cx="2124075" cy="7620"/>
+                <wp:effectExtent l="0" t="48895" r="9525" b="57785"/>
+                <wp:wrapNone/>
+                <wp:docPr id="2" name="直接箭头连接符 2"/>
                 <wp:cNvGraphicFramePr/>
                 <a:graphic xmlns:a="http://schemas.openxmlformats.org/drawingml/2006/main">
                   <a:graphicData uri="http://schemas.microsoft.com/office/word/2010/wordprocessingShape">
                     <wps:wsp>
                       <wps:cNvCnPr/>
                       <wps:spPr>
-                        <a:xfrm flipH="1" flipV="1">
-                          <a:off x="0" y="0"/>
-                          <a:ext cx="190500" cy="1905"/>
+                        <a:xfrm>
+                          <a:off x="1981200" y="5918835"/>
+                          <a:ext cx="2124075" cy="7620"/>
                         </a:xfrm>
                         <a:prstGeom prst="straightConnector1">
                           <a:avLst/>
                         </a:prstGeom>
                         <a:ln>
+                          <a:headEnd type="arrow" w="med" len="med"/>
                           <a:tailEnd type="arrow" w="med" len="med"/>
                         </a:ln>
                       </wps:spPr>
@@ -1584,9 +2456,9 @@
           </mc:Choice>
           <mc:Fallback>
             <w:pict>
-              <v:shape id="_x0000_s1026" o:spid="_x0000_s1026" o:spt="32" type="#_x0000_t32" style="position:absolute;left:0pt;flip:x y;margin-left:54.05pt;margin-top:12.2pt;height:0.15pt;width:15pt;z-index:1083996160;mso-width-relative:page;mso-height-relative:page;" filled="f" stroked="t" coordsize="21600,21600" o:gfxdata="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">
+              <v:shape id="_x0000_s1026" o:spid="_x0000_s1026" o:spt="32" type="#_x0000_t32" style="position:absolute;left:0pt;margin-left:227.65pt;margin-top:350.55pt;height:0.6pt;width:167.25pt;z-index:944046080;mso-width-relative:page;mso-height-relative:page;" filled="f" stroked="t" coordsize="21600,21600" o:gfxdata="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">
                 <v:fill on="f" focussize="0,0"/>
-                <v:stroke weight="0.5pt" color="#000000 [3200]" miterlimit="8" joinstyle="miter" endarrow="open"/>
+                <v:stroke weight="0.5pt" color="#000000 [3200]" miterlimit="8" joinstyle="miter" startarrow="open" endarrow="open"/>
                 <v:imagedata o:title=""/>
                 <o:lock v:ext="edit" aspectratio="f"/>
               </v:shape>
@@ -1601,13 +2473,152 @@
         <mc:AlternateContent>
           <mc:Choice Requires="wps">
             <w:drawing>
+              <wp:anchor distT="0" distB="0" distL="114300" distR="114300" simplePos="0" relativeHeight="2005433344" behindDoc="0" locked="0" layoutInCell="1" allowOverlap="1">
+                <wp:simplePos x="0" y="0"/>
+                <wp:positionH relativeFrom="column">
+                  <wp:posOffset>5010785</wp:posOffset>
+                </wp:positionH>
+                <wp:positionV relativeFrom="paragraph">
+                  <wp:posOffset>4356100</wp:posOffset>
+                </wp:positionV>
+                <wp:extent cx="2540" cy="1438910"/>
+                <wp:effectExtent l="0" t="0" r="0" b="0"/>
+                <wp:wrapNone/>
+                <wp:docPr id="58" name="直线 627"/>
+                <wp:cNvGraphicFramePr/>
+                <a:graphic xmlns:a="http://schemas.openxmlformats.org/drawingml/2006/main">
+                  <a:graphicData uri="http://schemas.microsoft.com/office/word/2010/wordprocessingShape">
+                    <wps:wsp>
+                      <wps:cNvCnPr/>
+                      <wps:spPr>
+                        <a:xfrm flipH="1">
+                          <a:off x="0" y="0"/>
+                          <a:ext cx="2540" cy="1438910"/>
+                        </a:xfrm>
+                        <a:prstGeom prst="line">
+                          <a:avLst/>
+                        </a:prstGeom>
+                        <a:ln w="6350" cap="flat" cmpd="sng">
+                          <a:solidFill>
+                            <a:srgbClr val="000000"/>
+                          </a:solidFill>
+                          <a:prstDash val="dash"/>
+                          <a:headEnd type="none" w="med" len="med"/>
+                          <a:tailEnd type="none" w="med" len="med"/>
+                        </a:ln>
+                      </wps:spPr>
+                      <wps:bodyPr upright="1"/>
+                    </wps:wsp>
+                  </a:graphicData>
+                </a:graphic>
+              </wp:anchor>
+            </w:drawing>
+          </mc:Choice>
+          <mc:Fallback>
+            <w:pict>
+              <v:line id="直线 627" o:spid="_x0000_s1026" o:spt="20" style="position:absolute;left:0pt;flip:x;margin-left:394.55pt;margin-top:343pt;height:113.3pt;width:0.2pt;z-index:2005433344;mso-width-relative:page;mso-height-relative:page;" filled="f" stroked="t" coordsize="21600,21600" o:gfxdata="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">
+                <v:fill on="f" focussize="0,0"/>
+                <v:stroke weight="0.5pt" color="#000000" joinstyle="round" dashstyle="dash"/>
+                <v:imagedata o:title=""/>
+                <o:lock v:ext="edit" aspectratio="f"/>
+              </v:line>
+            </w:pict>
+          </mc:Fallback>
+        </mc:AlternateContent>
+      </w:r>
+      <w:r>
+        <w:rPr>
+          <w:sz w:val="22"/>
+        </w:rPr>
+        <mc:AlternateContent>
+          <mc:Choice Requires="wps">
+            <w:drawing>
+              <wp:anchor distT="0" distB="0" distL="114300" distR="114300" simplePos="0" relativeHeight="2735965184" behindDoc="0" locked="0" layoutInCell="1" allowOverlap="1">
+                <wp:simplePos x="0" y="0"/>
+                <wp:positionH relativeFrom="column">
+                  <wp:posOffset>744855</wp:posOffset>
+                </wp:positionH>
+                <wp:positionV relativeFrom="paragraph">
+                  <wp:posOffset>4639945</wp:posOffset>
+                </wp:positionV>
+                <wp:extent cx="3175" cy="1175385"/>
+                <wp:effectExtent l="0" t="0" r="0" b="0"/>
+                <wp:wrapNone/>
+                <wp:docPr id="56" name="直线 627"/>
+                <wp:cNvGraphicFramePr/>
+                <a:graphic xmlns:a="http://schemas.openxmlformats.org/drawingml/2006/main">
+                  <a:graphicData uri="http://schemas.microsoft.com/office/word/2010/wordprocessingShape">
+                    <wps:wsp>
+                      <wps:cNvCnPr/>
+                      <wps:spPr>
+                        <a:xfrm flipH="1">
+                          <a:off x="0" y="0"/>
+                          <a:ext cx="3175" cy="1175385"/>
+                        </a:xfrm>
+                        <a:prstGeom prst="line">
+                          <a:avLst/>
+                        </a:prstGeom>
+                        <a:ln w="6350" cap="flat" cmpd="sng">
+                          <a:solidFill>
+                            <a:srgbClr val="000000"/>
+                          </a:solidFill>
+                          <a:prstDash val="dash"/>
+                          <a:headEnd type="none" w="med" len="med"/>
+                          <a:tailEnd type="none" w="med" len="med"/>
+                        </a:ln>
+                      </wps:spPr>
+                      <wps:bodyPr upright="1"/>
+                    </wps:wsp>
+                  </a:graphicData>
+                </a:graphic>
+              </wp:anchor>
+            </w:drawing>
+          </mc:Choice>
+          <mc:Fallback>
+            <w:pict>
+              <v:line id="直线 627" o:spid="_x0000_s1026" o:spt="20" style="position:absolute;left:0pt;flip:x;margin-left:58.65pt;margin-top:365.35pt;height:92.55pt;width:0.25pt;z-index:-1559002112;mso-width-relative:page;mso-height-relative:page;" filled="f" stroked="t" coordsize="21600,21600" o:gfxdata="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">
+                <v:fill on="f" focussize="0,0"/>
+                <v:stroke weight="0.5pt" color="#000000" joinstyle="round" dashstyle="dash"/>
+                <v:imagedata o:title=""/>
+                <o:lock v:ext="edit" aspectratio="f"/>
+              </v:line>
+            </w:pict>
+          </mc:Fallback>
+        </mc:AlternateContent>
+      </w:r>
+      <w:r>
+        <w:rPr>
+          <w:rFonts w:hint="eastAsia" w:eastAsia="SimSun"/>
+          <w:position w:val="-20"/>
+          <w:lang w:val="en-US" w:eastAsia="zh-CN"/>
+        </w:rPr>
+        <w:pict>
+          <v:shape id="_x0000_s1268" o:spid="_x0000_s1268" o:spt="75" alt="" type="#_x0000_t75" style="position:absolute;left:0pt;margin-left:39.5pt;margin-top:17pt;height:21pt;width:27.75pt;z-index:1978863616;mso-width-relative:page;mso-height-relative:page;" o:ole="t" filled="f" o:preferrelative="t" stroked="f" coordsize="21600,21600">
+            <v:path/>
+            <v:fill on="f" focussize="0,0"/>
+            <v:stroke on="f"/>
+            <v:imagedata r:id="rId34" o:title=""/>
+            <o:lock v:ext="edit" aspectratio="t"/>
+          </v:shape>
+          <o:OLEObject Type="Embed" ProgID="Equation.KSEE3" ShapeID="_x0000_s1268" DrawAspect="Content" ObjectID="_1468075738" r:id="rId33">
+            <o:LockedField>false</o:LockedField>
+          </o:OLEObject>
+        </w:pict>
+      </w:r>
+      <w:r>
+        <w:rPr>
+          <w:sz w:val="22"/>
+        </w:rPr>
+        <mc:AlternateContent>
+          <mc:Choice Requires="wps">
+            <w:drawing>
               <wp:anchor distT="0" distB="0" distL="114300" distR="114300" simplePos="0" relativeHeight="111078400" behindDoc="0" locked="0" layoutInCell="1" allowOverlap="1">
                 <wp:simplePos x="0" y="0"/>
                 <wp:positionH relativeFrom="column">
-                  <wp:posOffset>796925</wp:posOffset>
+                  <wp:posOffset>832485</wp:posOffset>
                 </wp:positionH>
                 <wp:positionV relativeFrom="paragraph">
-                  <wp:posOffset>264160</wp:posOffset>
+                  <wp:posOffset>186690</wp:posOffset>
                 </wp:positionV>
                 <wp:extent cx="1343025" cy="327025"/>
                 <wp:effectExtent l="0" t="0" r="0" b="0"/>
@@ -1697,7 +2708,7 @@
           </mc:Choice>
           <mc:Fallback>
             <w:pict>
-              <v:shape id="文本框 613" o:spid="_x0000_s1026" o:spt="202" type="#_x0000_t202" style="position:absolute;left:0pt;margin-left:62.75pt;margin-top:20.8pt;height:25.75pt;width:105.75pt;z-index:111078400;mso-width-relative:page;mso-height-relative:page;" filled="f" stroked="f" coordsize="21600,21600" o:gfxdata="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">
+              <v:shape id="文本框 613" o:spid="_x0000_s1026" o:spt="202" type="#_x0000_t202" style="position:absolute;left:0pt;margin-left:65.55pt;margin-top:14.7pt;height:25.75pt;width:105.75pt;z-index:111078400;mso-width-relative:page;mso-height-relative:page;" filled="f" stroked="f" coordsize="21600,21600" o:gfxdata="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">
                 <v:fill on="f" focussize="0,0"/>
                 <v:stroke on="f"/>
                 <v:imagedata o:title=""/>
@@ -1771,14 +2782,14 @@
           <w:lang w:val="en-US" w:eastAsia="zh-CN"/>
         </w:rPr>
         <w:pict>
-          <v:shape id="_x0000_s1268" o:spid="_x0000_s1268" o:spt="75" type="#_x0000_t75" style="position:absolute;left:0pt;margin-left:38.55pt;margin-top:22.15pt;height:17.6pt;width:21.6pt;z-index:1978863616;mso-width-relative:page;mso-height-relative:page;" o:ole="t" filled="f" o:preferrelative="t" stroked="f" coordsize="21600,21600">
+          <v:shape id="_x0000_s1280" o:spid="_x0000_s1280" o:spt="75" type="#_x0000_t75" style="position:absolute;left:0pt;margin-left:395.4pt;margin-top:228.55pt;height:17.6pt;width:21.6pt;z-index:670340096;mso-width-relative:page;mso-height-relative:page;" o:ole="t" filled="f" o:preferrelative="t" stroked="f" coordsize="21600,21600">
             <v:path/>
             <v:fill on="f" focussize="0,0"/>
             <v:stroke on="f"/>
-            <v:imagedata r:id="rId25" o:title=""/>
+            <v:imagedata r:id="rId36" o:title=""/>
             <o:lock v:ext="edit" aspectratio="t"/>
           </v:shape>
-          <o:OLEObject Type="Embed" ProgID="Equation.KSEE3" ShapeID="_x0000_s1268" DrawAspect="Content" ObjectID="_1468075734" r:id="rId24">
+          <o:OLEObject Type="Embed" ProgID="Equation.KSEE3" ShapeID="_x0000_s1280" DrawAspect="Content" ObjectID="_1468075739" r:id="rId35">
             <o:LockedField>false</o:LockedField>
           </o:OLEObject>
         </w:pict>
@@ -1790,18 +2801,18 @@
         <mc:AlternateContent>
           <mc:Choice Requires="wps">
             <w:drawing>
-              <wp:anchor distT="0" distB="0" distL="114300" distR="114300" simplePos="0" relativeHeight="2959894528" behindDoc="0" locked="0" layoutInCell="1" allowOverlap="1">
+              <wp:anchor distT="0" distB="0" distL="114300" distR="114300" simplePos="0" relativeHeight="3952749568" behindDoc="0" locked="0" layoutInCell="1" allowOverlap="1">
                 <wp:simplePos x="0" y="0"/>
                 <wp:positionH relativeFrom="column">
-                  <wp:posOffset>4938395</wp:posOffset>
+                  <wp:posOffset>5062220</wp:posOffset>
                 </wp:positionH>
                 <wp:positionV relativeFrom="paragraph">
-                  <wp:posOffset>4366260</wp:posOffset>
+                  <wp:posOffset>1665605</wp:posOffset>
                 </wp:positionV>
-                <wp:extent cx="60960" cy="1922145"/>
-                <wp:effectExtent l="0" t="0" r="15240" b="1905"/>
+                <wp:extent cx="158115" cy="902335"/>
+                <wp:effectExtent l="0" t="0" r="13335" b="12065"/>
                 <wp:wrapNone/>
-                <wp:docPr id="135" name="矩形 135"/>
+                <wp:docPr id="46" name="矩形 46"/>
                 <wp:cNvGraphicFramePr/>
                 <a:graphic xmlns:a="http://schemas.openxmlformats.org/drawingml/2006/main">
                   <a:graphicData uri="http://schemas.microsoft.com/office/word/2010/wordprocessingShape">
@@ -1810,7 +2821,7 @@
                       <wps:spPr>
                         <a:xfrm flipH="1">
                           <a:off x="0" y="0"/>
-                          <a:ext cx="60960" cy="1922145"/>
+                          <a:ext cx="158115" cy="902335"/>
                         </a:xfrm>
                         <a:prstGeom prst="rect">
                           <a:avLst/>
@@ -1851,7 +2862,7 @@
           </mc:Choice>
           <mc:Fallback>
             <w:pict>
-              <v:rect id="_x0000_s1026" o:spid="_x0000_s1026" o:spt="1" style="position:absolute;left:0pt;flip:x;margin-left:388.85pt;margin-top:343.8pt;height:151.35pt;width:4.8pt;z-index:-1335072768;v-text-anchor:middle;mso-width-relative:page;mso-height-relative:page;" fillcolor="#FF0000" filled="t" stroked="f" coordsize="21600,21600" o:gfxdata="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">
+              <v:rect id="_x0000_s1026" o:spid="_x0000_s1026" o:spt="1" style="position:absolute;left:0pt;flip:x;margin-left:398.6pt;margin-top:131.15pt;height:71.05pt;width:12.45pt;z-index:-342217728;v-text-anchor:middle;mso-width-relative:page;mso-height-relative:page;" fillcolor="#FF0000" filled="t" stroked="f" coordsize="21600,21600" o:gfxdata="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">
                 <v:fill on="t" opacity="32768f" focussize="0,0"/>
                 <v:stroke on="f" weight="1pt" miterlimit="8" joinstyle="miter"/>
                 <v:imagedata o:title=""/>
@@ -1863,83 +2874,42 @@
       </w:r>
       <w:r>
         <w:rPr>
+          <w:rFonts w:hint="eastAsia" w:eastAsia="SimSun"/>
+          <w:position w:val="-20"/>
+          <w:lang w:val="en-US" w:eastAsia="zh-CN"/>
+        </w:rPr>
+        <w:pict>
+          <v:shape id="_x0000_s1279" o:spid="_x0000_s1279" o:spt="75" type="#_x0000_t75" style="position:absolute;left:0pt;margin-left:195.95pt;margin-top:230.2pt;height:17.6pt;width:21.6pt;z-index:460998656;mso-width-relative:page;mso-height-relative:page;" o:ole="t" filled="f" o:preferrelative="t" stroked="f" coordsize="21600,21600">
+            <v:path/>
+            <v:fill on="f" focussize="0,0"/>
+            <v:stroke on="f"/>
+            <v:imagedata r:id="rId36" o:title=""/>
+            <o:lock v:ext="edit" aspectratio="t"/>
+          </v:shape>
+          <o:OLEObject Type="Embed" ProgID="Equation.KSEE3" ShapeID="_x0000_s1279" DrawAspect="Content" ObjectID="_1468075740" r:id="rId37">
+            <o:LockedField>false</o:LockedField>
+          </o:OLEObject>
+        </w:pict>
+      </w:r>
+      <w:r>
+        <w:rPr>
           <w:sz w:val="22"/>
         </w:rPr>
         <mc:AlternateContent>
           <mc:Choice Requires="wps">
             <w:drawing>
-              <wp:anchor distT="0" distB="0" distL="114300" distR="114300" simplePos="0" relativeHeight="976274432" behindDoc="0" locked="0" layoutInCell="1" allowOverlap="1">
+              <wp:anchor distT="0" distB="0" distL="114300" distR="114300" simplePos="0" relativeHeight="2102203392" behindDoc="0" locked="0" layoutInCell="1" allowOverlap="1">
                 <wp:simplePos x="0" y="0"/>
                 <wp:positionH relativeFrom="column">
-                  <wp:posOffset>4932045</wp:posOffset>
+                  <wp:posOffset>2528570</wp:posOffset>
                 </wp:positionH>
                 <wp:positionV relativeFrom="paragraph">
-                  <wp:posOffset>4969510</wp:posOffset>
+                  <wp:posOffset>1662430</wp:posOffset>
                 </wp:positionV>
-                <wp:extent cx="6350" cy="770890"/>
-                <wp:effectExtent l="4445" t="0" r="8255" b="10160"/>
+                <wp:extent cx="158115" cy="902335"/>
+                <wp:effectExtent l="0" t="0" r="13335" b="12065"/>
                 <wp:wrapNone/>
-                <wp:docPr id="142" name="直线 627"/>
-                <wp:cNvGraphicFramePr/>
-                <a:graphic xmlns:a="http://schemas.openxmlformats.org/drawingml/2006/main">
-                  <a:graphicData uri="http://schemas.microsoft.com/office/word/2010/wordprocessingShape">
-                    <wps:wsp>
-                      <wps:cNvCnPr/>
-                      <wps:spPr>
-                        <a:xfrm>
-                          <a:off x="0" y="0"/>
-                          <a:ext cx="6350" cy="770890"/>
-                        </a:xfrm>
-                        <a:prstGeom prst="line">
-                          <a:avLst/>
-                        </a:prstGeom>
-                        <a:ln w="9525" cap="flat" cmpd="sng">
-                          <a:solidFill>
-                            <a:srgbClr val="000000"/>
-                          </a:solidFill>
-                          <a:prstDash val="dash"/>
-                          <a:headEnd type="none" w="med" len="med"/>
-                          <a:tailEnd type="none" w="med" len="med"/>
-                        </a:ln>
-                      </wps:spPr>
-                      <wps:bodyPr upright="1"/>
-                    </wps:wsp>
-                  </a:graphicData>
-                </a:graphic>
-              </wp:anchor>
-            </w:drawing>
-          </mc:Choice>
-          <mc:Fallback>
-            <w:pict>
-              <v:line id="直线 627" o:spid="_x0000_s1026" o:spt="20" style="position:absolute;left:0pt;margin-left:388.35pt;margin-top:391.3pt;height:60.7pt;width:0.5pt;z-index:976274432;mso-width-relative:page;mso-height-relative:page;" filled="f" stroked="t" coordsize="21600,21600" o:gfxdata="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">
-                <v:fill on="f" focussize="0,0"/>
-                <v:stroke color="#000000" joinstyle="round" dashstyle="dash"/>
-                <v:imagedata o:title=""/>
-                <o:lock v:ext="edit" aspectratio="f"/>
-              </v:line>
-            </w:pict>
-          </mc:Fallback>
-        </mc:AlternateContent>
-      </w:r>
-      <w:r>
-        <w:rPr>
-          <w:sz w:val="22"/>
-        </w:rPr>
-        <mc:AlternateContent>
-          <mc:Choice Requires="wps">
-            <w:drawing>
-              <wp:anchor distT="0" distB="0" distL="114300" distR="114300" simplePos="0" relativeHeight="1331784704" behindDoc="0" locked="0" layoutInCell="1" allowOverlap="1">
-                <wp:simplePos x="0" y="0"/>
-                <wp:positionH relativeFrom="column">
-                  <wp:posOffset>760095</wp:posOffset>
-                </wp:positionH>
-                <wp:positionV relativeFrom="paragraph">
-                  <wp:posOffset>4277360</wp:posOffset>
-                </wp:positionV>
-                <wp:extent cx="60960" cy="1922145"/>
-                <wp:effectExtent l="0" t="0" r="15240" b="1905"/>
-                <wp:wrapNone/>
-                <wp:docPr id="43" name="矩形 43"/>
+                <wp:docPr id="41" name="矩形 41"/>
                 <wp:cNvGraphicFramePr/>
                 <a:graphic xmlns:a="http://schemas.openxmlformats.org/drawingml/2006/main">
                   <a:graphicData uri="http://schemas.microsoft.com/office/word/2010/wordprocessingShape">
@@ -1948,7 +2918,7 @@
                       <wps:spPr>
                         <a:xfrm flipH="1">
                           <a:off x="0" y="0"/>
-                          <a:ext cx="60960" cy="1922145"/>
+                          <a:ext cx="158115" cy="902335"/>
                         </a:xfrm>
                         <a:prstGeom prst="rect">
                           <a:avLst/>
@@ -1989,7 +2959,7 @@
           </mc:Choice>
           <mc:Fallback>
             <w:pict>
-              <v:rect id="_x0000_s1026" o:spid="_x0000_s1026" o:spt="1" style="position:absolute;left:0pt;flip:x;margin-left:59.85pt;margin-top:336.8pt;height:151.35pt;width:4.8pt;z-index:1331784704;v-text-anchor:middle;mso-width-relative:page;mso-height-relative:page;" fillcolor="#FF0000" filled="t" stroked="f" coordsize="21600,21600" o:gfxdata="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">
+              <v:rect id="_x0000_s1026" o:spid="_x0000_s1026" o:spt="1" style="position:absolute;left:0pt;flip:x;margin-left:199.1pt;margin-top:130.9pt;height:71.05pt;width:12.45pt;z-index:2102203392;v-text-anchor:middle;mso-width-relative:page;mso-height-relative:page;" fillcolor="#FF0000" filled="t" stroked="f" coordsize="21600,21600" o:gfxdata="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">
                 <v:fill on="t" opacity="32768f" focussize="0,0"/>
                 <v:stroke on="f" weight="1pt" miterlimit="8" joinstyle="miter"/>
                 <v:imagedata o:title=""/>
@@ -2000,334 +2970,24 @@
         </mc:AlternateContent>
       </w:r>
       <w:r>
-        <w:drawing>
-          <wp:anchor distT="0" distB="0" distL="114300" distR="114300" simplePos="0" relativeHeight="2456377344" behindDoc="0" locked="0" layoutInCell="1" allowOverlap="1">
-            <wp:simplePos x="0" y="0"/>
-            <wp:positionH relativeFrom="column">
-              <wp:posOffset>209550</wp:posOffset>
-            </wp:positionH>
-            <wp:positionV relativeFrom="paragraph">
-              <wp:posOffset>5327650</wp:posOffset>
-            </wp:positionV>
-            <wp:extent cx="5331460" cy="594360"/>
-            <wp:effectExtent l="0" t="0" r="2540" b="15240"/>
-            <wp:wrapNone/>
-            <wp:docPr id="42" name="图片 8"/>
-            <wp:cNvGraphicFramePr>
-              <a:graphicFrameLocks xmlns:a="http://schemas.openxmlformats.org/drawingml/2006/main" noChangeAspect="1"/>
-            </wp:cNvGraphicFramePr>
-            <a:graphic xmlns:a="http://schemas.openxmlformats.org/drawingml/2006/main">
-              <a:graphicData uri="http://schemas.openxmlformats.org/drawingml/2006/picture">
-                <pic:pic xmlns:pic="http://schemas.openxmlformats.org/drawingml/2006/picture">
-                  <pic:nvPicPr>
-                    <pic:cNvPr id="42" name="图片 8"/>
-                    <pic:cNvPicPr>
-                      <a:picLocks noChangeAspect="1"/>
-                    </pic:cNvPicPr>
-                  </pic:nvPicPr>
-                  <pic:blipFill>
-                    <a:blip r:embed="rId26"/>
-                    <a:stretch>
-                      <a:fillRect/>
-                    </a:stretch>
-                  </pic:blipFill>
-                  <pic:spPr>
-                    <a:xfrm>
-                      <a:off x="0" y="0"/>
-                      <a:ext cx="5331460" cy="594360"/>
-                    </a:xfrm>
-                    <a:prstGeom prst="rect">
-                      <a:avLst/>
-                    </a:prstGeom>
-                    <a:noFill/>
-                    <a:ln w="9525">
-                      <a:noFill/>
-                    </a:ln>
-                  </pic:spPr>
-                </pic:pic>
-              </a:graphicData>
-            </a:graphic>
-          </wp:anchor>
-        </w:drawing>
-      </w:r>
-      <w:r>
         <w:rPr>
           <w:sz w:val="22"/>
         </w:rPr>
         <mc:AlternateContent>
           <mc:Choice Requires="wps">
             <w:drawing>
-              <wp:anchor distT="0" distB="0" distL="114300" distR="114300" simplePos="0" relativeHeight="2456379392" behindDoc="0" locked="0" layoutInCell="1" allowOverlap="1">
+              <wp:anchor distT="0" distB="0" distL="114300" distR="114300" simplePos="0" relativeHeight="320419840" behindDoc="0" locked="0" layoutInCell="1" allowOverlap="1">
                 <wp:simplePos x="0" y="0"/>
                 <wp:positionH relativeFrom="column">
-                  <wp:posOffset>5174615</wp:posOffset>
+                  <wp:posOffset>252730</wp:posOffset>
                 </wp:positionH>
                 <wp:positionV relativeFrom="paragraph">
-                  <wp:posOffset>4109085</wp:posOffset>
-                </wp:positionV>
-                <wp:extent cx="787400" cy="2139950"/>
-                <wp:effectExtent l="0" t="0" r="12700" b="12700"/>
-                <wp:wrapNone/>
-                <wp:docPr id="5" name="矩形 5"/>
-                <wp:cNvGraphicFramePr/>
-                <a:graphic xmlns:a="http://schemas.openxmlformats.org/drawingml/2006/main">
-                  <a:graphicData uri="http://schemas.microsoft.com/office/word/2010/wordprocessingShape">
-                    <wps:wsp>
-                      <wps:cNvSpPr/>
-                      <wps:spPr>
-                        <a:xfrm>
-                          <a:off x="6317615" y="7461885"/>
-                          <a:ext cx="787400" cy="2139950"/>
-                        </a:xfrm>
-                        <a:prstGeom prst="rect">
-                          <a:avLst/>
-                        </a:prstGeom>
-                        <a:solidFill>
-                          <a:schemeClr val="bg1"/>
-                        </a:solidFill>
-                        <a:ln>
-                          <a:noFill/>
-                        </a:ln>
-                      </wps:spPr>
-                      <wps:style>
-                        <a:lnRef idx="2">
-                          <a:schemeClr val="accent1">
-                            <a:shade val="50000"/>
-                          </a:schemeClr>
-                        </a:lnRef>
-                        <a:fillRef idx="1">
-                          <a:schemeClr val="accent1"/>
-                        </a:fillRef>
-                        <a:effectRef idx="0">
-                          <a:schemeClr val="accent1"/>
-                        </a:effectRef>
-                        <a:fontRef idx="minor">
-                          <a:schemeClr val="lt1"/>
-                        </a:fontRef>
-                      </wps:style>
-                      <wps:bodyPr rot="0" spcFirstLastPara="0" vertOverflow="overflow" horzOverflow="overflow" vert="horz" wrap="square" lIns="91440" tIns="45720" rIns="91440" bIns="45720" numCol="1" spcCol="0" rtlCol="0" fromWordArt="0" anchor="ctr" anchorCtr="0" forceAA="0" compatLnSpc="1">
-                        <a:noAutofit/>
-                      </wps:bodyPr>
-                    </wps:wsp>
-                  </a:graphicData>
-                </a:graphic>
-              </wp:anchor>
-            </w:drawing>
-          </mc:Choice>
-          <mc:Fallback>
-            <w:pict>
-              <v:rect id="_x0000_s1026" o:spid="_x0000_s1026" o:spt="1" style="position:absolute;left:0pt;margin-left:407.45pt;margin-top:323.55pt;height:168.5pt;width:62pt;z-index:-1838587904;v-text-anchor:middle;mso-width-relative:page;mso-height-relative:page;" fillcolor="#FFFFFF [3212]" filled="t" stroked="f" coordsize="21600,21600" o:gfxdata="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">
-                <v:fill on="t" focussize="0,0"/>
-                <v:stroke on="f" weight="1pt" miterlimit="8" joinstyle="miter"/>
-                <v:imagedata o:title=""/>
-                <o:lock v:ext="edit" aspectratio="f"/>
-              </v:rect>
-            </w:pict>
-          </mc:Fallback>
-        </mc:AlternateContent>
-      </w:r>
-      <w:r>
-        <w:rPr>
-          <w:sz w:val="22"/>
-        </w:rPr>
-        <mc:AlternateContent>
-          <mc:Choice Requires="wps">
-            <w:drawing>
-              <wp:anchor distT="0" distB="0" distL="114300" distR="114300" simplePos="0" relativeHeight="944046080" behindDoc="0" locked="0" layoutInCell="1" allowOverlap="1">
-                <wp:simplePos x="0" y="0"/>
-                <wp:positionH relativeFrom="column">
-                  <wp:posOffset>2878455</wp:posOffset>
-                </wp:positionH>
-                <wp:positionV relativeFrom="paragraph">
-                  <wp:posOffset>4458970</wp:posOffset>
-                </wp:positionV>
-                <wp:extent cx="2124075" cy="7620"/>
-                <wp:effectExtent l="0" t="48895" r="9525" b="57785"/>
-                <wp:wrapNone/>
-                <wp:docPr id="2" name="直接箭头连接符 2"/>
-                <wp:cNvGraphicFramePr/>
-                <a:graphic xmlns:a="http://schemas.openxmlformats.org/drawingml/2006/main">
-                  <a:graphicData uri="http://schemas.microsoft.com/office/word/2010/wordprocessingShape">
-                    <wps:wsp>
-                      <wps:cNvCnPr>
-                        <a:stCxn id="49" idx="0"/>
-                      </wps:cNvCnPr>
-                      <wps:spPr>
-                        <a:xfrm>
-                          <a:off x="1981200" y="5918835"/>
-                          <a:ext cx="2124075" cy="7620"/>
-                        </a:xfrm>
-                        <a:prstGeom prst="straightConnector1">
-                          <a:avLst/>
-                        </a:prstGeom>
-                        <a:ln>
-                          <a:headEnd type="arrow" w="med" len="med"/>
-                          <a:tailEnd type="arrow" w="med" len="med"/>
-                        </a:ln>
-                      </wps:spPr>
-                      <wps:style>
-                        <a:lnRef idx="1">
-                          <a:schemeClr val="dk1"/>
-                        </a:lnRef>
-                        <a:fillRef idx="0">
-                          <a:schemeClr val="dk1"/>
-                        </a:fillRef>
-                        <a:effectRef idx="0">
-                          <a:schemeClr val="dk1"/>
-                        </a:effectRef>
-                        <a:fontRef idx="minor">
-                          <a:schemeClr val="tx1"/>
-                        </a:fontRef>
-                      </wps:style>
-                      <wps:bodyPr/>
-                    </wps:wsp>
-                  </a:graphicData>
-                </a:graphic>
-              </wp:anchor>
-            </w:drawing>
-          </mc:Choice>
-          <mc:Fallback>
-            <w:pict>
-              <v:shape id="_x0000_s1026" o:spid="_x0000_s1026" o:spt="32" type="#_x0000_t32" style="position:absolute;left:0pt;margin-left:226.65pt;margin-top:351.1pt;height:0.6pt;width:167.25pt;z-index:944046080;mso-width-relative:page;mso-height-relative:page;" filled="f" stroked="t" coordsize="21600,21600" o:gfxdata="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">
-                <v:fill on="f" focussize="0,0"/>
-                <v:stroke weight="0.5pt" color="#000000 [3200]" miterlimit="8" joinstyle="miter" startarrow="open" endarrow="open"/>
-                <v:imagedata o:title=""/>
-                <o:lock v:ext="edit" aspectratio="f"/>
-              </v:shape>
-            </w:pict>
-          </mc:Fallback>
-        </mc:AlternateContent>
-      </w:r>
-      <w:r>
-        <w:rPr>
-          <w:sz w:val="22"/>
-        </w:rPr>
-        <mc:AlternateContent>
-          <mc:Choice Requires="wps">
-            <w:drawing>
-              <wp:anchor distT="0" distB="0" distL="114300" distR="114300" simplePos="0" relativeHeight="613965824" behindDoc="0" locked="0" layoutInCell="1" allowOverlap="1">
-                <wp:simplePos x="0" y="0"/>
-                <wp:positionH relativeFrom="column">
-                  <wp:posOffset>5004435</wp:posOffset>
-                </wp:positionH>
-                <wp:positionV relativeFrom="paragraph">
-                  <wp:posOffset>4368800</wp:posOffset>
-                </wp:positionV>
-                <wp:extent cx="4445" cy="1905635"/>
-                <wp:effectExtent l="0" t="0" r="0" b="0"/>
-                <wp:wrapNone/>
-                <wp:docPr id="141" name="直线 627"/>
-                <wp:cNvGraphicFramePr/>
-                <a:graphic xmlns:a="http://schemas.openxmlformats.org/drawingml/2006/main">
-                  <a:graphicData uri="http://schemas.microsoft.com/office/word/2010/wordprocessingShape">
-                    <wps:wsp>
-                      <wps:cNvCnPr/>
-                      <wps:spPr>
-                        <a:xfrm flipH="1">
-                          <a:off x="0" y="0"/>
-                          <a:ext cx="4445" cy="1905635"/>
-                        </a:xfrm>
-                        <a:prstGeom prst="line">
-                          <a:avLst/>
-                        </a:prstGeom>
-                        <a:ln w="9525" cap="flat" cmpd="sng">
-                          <a:solidFill>
-                            <a:srgbClr val="000000"/>
-                          </a:solidFill>
-                          <a:prstDash val="dash"/>
-                          <a:headEnd type="none" w="med" len="med"/>
-                          <a:tailEnd type="none" w="med" len="med"/>
-                        </a:ln>
-                      </wps:spPr>
-                      <wps:bodyPr upright="1"/>
-                    </wps:wsp>
-                  </a:graphicData>
-                </a:graphic>
-              </wp:anchor>
-            </w:drawing>
-          </mc:Choice>
-          <mc:Fallback>
-            <w:pict>
-              <v:line id="直线 627" o:spid="_x0000_s1026" o:spt="20" style="position:absolute;left:0pt;flip:x;margin-left:394.05pt;margin-top:344pt;height:150.05pt;width:0.35pt;z-index:613965824;mso-width-relative:page;mso-height-relative:page;" filled="f" stroked="t" coordsize="21600,21600" o:gfxdata="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">
-                <v:fill on="f" focussize="0,0"/>
-                <v:stroke color="#000000" joinstyle="round" dashstyle="dash"/>
-                <v:imagedata o:title=""/>
-                <o:lock v:ext="edit" aspectratio="f"/>
-              </v:line>
-            </w:pict>
-          </mc:Fallback>
-        </mc:AlternateContent>
-      </w:r>
-      <w:r>
-        <w:drawing>
-          <wp:anchor distT="0" distB="0" distL="114300" distR="114300" simplePos="0" relativeHeight="2456378368" behindDoc="0" locked="0" layoutInCell="1" allowOverlap="1">
-            <wp:simplePos x="0" y="0"/>
-            <wp:positionH relativeFrom="column">
-              <wp:posOffset>495300</wp:posOffset>
-            </wp:positionH>
-            <wp:positionV relativeFrom="paragraph">
-              <wp:posOffset>4536440</wp:posOffset>
-            </wp:positionV>
-            <wp:extent cx="5059680" cy="641350"/>
-            <wp:effectExtent l="0" t="0" r="7620" b="6350"/>
-            <wp:wrapNone/>
-            <wp:docPr id="4" name="图片 2"/>
-            <wp:cNvGraphicFramePr>
-              <a:graphicFrameLocks xmlns:a="http://schemas.openxmlformats.org/drawingml/2006/main" noChangeAspect="1"/>
-            </wp:cNvGraphicFramePr>
-            <a:graphic xmlns:a="http://schemas.openxmlformats.org/drawingml/2006/main">
-              <a:graphicData uri="http://schemas.openxmlformats.org/drawingml/2006/picture">
-                <pic:pic xmlns:pic="http://schemas.openxmlformats.org/drawingml/2006/picture">
-                  <pic:nvPicPr>
-                    <pic:cNvPr id="4" name="图片 2"/>
-                    <pic:cNvPicPr>
-                      <a:picLocks noChangeAspect="1"/>
-                    </pic:cNvPicPr>
-                  </pic:nvPicPr>
-                  <pic:blipFill>
-                    <a:blip r:embed="rId27"/>
-                    <a:stretch>
-                      <a:fillRect/>
-                    </a:stretch>
-                  </pic:blipFill>
-                  <pic:spPr>
-                    <a:xfrm>
-                      <a:off x="0" y="0"/>
-                      <a:ext cx="5059680" cy="641350"/>
-                    </a:xfrm>
-                    <a:prstGeom prst="rect">
-                      <a:avLst/>
-                    </a:prstGeom>
-                    <a:noFill/>
-                    <a:ln w="9525">
-                      <a:noFill/>
-                    </a:ln>
-                  </pic:spPr>
-                </pic:pic>
-              </a:graphicData>
-            </a:graphic>
-          </wp:anchor>
-        </w:drawing>
-      </w:r>
-      <w:r>
-        <w:rPr>
-          <w:sz w:val="22"/>
-        </w:rPr>
-        <mc:AlternateContent>
-          <mc:Choice Requires="wps">
-            <w:drawing>
-              <wp:anchor distT="0" distB="0" distL="114300" distR="114300" simplePos="0" relativeHeight="251737088" behindDoc="0" locked="0" layoutInCell="1" allowOverlap="1">
-                <wp:simplePos x="0" y="0"/>
-                <wp:positionH relativeFrom="column">
-                  <wp:posOffset>2809875</wp:posOffset>
-                </wp:positionH>
-                <wp:positionV relativeFrom="paragraph">
-                  <wp:posOffset>2950210</wp:posOffset>
+                  <wp:posOffset>2911475</wp:posOffset>
                 </wp:positionV>
                 <wp:extent cx="1343025" cy="327025"/>
                 <wp:effectExtent l="0" t="0" r="0" b="0"/>
                 <wp:wrapNone/>
-                <wp:docPr id="138" name="文本框 613"/>
+                <wp:docPr id="16" name="文本框 613"/>
                 <wp:cNvGraphicFramePr/>
                 <a:graphic xmlns:a="http://schemas.openxmlformats.org/drawingml/2006/main">
                   <a:graphicData uri="http://schemas.microsoft.com/office/word/2010/wordprocessingShape">
@@ -2412,7 +3072,7 @@
           </mc:Choice>
           <mc:Fallback>
             <w:pict>
-              <v:shape id="文本框 613" o:spid="_x0000_s1026" o:spt="202" type="#_x0000_t202" style="position:absolute;left:0pt;margin-left:221.25pt;margin-top:232.3pt;height:25.75pt;width:105.75pt;z-index:251737088;mso-width-relative:page;mso-height-relative:page;" filled="f" stroked="f" coordsize="21600,21600" o:gfxdata="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">
+              <v:shape id="文本框 613" o:spid="_x0000_s1026" o:spt="202" type="#_x0000_t202" style="position:absolute;left:0pt;margin-left:19.9pt;margin-top:229.25pt;height:25.75pt;width:105.75pt;z-index:320419840;mso-width-relative:page;mso-height-relative:page;" filled="f" stroked="f" coordsize="21600,21600" o:gfxdata="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">
                 <v:fill on="f" focussize="0,0"/>
                 <v:stroke on="f"/>
                 <v:imagedata o:title=""/>
@@ -2481,300 +3141,93 @@
       </w:r>
       <w:r>
         <w:rPr>
+          <w:rFonts w:hint="eastAsia" w:eastAsia="SimSun"/>
+          <w:position w:val="-20"/>
+          <w:lang w:val="en-US" w:eastAsia="zh-CN"/>
+        </w:rPr>
+        <w:pict>
+          <v:shape id="_x0000_s1223" o:spid="_x0000_s1223" o:spt="75" type="#_x0000_t75" style="position:absolute;left:0pt;margin-left:-1.65pt;margin-top:230.35pt;height:17.6pt;width:21.6pt;z-index:944052224;mso-width-relative:page;mso-height-relative:page;" o:ole="t" filled="f" o:preferrelative="t" stroked="f" coordsize="21600,21600">
+            <v:path/>
+            <v:fill on="f" focussize="0,0"/>
+            <v:stroke on="f"/>
+            <v:imagedata r:id="rId36" o:title=""/>
+            <o:lock v:ext="edit" aspectratio="t"/>
+          </v:shape>
+          <o:OLEObject Type="Embed" ProgID="Equation.KSEE3" ShapeID="_x0000_s1223" DrawAspect="Content" ObjectID="_1468075741" r:id="rId38">
+            <o:LockedField>false</o:LockedField>
+          </o:OLEObject>
+        </w:pict>
+      </w:r>
+      <w:r>
+        <w:drawing>
+          <wp:anchor distT="0" distB="0" distL="114300" distR="114300" simplePos="0" relativeHeight="2456898560" behindDoc="0" locked="0" layoutInCell="1" allowOverlap="1">
+            <wp:simplePos x="0" y="0"/>
+            <wp:positionH relativeFrom="column">
+              <wp:posOffset>-125095</wp:posOffset>
+            </wp:positionH>
+            <wp:positionV relativeFrom="paragraph">
+              <wp:posOffset>2256155</wp:posOffset>
+            </wp:positionV>
+            <wp:extent cx="5272405" cy="608330"/>
+            <wp:effectExtent l="0" t="0" r="4445" b="1270"/>
+            <wp:wrapNone/>
+            <wp:docPr id="3" name="图片 3"/>
+            <wp:cNvGraphicFramePr>
+              <a:graphicFrameLocks xmlns:a="http://schemas.openxmlformats.org/drawingml/2006/main" noChangeAspect="1"/>
+            </wp:cNvGraphicFramePr>
+            <a:graphic xmlns:a="http://schemas.openxmlformats.org/drawingml/2006/main">
+              <a:graphicData uri="http://schemas.openxmlformats.org/drawingml/2006/picture">
+                <pic:pic xmlns:pic="http://schemas.openxmlformats.org/drawingml/2006/picture">
+                  <pic:nvPicPr>
+                    <pic:cNvPr id="3" name="图片 3"/>
+                    <pic:cNvPicPr>
+                      <a:picLocks noChangeAspect="1"/>
+                    </pic:cNvPicPr>
+                  </pic:nvPicPr>
+                  <pic:blipFill>
+                    <a:blip r:embed="rId39"/>
+                    <a:stretch>
+                      <a:fillRect/>
+                    </a:stretch>
+                  </pic:blipFill>
+                  <pic:spPr>
+                    <a:xfrm>
+                      <a:off x="0" y="0"/>
+                      <a:ext cx="5272405" cy="608330"/>
+                    </a:xfrm>
+                    <a:prstGeom prst="rect">
+                      <a:avLst/>
+                    </a:prstGeom>
+                    <a:noFill/>
+                    <a:ln w="9525">
+                      <a:noFill/>
+                    </a:ln>
+                  </pic:spPr>
+                </pic:pic>
+              </a:graphicData>
+            </a:graphic>
+          </wp:anchor>
+        </w:drawing>
+      </w:r>
+      <w:r>
+        <w:rPr>
           <w:sz w:val="22"/>
         </w:rPr>
         <mc:AlternateContent>
           <mc:Choice Requires="wps">
             <w:drawing>
-              <wp:anchor distT="0" distB="0" distL="114300" distR="114300" simplePos="0" relativeHeight="1850772480" behindDoc="0" locked="0" layoutInCell="1" allowOverlap="1">
+              <wp:anchor distT="0" distB="0" distL="114300" distR="114300" simplePos="0" relativeHeight="1176930304" behindDoc="0" locked="0" layoutInCell="1" allowOverlap="1">
                 <wp:simplePos x="0" y="0"/>
                 <wp:positionH relativeFrom="column">
-                  <wp:posOffset>4876165</wp:posOffset>
+                  <wp:posOffset>-34925</wp:posOffset>
                 </wp:positionH>
                 <wp:positionV relativeFrom="paragraph">
-                  <wp:posOffset>2903220</wp:posOffset>
+                  <wp:posOffset>1664335</wp:posOffset>
                 </wp:positionV>
-                <wp:extent cx="190500" cy="0"/>
-                <wp:effectExtent l="0" t="48895" r="0" b="65405"/>
+                <wp:extent cx="158115" cy="902335"/>
+                <wp:effectExtent l="0" t="0" r="13335" b="12065"/>
                 <wp:wrapNone/>
-                <wp:docPr id="133" name="直接箭头连接符 133"/>
-                <wp:cNvGraphicFramePr/>
-                <a:graphic xmlns:a="http://schemas.openxmlformats.org/drawingml/2006/main">
-                  <a:graphicData uri="http://schemas.microsoft.com/office/word/2010/wordprocessingShape">
-                    <wps:wsp>
-                      <wps:cNvCnPr/>
-                      <wps:spPr>
-                        <a:xfrm>
-                          <a:off x="0" y="0"/>
-                          <a:ext cx="190500" cy="0"/>
-                        </a:xfrm>
-                        <a:prstGeom prst="straightConnector1">
-                          <a:avLst/>
-                        </a:prstGeom>
-                        <a:ln>
-                          <a:tailEnd type="arrow" w="med" len="med"/>
-                        </a:ln>
-                      </wps:spPr>
-                      <wps:style>
-                        <a:lnRef idx="1">
-                          <a:schemeClr val="dk1"/>
-                        </a:lnRef>
-                        <a:fillRef idx="0">
-                          <a:schemeClr val="dk1"/>
-                        </a:fillRef>
-                        <a:effectRef idx="0">
-                          <a:schemeClr val="dk1"/>
-                        </a:effectRef>
-                        <a:fontRef idx="minor">
-                          <a:schemeClr val="tx1"/>
-                        </a:fontRef>
-                      </wps:style>
-                      <wps:bodyPr/>
-                    </wps:wsp>
-                  </a:graphicData>
-                </a:graphic>
-              </wp:anchor>
-            </w:drawing>
-          </mc:Choice>
-          <mc:Fallback>
-            <w:pict>
-              <v:shape id="_x0000_s1026" o:spid="_x0000_s1026" o:spt="32" type="#_x0000_t32" style="position:absolute;left:0pt;margin-left:383.95pt;margin-top:228.6pt;height:0pt;width:15pt;z-index:1850772480;mso-width-relative:page;mso-height-relative:page;" filled="f" stroked="t" coordsize="21600,21600" o:gfxdata="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">
-                <v:fill on="f" focussize="0,0"/>
-                <v:stroke weight="0.5pt" color="#000000 [3200]" miterlimit="8" joinstyle="miter" endarrow="open"/>
-                <v:imagedata o:title=""/>
-                <o:lock v:ext="edit" aspectratio="f"/>
-              </v:shape>
-            </w:pict>
-          </mc:Fallback>
-        </mc:AlternateContent>
-      </w:r>
-      <w:r>
-        <w:rPr>
-          <w:sz w:val="22"/>
-        </w:rPr>
-        <mc:AlternateContent>
-          <mc:Choice Requires="wps">
-            <w:drawing>
-              <wp:anchor distT="0" distB="0" distL="114300" distR="114300" simplePos="0" relativeHeight="1850771456" behindDoc="0" locked="0" layoutInCell="1" allowOverlap="1">
-                <wp:simplePos x="0" y="0"/>
-                <wp:positionH relativeFrom="column">
-                  <wp:posOffset>5226685</wp:posOffset>
-                </wp:positionH>
-                <wp:positionV relativeFrom="paragraph">
-                  <wp:posOffset>2900680</wp:posOffset>
-                </wp:positionV>
-                <wp:extent cx="190500" cy="1905"/>
-                <wp:effectExtent l="0" t="48260" r="0" b="64135"/>
-                <wp:wrapNone/>
-                <wp:docPr id="134" name="直接箭头连接符 134"/>
-                <wp:cNvGraphicFramePr/>
-                <a:graphic xmlns:a="http://schemas.openxmlformats.org/drawingml/2006/main">
-                  <a:graphicData uri="http://schemas.microsoft.com/office/word/2010/wordprocessingShape">
-                    <wps:wsp>
-                      <wps:cNvCnPr/>
-                      <wps:spPr>
-                        <a:xfrm flipH="1" flipV="1">
-                          <a:off x="0" y="0"/>
-                          <a:ext cx="190500" cy="1905"/>
-                        </a:xfrm>
-                        <a:prstGeom prst="straightConnector1">
-                          <a:avLst/>
-                        </a:prstGeom>
-                        <a:ln>
-                          <a:tailEnd type="arrow" w="med" len="med"/>
-                        </a:ln>
-                      </wps:spPr>
-                      <wps:style>
-                        <a:lnRef idx="1">
-                          <a:schemeClr val="dk1"/>
-                        </a:lnRef>
-                        <a:fillRef idx="0">
-                          <a:schemeClr val="dk1"/>
-                        </a:fillRef>
-                        <a:effectRef idx="0">
-                          <a:schemeClr val="dk1"/>
-                        </a:effectRef>
-                        <a:fontRef idx="minor">
-                          <a:schemeClr val="tx1"/>
-                        </a:fontRef>
-                      </wps:style>
-                      <wps:bodyPr/>
-                    </wps:wsp>
-                  </a:graphicData>
-                </a:graphic>
-              </wp:anchor>
-            </w:drawing>
-          </mc:Choice>
-          <mc:Fallback>
-            <w:pict>
-              <v:shape id="_x0000_s1026" o:spid="_x0000_s1026" o:spt="32" type="#_x0000_t32" style="position:absolute;left:0pt;flip:x y;margin-left:411.55pt;margin-top:228.4pt;height:0.15pt;width:15pt;z-index:1850771456;mso-width-relative:page;mso-height-relative:page;" filled="f" stroked="t" coordsize="21600,21600" o:gfxdata="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">
-                <v:fill on="f" focussize="0,0"/>
-                <v:stroke weight="0.5pt" color="#000000 [3200]" miterlimit="8" joinstyle="miter" endarrow="open"/>
-                <v:imagedata o:title=""/>
-                <o:lock v:ext="edit" aspectratio="f"/>
-              </v:shape>
-            </w:pict>
-          </mc:Fallback>
-        </mc:AlternateContent>
-      </w:r>
-      <w:r>
-        <w:rPr>
-          <w:rFonts w:hint="eastAsia" w:eastAsia="SimSun"/>
-          <w:position w:val="-20"/>
-          <w:lang w:val="en-US" w:eastAsia="zh-CN"/>
-        </w:rPr>
-        <w:pict>
-          <v:shape id="_x0000_s1249" o:spid="_x0000_s1249" o:spt="75" type="#_x0000_t75" style="position:absolute;left:0pt;margin-left:394.15pt;margin-top:232.65pt;height:17.6pt;width:21.6pt;z-index:1913299968;mso-width-relative:page;mso-height-relative:page;" o:ole="t" filled="f" o:preferrelative="t" stroked="f" coordsize="21600,21600">
-            <v:path/>
-            <v:fill on="f" focussize="0,0"/>
-            <v:stroke on="f"/>
-            <v:imagedata r:id="rId25" o:title=""/>
-            <o:lock v:ext="edit" aspectratio="t"/>
-          </v:shape>
-          <o:OLEObject Type="Embed" ProgID="Equation.KSEE3" ShapeID="_x0000_s1249" DrawAspect="Content" ObjectID="_1468075735" r:id="rId28">
-            <o:LockedField>false</o:LockedField>
-          </o:OLEObject>
-        </w:pict>
-      </w:r>
-      <w:r>
-        <w:rPr>
-          <w:sz w:val="22"/>
-        </w:rPr>
-        <mc:AlternateContent>
-          <mc:Choice Requires="wps">
-            <w:drawing>
-              <wp:anchor distT="0" distB="0" distL="114300" distR="114300" simplePos="0" relativeHeight="1982613504" behindDoc="0" locked="0" layoutInCell="1" allowOverlap="1">
-                <wp:simplePos x="0" y="0"/>
-                <wp:positionH relativeFrom="column">
-                  <wp:posOffset>5230495</wp:posOffset>
-                </wp:positionH>
-                <wp:positionV relativeFrom="paragraph">
-                  <wp:posOffset>1374775</wp:posOffset>
-                </wp:positionV>
-                <wp:extent cx="7620" cy="1600835"/>
-                <wp:effectExtent l="4445" t="0" r="6985" b="18415"/>
-                <wp:wrapNone/>
-                <wp:docPr id="128" name="直线 627"/>
-                <wp:cNvGraphicFramePr/>
-                <a:graphic xmlns:a="http://schemas.openxmlformats.org/drawingml/2006/main">
-                  <a:graphicData uri="http://schemas.microsoft.com/office/word/2010/wordprocessingShape">
-                    <wps:wsp>
-                      <wps:cNvCnPr/>
-                      <wps:spPr>
-                        <a:xfrm>
-                          <a:off x="0" y="0"/>
-                          <a:ext cx="7620" cy="1600835"/>
-                        </a:xfrm>
-                        <a:prstGeom prst="line">
-                          <a:avLst/>
-                        </a:prstGeom>
-                        <a:ln w="6350" cap="flat" cmpd="sng">
-                          <a:solidFill>
-                            <a:srgbClr val="000000"/>
-                          </a:solidFill>
-                          <a:prstDash val="dash"/>
-                          <a:headEnd type="none" w="med" len="med"/>
-                          <a:tailEnd type="none" w="med" len="med"/>
-                        </a:ln>
-                      </wps:spPr>
-                      <wps:bodyPr upright="1"/>
-                    </wps:wsp>
-                  </a:graphicData>
-                </a:graphic>
-              </wp:anchor>
-            </w:drawing>
-          </mc:Choice>
-          <mc:Fallback>
-            <w:pict>
-              <v:line id="直线 627" o:spid="_x0000_s1026" o:spt="20" style="position:absolute;left:0pt;margin-left:411.85pt;margin-top:108.25pt;height:126.05pt;width:0.6pt;z-index:1982613504;mso-width-relative:page;mso-height-relative:page;" filled="f" stroked="t" coordsize="21600,21600" o:gfxdata="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">
-                <v:fill on="f" focussize="0,0"/>
-                <v:stroke weight="0.5pt" color="#000000" joinstyle="round" dashstyle="dash"/>
-                <v:imagedata o:title=""/>
-                <o:lock v:ext="edit" aspectratio="f"/>
-              </v:line>
-            </w:pict>
-          </mc:Fallback>
-        </mc:AlternateContent>
-      </w:r>
-      <w:r>
-        <w:rPr>
-          <w:sz w:val="22"/>
-        </w:rPr>
-        <mc:AlternateContent>
-          <mc:Choice Requires="wps">
-            <w:drawing>
-              <wp:anchor distT="0" distB="0" distL="114300" distR="114300" simplePos="0" relativeHeight="3647925248" behindDoc="0" locked="0" layoutInCell="1" allowOverlap="1">
-                <wp:simplePos x="0" y="0"/>
-                <wp:positionH relativeFrom="column">
-                  <wp:posOffset>5066030</wp:posOffset>
-                </wp:positionH>
-                <wp:positionV relativeFrom="paragraph">
-                  <wp:posOffset>2093595</wp:posOffset>
-                </wp:positionV>
-                <wp:extent cx="1905" cy="861695"/>
-                <wp:effectExtent l="0" t="0" r="0" b="0"/>
-                <wp:wrapNone/>
-                <wp:docPr id="129" name="直线 627"/>
-                <wp:cNvGraphicFramePr/>
-                <a:graphic xmlns:a="http://schemas.openxmlformats.org/drawingml/2006/main">
-                  <a:graphicData uri="http://schemas.microsoft.com/office/word/2010/wordprocessingShape">
-                    <wps:wsp>
-                      <wps:cNvCnPr/>
-                      <wps:spPr>
-                        <a:xfrm flipH="1">
-                          <a:off x="0" y="0"/>
-                          <a:ext cx="1905" cy="861695"/>
-                        </a:xfrm>
-                        <a:prstGeom prst="line">
-                          <a:avLst/>
-                        </a:prstGeom>
-                        <a:ln w="6350" cap="flat" cmpd="sng">
-                          <a:solidFill>
-                            <a:srgbClr val="000000"/>
-                          </a:solidFill>
-                          <a:prstDash val="dash"/>
-                          <a:headEnd type="none" w="med" len="med"/>
-                          <a:tailEnd type="none" w="med" len="med"/>
-                        </a:ln>
-                      </wps:spPr>
-                      <wps:bodyPr upright="1"/>
-                    </wps:wsp>
-                  </a:graphicData>
-                </a:graphic>
-              </wp:anchor>
-            </w:drawing>
-          </mc:Choice>
-          <mc:Fallback>
-            <w:pict>
-              <v:line id="直线 627" o:spid="_x0000_s1026" o:spt="20" style="position:absolute;left:0pt;flip:x;margin-left:398.9pt;margin-top:164.85pt;height:67.85pt;width:0.15pt;z-index:-647042048;mso-width-relative:page;mso-height-relative:page;" filled="f" stroked="t" coordsize="21600,21600" o:gfxdata="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">
-                <v:fill on="f" focussize="0,0"/>
-                <v:stroke weight="0.5pt" color="#000000" joinstyle="round" dashstyle="dash"/>
-                <v:imagedata o:title=""/>
-                <o:lock v:ext="edit" aspectratio="f"/>
-              </v:line>
-            </w:pict>
-          </mc:Fallback>
-        </mc:AlternateContent>
-      </w:r>
-      <w:r>
-        <w:rPr>
-          <w:sz w:val="22"/>
-        </w:rPr>
-        <mc:AlternateContent>
-          <mc:Choice Requires="wps">
-            <w:drawing>
-              <wp:anchor distT="0" distB="0" distL="114300" distR="114300" simplePos="0" relativeHeight="725424128" behindDoc="0" locked="0" layoutInCell="1" allowOverlap="1">
-                <wp:simplePos x="0" y="0"/>
-                <wp:positionH relativeFrom="column">
-                  <wp:posOffset>5060950</wp:posOffset>
-                </wp:positionH>
-                <wp:positionV relativeFrom="paragraph">
-                  <wp:posOffset>1617345</wp:posOffset>
-                </wp:positionV>
-                <wp:extent cx="175895" cy="977900"/>
-                <wp:effectExtent l="0" t="0" r="14605" b="12700"/>
-                <wp:wrapNone/>
-                <wp:docPr id="130" name="矩形 130"/>
+                <wp:docPr id="40" name="矩形 40"/>
                 <wp:cNvGraphicFramePr/>
                 <a:graphic xmlns:a="http://schemas.openxmlformats.org/drawingml/2006/main">
                   <a:graphicData uri="http://schemas.microsoft.com/office/word/2010/wordprocessingShape">
@@ -2783,7 +3236,7 @@
                       <wps:spPr>
                         <a:xfrm flipH="1">
                           <a:off x="0" y="0"/>
-                          <a:ext cx="175895" cy="977900"/>
+                          <a:ext cx="158115" cy="902335"/>
                         </a:xfrm>
                         <a:prstGeom prst="rect">
                           <a:avLst/>
@@ -2824,7 +3277,7 @@
           </mc:Choice>
           <mc:Fallback>
             <w:pict>
-              <v:rect id="_x0000_s1026" o:spid="_x0000_s1026" o:spt="1" style="position:absolute;left:0pt;flip:x;margin-left:398.5pt;margin-top:127.35pt;height:77pt;width:13.85pt;z-index:725424128;v-text-anchor:middle;mso-width-relative:page;mso-height-relative:page;" fillcolor="#FF0000" filled="t" stroked="f" coordsize="21600,21600" o:gfxdata="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">
+              <v:rect id="_x0000_s1026" o:spid="_x0000_s1026" o:spt="1" style="position:absolute;left:0pt;flip:x;margin-left:-2.75pt;margin-top:131.05pt;height:71.05pt;width:12.45pt;z-index:1176930304;v-text-anchor:middle;mso-width-relative:page;mso-height-relative:page;" fillcolor="#FF0000" filled="t" stroked="f" coordsize="21600,21600" o:gfxdata="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">
                 <v:fill on="t" opacity="32768f" focussize="0,0"/>
                 <v:stroke on="f" weight="1pt" miterlimit="8" joinstyle="miter"/>
                 <v:imagedata o:title=""/>
@@ -2836,226 +3289,23 @@
       </w:r>
       <w:r>
         <w:rPr>
-          <w:rFonts w:hint="eastAsia" w:eastAsia="SimSun"/>
-          <w:position w:val="-20"/>
-          <w:lang w:val="en-US" w:eastAsia="zh-CN"/>
-        </w:rPr>
-        <w:pict>
-          <v:shape id="_x0000_s1227" o:spid="_x0000_s1227" o:spt="75" type="#_x0000_t75" style="position:absolute;left:0pt;margin-left:197.45pt;margin-top:506.75pt;height:17.6pt;width:52pt;z-index:758731776;mso-width-relative:page;mso-height-relative:page;" o:ole="t" filled="f" o:preferrelative="t" stroked="f" coordsize="21600,21600">
-            <v:path/>
-            <v:fill on="f" focussize="0,0"/>
-            <v:stroke on="f"/>
-            <v:imagedata r:id="rId30" o:title=""/>
-            <o:lock v:ext="edit" aspectratio="t"/>
-          </v:shape>
-          <o:OLEObject Type="Embed" ProgID="Equation.KSEE3" ShapeID="_x0000_s1227" DrawAspect="Content" ObjectID="_1468075736" r:id="rId29">
-            <o:LockedField>false</o:LockedField>
-          </o:OLEObject>
-        </w:pict>
-      </w:r>
-      <w:r>
-        <w:rPr>
-          <w:rFonts w:hint="eastAsia" w:eastAsia="SimSun"/>
-          <w:position w:val="-20"/>
-          <w:lang w:val="en-US" w:eastAsia="zh-CN"/>
-        </w:rPr>
-        <w:pict>
-          <v:shape id="_x0000_s1263" o:spid="_x0000_s1263" o:spt="75" type="#_x0000_t75" style="position:absolute;left:0pt;margin-left:295.55pt;margin-top:483.15pt;height:21.05pt;width:22.35pt;z-index:1626675200;mso-width-relative:page;mso-height-relative:page;" o:ole="t" filled="f" o:preferrelative="t" stroked="f" coordsize="21600,21600">
-            <v:path/>
-            <v:fill on="f" focussize="0,0"/>
-            <v:stroke on="f"/>
-            <v:imagedata r:id="rId32" o:title=""/>
-            <o:lock v:ext="edit" aspectratio="t"/>
-          </v:shape>
-          <o:OLEObject Type="Embed" ProgID="Equation.KSEE3" ShapeID="_x0000_s1263" DrawAspect="Content" ObjectID="_1468075737" r:id="rId31">
-            <o:LockedField>false</o:LockedField>
-          </o:OLEObject>
-        </w:pict>
-      </w:r>
-      <w:r>
-        <w:rPr>
           <w:sz w:val="22"/>
         </w:rPr>
         <mc:AlternateContent>
           <mc:Choice Requires="wps">
             <w:drawing>
-              <wp:anchor distT="0" distB="0" distL="114300" distR="114300" simplePos="0" relativeHeight="3432844288" behindDoc="0" locked="0" layoutInCell="1" allowOverlap="1">
+              <wp:anchor distT="0" distB="0" distL="114300" distR="114300" simplePos="0" relativeHeight="1982613504" behindDoc="0" locked="0" layoutInCell="1" allowOverlap="1">
                 <wp:simplePos x="0" y="0"/>
                 <wp:positionH relativeFrom="column">
-                  <wp:posOffset>2850515</wp:posOffset>
+                  <wp:posOffset>117475</wp:posOffset>
                 </wp:positionH>
                 <wp:positionV relativeFrom="paragraph">
-                  <wp:posOffset>6087745</wp:posOffset>
+                  <wp:posOffset>1368425</wp:posOffset>
                 </wp:positionV>
-                <wp:extent cx="2120265" cy="635"/>
-                <wp:effectExtent l="0" t="48895" r="13335" b="64770"/>
-                <wp:wrapNone/>
-                <wp:docPr id="143" name="直接箭头连接符 143"/>
-                <wp:cNvGraphicFramePr/>
-                <a:graphic xmlns:a="http://schemas.openxmlformats.org/drawingml/2006/main">
-                  <a:graphicData uri="http://schemas.microsoft.com/office/word/2010/wordprocessingShape">
-                    <wps:wsp>
-                      <wps:cNvCnPr/>
-                      <wps:spPr>
-                        <a:xfrm>
-                          <a:off x="0" y="0"/>
-                          <a:ext cx="2120265" cy="635"/>
-                        </a:xfrm>
-                        <a:prstGeom prst="straightConnector1">
-                          <a:avLst/>
-                        </a:prstGeom>
-                        <a:ln>
-                          <a:headEnd type="arrow" w="med" len="med"/>
-                          <a:tailEnd type="arrow" w="med" len="med"/>
-                        </a:ln>
-                      </wps:spPr>
-                      <wps:style>
-                        <a:lnRef idx="1">
-                          <a:schemeClr val="dk1"/>
-                        </a:lnRef>
-                        <a:fillRef idx="0">
-                          <a:schemeClr val="dk1"/>
-                        </a:fillRef>
-                        <a:effectRef idx="0">
-                          <a:schemeClr val="dk1"/>
-                        </a:effectRef>
-                        <a:fontRef idx="minor">
-                          <a:schemeClr val="tx1"/>
-                        </a:fontRef>
-                      </wps:style>
-                      <wps:bodyPr/>
-                    </wps:wsp>
-                  </a:graphicData>
-                </a:graphic>
-              </wp:anchor>
-            </w:drawing>
-          </mc:Choice>
-          <mc:Fallback>
-            <w:pict>
-              <v:shape id="_x0000_s1026" o:spid="_x0000_s1026" o:spt="32" type="#_x0000_t32" style="position:absolute;left:0pt;margin-left:224.45pt;margin-top:479.35pt;height:0.05pt;width:166.95pt;z-index:-862123008;mso-width-relative:page;mso-height-relative:page;" filled="f" stroked="t" coordsize="21600,21600" o:gfxdata="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">
-                <v:fill on="f" focussize="0,0"/>
-                <v:stroke weight="0.5pt" color="#000000 [3200]" miterlimit="8" joinstyle="miter" startarrow="open" endarrow="open"/>
-                <v:imagedata o:title=""/>
-                <o:lock v:ext="edit" aspectratio="f"/>
-              </v:shape>
-            </w:pict>
-          </mc:Fallback>
-        </mc:AlternateContent>
-      </w:r>
-      <w:r>
-        <w:rPr>
-          <w:rFonts w:hint="eastAsia" w:eastAsia="SimSun"/>
-          <w:position w:val="-20"/>
-          <w:lang w:val="en-US" w:eastAsia="zh-CN"/>
-        </w:rPr>
-        <w:pict>
-          <v:shape id="_x0000_s1260" o:spid="_x0000_s1260" o:spt="75" type="#_x0000_t75" style="position:absolute;left:0pt;margin-left:-13.45pt;margin-top:459.55pt;height:21.05pt;width:17.65pt;z-index:1540979712;mso-width-relative:page;mso-height-relative:page;" o:ole="t" filled="f" o:preferrelative="t" stroked="t" coordsize="21600,21600">
-            <v:path/>
-            <v:fill on="f" focussize="0,0"/>
-            <v:stroke color="#FF0000"/>
-            <v:imagedata r:id="rId34" o:title=""/>
-            <o:lock v:ext="edit" aspectratio="t"/>
-          </v:shape>
-          <o:OLEObject Type="Embed" ProgID="Equation.KSEE3" ShapeID="_x0000_s1260" DrawAspect="Content" ObjectID="_1468075738" r:id="rId33">
-            <o:LockedField>false</o:LockedField>
-          </o:OLEObject>
-        </w:pict>
-      </w:r>
-      <w:r>
-        <w:rPr>
-          <w:rFonts w:hint="eastAsia" w:eastAsia="SimSun"/>
-          <w:position w:val="-20"/>
-          <w:lang w:val="en-US" w:eastAsia="zh-CN"/>
-        </w:rPr>
-        <w:pict>
-          <v:shape id="_x0000_s1265" o:spid="_x0000_s1265" o:spt="75" type="#_x0000_t75" style="position:absolute;left:0pt;margin-left:-12.15pt;margin-top:432.95pt;height:21.05pt;width:15.9pt;z-index:522677248;mso-width-relative:page;mso-height-relative:page;" o:ole="t" filled="f" o:preferrelative="t" stroked="t" coordsize="21600,21600">
-            <v:path/>
-            <v:fill on="f" focussize="0,0"/>
-            <v:stroke color="#000000 [3213]" joinstyle="miter"/>
-            <v:imagedata r:id="rId36" o:title=""/>
-            <o:lock v:ext="edit" aspectratio="t"/>
-          </v:shape>
-          <o:OLEObject Type="Embed" ProgID="Equation.KSEE3" ShapeID="_x0000_s1265" DrawAspect="Content" ObjectID="_1468075739" r:id="rId35">
-            <o:LockedField>false</o:LockedField>
-          </o:OLEObject>
-        </w:pict>
-      </w:r>
-      <w:r>
-        <w:rPr>
-          <w:rFonts w:hint="eastAsia" w:eastAsia="SimSun"/>
-          <w:position w:val="-20"/>
-          <w:lang w:val="en-US" w:eastAsia="zh-CN"/>
-        </w:rPr>
-        <w:pict>
-          <v:shape id="_x0000_s1258" o:spid="_x0000_s1258" o:spt="75" type="#_x0000_t75" style="position:absolute;left:0pt;margin-left:-11.2pt;margin-top:396.3pt;height:21.05pt;width:17.65pt;z-index:1982614528;mso-width-relative:page;mso-height-relative:page;" o:ole="t" filled="f" o:preferrelative="t" stroked="t" coordsize="21600,21600">
-            <v:path/>
-            <v:fill on="f" focussize="0,0"/>
-            <v:stroke color="#FF0000" joinstyle="miter"/>
-            <v:imagedata r:id="rId38" o:title=""/>
-            <o:lock v:ext="edit" aspectratio="t"/>
-          </v:shape>
-          <o:OLEObject Type="Embed" ProgID="Equation.KSEE3" ShapeID="_x0000_s1258" DrawAspect="Content" ObjectID="_1468075740" r:id="rId37">
-            <o:LockedField>false</o:LockedField>
-          </o:OLEObject>
-        </w:pict>
-      </w:r>
-      <w:r>
-        <w:rPr>
-          <w:rFonts w:hint="eastAsia" w:eastAsia="SimSun"/>
-          <w:position w:val="-20"/>
-          <w:lang w:val="en-US" w:eastAsia="zh-CN"/>
-        </w:rPr>
-        <w:pict>
-          <v:shape id="_x0000_s1264" o:spid="_x0000_s1264" o:spt="75" type="#_x0000_t75" style="position:absolute;left:0pt;margin-left:-10.95pt;margin-top:366.05pt;height:21.05pt;width:16.3pt;z-index:333594624;mso-width-relative:page;mso-height-relative:page;" o:ole="t" filled="f" o:preferrelative="t" stroked="t" coordsize="21600,21600">
-            <v:path/>
-            <v:fill on="f" focussize="0,0"/>
-            <v:stroke color="#000000 [3213]" joinstyle="miter"/>
-            <v:imagedata r:id="rId40" o:title=""/>
-            <o:lock v:ext="edit" aspectratio="t"/>
-          </v:shape>
-          <o:OLEObject Type="Embed" ProgID="Equation.KSEE3" ShapeID="_x0000_s1264" DrawAspect="Content" ObjectID="_1468075741" r:id="rId39">
-            <o:LockedField>false</o:LockedField>
-          </o:OLEObject>
-        </w:pict>
-      </w:r>
-      <w:r>
-        <w:rPr>
-          <w:rFonts w:hint="eastAsia" w:eastAsia="SimSun"/>
-          <w:position w:val="-20"/>
-          <w:lang w:val="en-US" w:eastAsia="zh-CN"/>
-        </w:rPr>
-        <w:pict>
-          <v:shape id="_x0000_s1262" o:spid="_x0000_s1262" o:spt="75" type="#_x0000_t75" style="position:absolute;left:0pt;margin-left:298.1pt;margin-top:327.7pt;height:21.05pt;width:29.75pt;z-index:-1554511872;mso-width-relative:page;mso-height-relative:page;" o:ole="t" filled="f" o:preferrelative="t" stroked="f" coordsize="21600,21600">
-            <v:path/>
-            <v:fill on="f" focussize="0,0"/>
-            <v:stroke on="f"/>
-            <v:imagedata r:id="rId42" o:title=""/>
-            <o:lock v:ext="edit" aspectratio="t"/>
-          </v:shape>
-          <o:OLEObject Type="Embed" ProgID="Equation.KSEE3" ShapeID="_x0000_s1262" DrawAspect="Content" ObjectID="_1468075742" r:id="rId41">
-            <o:LockedField>false</o:LockedField>
-          </o:OLEObject>
-        </w:pict>
-      </w:r>
-      <w:r>
-        <w:rPr>
-          <w:sz w:val="22"/>
-        </w:rPr>
-        <mc:AlternateContent>
-          <mc:Choice Requires="wps">
-            <w:drawing>
-              <wp:anchor distT="0" distB="0" distL="114300" distR="114300" simplePos="0" relativeHeight="2015022080" behindDoc="0" locked="0" layoutInCell="1" allowOverlap="1">
-                <wp:simplePos x="0" y="0"/>
-                <wp:positionH relativeFrom="column">
-                  <wp:posOffset>826135</wp:posOffset>
-                </wp:positionH>
-                <wp:positionV relativeFrom="paragraph">
-                  <wp:posOffset>4349750</wp:posOffset>
-                </wp:positionV>
-                <wp:extent cx="4445" cy="1905635"/>
+                <wp:extent cx="14605" cy="1537335"/>
                 <wp:effectExtent l="0" t="0" r="0" b="0"/>
                 <wp:wrapNone/>
-                <wp:docPr id="45" name="直线 627"/>
+                <wp:docPr id="128" name="直线 627"/>
                 <wp:cNvGraphicFramePr/>
                 <a:graphic xmlns:a="http://schemas.openxmlformats.org/drawingml/2006/main">
                   <a:graphicData uri="http://schemas.microsoft.com/office/word/2010/wordprocessingShape">
@@ -3064,205 +3314,7 @@
                       <wps:spPr>
                         <a:xfrm flipH="1">
                           <a:off x="0" y="0"/>
-                          <a:ext cx="4445" cy="1905635"/>
-                        </a:xfrm>
-                        <a:prstGeom prst="line">
-                          <a:avLst/>
-                        </a:prstGeom>
-                        <a:ln w="9525" cap="flat" cmpd="sng">
-                          <a:solidFill>
-                            <a:srgbClr val="000000"/>
-                          </a:solidFill>
-                          <a:prstDash val="dash"/>
-                          <a:headEnd type="none" w="med" len="med"/>
-                          <a:tailEnd type="none" w="med" len="med"/>
-                        </a:ln>
-                      </wps:spPr>
-                      <wps:bodyPr upright="1"/>
-                    </wps:wsp>
-                  </a:graphicData>
-                </a:graphic>
-              </wp:anchor>
-            </w:drawing>
-          </mc:Choice>
-          <mc:Fallback>
-            <w:pict>
-              <v:line id="直线 627" o:spid="_x0000_s1026" o:spt="20" style="position:absolute;left:0pt;flip:x;margin-left:65.05pt;margin-top:342.5pt;height:150.05pt;width:0.35pt;z-index:2015022080;mso-width-relative:page;mso-height-relative:page;" filled="f" stroked="t" coordsize="21600,21600" o:gfxdata="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">
-                <v:fill on="f" focussize="0,0"/>
-                <v:stroke color="#000000" joinstyle="round" dashstyle="dash"/>
-                <v:imagedata o:title=""/>
-                <o:lock v:ext="edit" aspectratio="f"/>
-              </v:line>
-            </w:pict>
-          </mc:Fallback>
-        </mc:AlternateContent>
-      </w:r>
-      <w:r>
-        <w:rPr>
-          <w:sz w:val="22"/>
-        </w:rPr>
-        <mc:AlternateContent>
-          <mc:Choice Requires="wps">
-            <w:drawing>
-              <wp:anchor distT="0" distB="0" distL="114300" distR="114300" simplePos="0" relativeHeight="3280823296" behindDoc="0" locked="0" layoutInCell="1" allowOverlap="1">
-                <wp:simplePos x="0" y="0"/>
-                <wp:positionH relativeFrom="column">
-                  <wp:posOffset>749935</wp:posOffset>
-                </wp:positionH>
-                <wp:positionV relativeFrom="paragraph">
-                  <wp:posOffset>4267200</wp:posOffset>
-                </wp:positionV>
-                <wp:extent cx="4445" cy="1905635"/>
-                <wp:effectExtent l="0" t="0" r="0" b="0"/>
-                <wp:wrapNone/>
-                <wp:docPr id="44" name="直线 627"/>
-                <wp:cNvGraphicFramePr/>
-                <a:graphic xmlns:a="http://schemas.openxmlformats.org/drawingml/2006/main">
-                  <a:graphicData uri="http://schemas.microsoft.com/office/word/2010/wordprocessingShape">
-                    <wps:wsp>
-                      <wps:cNvCnPr/>
-                      <wps:spPr>
-                        <a:xfrm flipH="1">
-                          <a:off x="0" y="0"/>
-                          <a:ext cx="4445" cy="1905635"/>
-                        </a:xfrm>
-                        <a:prstGeom prst="line">
-                          <a:avLst/>
-                        </a:prstGeom>
-                        <a:ln w="9525" cap="flat" cmpd="sng">
-                          <a:solidFill>
-                            <a:srgbClr val="000000"/>
-                          </a:solidFill>
-                          <a:prstDash val="dash"/>
-                          <a:headEnd type="none" w="med" len="med"/>
-                          <a:tailEnd type="none" w="med" len="med"/>
-                        </a:ln>
-                      </wps:spPr>
-                      <wps:bodyPr upright="1"/>
-                    </wps:wsp>
-                  </a:graphicData>
-                </a:graphic>
-              </wp:anchor>
-            </w:drawing>
-          </mc:Choice>
-          <mc:Fallback>
-            <w:pict>
-              <v:line id="直线 627" o:spid="_x0000_s1026" o:spt="20" style="position:absolute;left:0pt;flip:x;margin-left:59.05pt;margin-top:336pt;height:150.05pt;width:0.35pt;z-index:-1014144000;mso-width-relative:page;mso-height-relative:page;" filled="f" stroked="t" coordsize="21600,21600" o:gfxdata="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">
-                <v:fill on="f" focussize="0,0"/>
-                <v:stroke color="#000000" joinstyle="round" dashstyle="dash"/>
-                <v:imagedata o:title=""/>
-                <o:lock v:ext="edit" aspectratio="f"/>
-              </v:line>
-            </w:pict>
-          </mc:Fallback>
-        </mc:AlternateContent>
-      </w:r>
-      <w:r>
-        <w:rPr>
-          <w:sz w:val="22"/>
-        </w:rPr>
-        <mc:AlternateContent>
-          <mc:Choice Requires="wps">
-            <w:drawing>
-              <wp:anchor distT="0" distB="0" distL="114300" distR="114300" simplePos="0" relativeHeight="944041984" behindDoc="0" locked="0" layoutInCell="1" allowOverlap="1">
-                <wp:simplePos x="0" y="0"/>
-                <wp:positionH relativeFrom="column">
-                  <wp:posOffset>2869565</wp:posOffset>
-                </wp:positionH>
-                <wp:positionV relativeFrom="paragraph">
-                  <wp:posOffset>4458970</wp:posOffset>
-                </wp:positionV>
-                <wp:extent cx="17780" cy="1562100"/>
-                <wp:effectExtent l="0" t="0" r="1270" b="0"/>
-                <wp:wrapNone/>
-                <wp:docPr id="49" name="矩形 49"/>
-                <wp:cNvGraphicFramePr/>
-                <a:graphic xmlns:a="http://schemas.openxmlformats.org/drawingml/2006/main">
-                  <a:graphicData uri="http://schemas.microsoft.com/office/word/2010/wordprocessingShape">
-                    <wps:wsp>
-                      <wps:cNvSpPr/>
-                      <wps:spPr>
-                        <a:xfrm flipH="1">
-                          <a:off x="0" y="0"/>
-                          <a:ext cx="17780" cy="1562100"/>
-                        </a:xfrm>
-                        <a:prstGeom prst="rect">
-                          <a:avLst/>
-                        </a:prstGeom>
-                        <a:solidFill>
-                          <a:srgbClr val="FF0000">
-                            <a:alpha val="50000"/>
-                          </a:srgbClr>
-                        </a:solidFill>
-                        <a:ln>
-                          <a:noFill/>
-                        </a:ln>
-                      </wps:spPr>
-                      <wps:style>
-                        <a:lnRef idx="2">
-                          <a:schemeClr val="accent1">
-                            <a:shade val="50000"/>
-                          </a:schemeClr>
-                        </a:lnRef>
-                        <a:fillRef idx="1">
-                          <a:schemeClr val="accent1"/>
-                        </a:fillRef>
-                        <a:effectRef idx="0">
-                          <a:schemeClr val="accent1"/>
-                        </a:effectRef>
-                        <a:fontRef idx="minor">
-                          <a:schemeClr val="lt1"/>
-                        </a:fontRef>
-                      </wps:style>
-                      <wps:bodyPr rot="0" spcFirstLastPara="0" vertOverflow="overflow" horzOverflow="overflow" vert="horz" wrap="square" lIns="91440" tIns="45720" rIns="91440" bIns="45720" numCol="1" spcCol="0" rtlCol="0" fromWordArt="0" anchor="ctr" anchorCtr="0" forceAA="0" compatLnSpc="1">
-                        <a:noAutofit/>
-                      </wps:bodyPr>
-                    </wps:wsp>
-                  </a:graphicData>
-                </a:graphic>
-              </wp:anchor>
-            </w:drawing>
-          </mc:Choice>
-          <mc:Fallback>
-            <w:pict>
-              <v:rect id="_x0000_s1026" o:spid="_x0000_s1026" o:spt="1" style="position:absolute;left:0pt;flip:x;margin-left:225.95pt;margin-top:351.1pt;height:123pt;width:1.4pt;z-index:944041984;v-text-anchor:middle;mso-width-relative:page;mso-height-relative:page;" fillcolor="#FF0000" filled="t" stroked="f" coordsize="21600,21600" o:gfxdata="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">
-                <v:fill on="t" opacity="32768f" focussize="0,0"/>
-                <v:stroke on="f" weight="1pt" miterlimit="8" joinstyle="miter"/>
-                <v:imagedata o:title=""/>
-                <o:lock v:ext="edit" aspectratio="f"/>
-              </v:rect>
-            </w:pict>
-          </mc:Fallback>
-        </mc:AlternateContent>
-      </w:r>
-      <w:r>
-        <w:rPr>
-          <w:sz w:val="22"/>
-        </w:rPr>
-        <mc:AlternateContent>
-          <mc:Choice Requires="wps">
-            <w:drawing>
-              <wp:anchor distT="0" distB="0" distL="114300" distR="114300" simplePos="0" relativeHeight="603976704" behindDoc="0" locked="0" layoutInCell="1" allowOverlap="1">
-                <wp:simplePos x="0" y="0"/>
-                <wp:positionH relativeFrom="column">
-                  <wp:posOffset>2861310</wp:posOffset>
-                </wp:positionH>
-                <wp:positionV relativeFrom="paragraph">
-                  <wp:posOffset>4243705</wp:posOffset>
-                </wp:positionV>
-                <wp:extent cx="25400" cy="2121535"/>
-                <wp:effectExtent l="4445" t="0" r="8255" b="12065"/>
-                <wp:wrapNone/>
-                <wp:docPr id="33" name="直线 627"/>
-                <wp:cNvGraphicFramePr/>
-                <a:graphic xmlns:a="http://schemas.openxmlformats.org/drawingml/2006/main">
-                  <a:graphicData uri="http://schemas.microsoft.com/office/word/2010/wordprocessingShape">
-                    <wps:wsp>
-                      <wps:cNvCnPr/>
-                      <wps:spPr>
-                        <a:xfrm flipH="1">
-                          <a:off x="0" y="0"/>
-                          <a:ext cx="25400" cy="2121535"/>
+                          <a:ext cx="14605" cy="1537335"/>
                         </a:xfrm>
                         <a:prstGeom prst="line">
                           <a:avLst/>
@@ -3285,7 +3337,7 @@
           </mc:Choice>
           <mc:Fallback>
             <w:pict>
-              <v:line id="直线 627" o:spid="_x0000_s1026" o:spt="20" style="position:absolute;left:0pt;flip:x;margin-left:225.3pt;margin-top:334.15pt;height:167.05pt;width:2pt;z-index:603976704;mso-width-relative:page;mso-height-relative:page;" filled="f" stroked="t" coordsize="21600,21600" o:gfxdata="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">
+              <v:line id="直线 627" o:spid="_x0000_s1026" o:spt="20" style="position:absolute;left:0pt;flip:x;margin-left:9.25pt;margin-top:107.75pt;height:121.05pt;width:1.15pt;z-index:1982613504;mso-width-relative:page;mso-height-relative:page;" filled="f" stroked="t" coordsize="21600,21600" o:gfxdata="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">
                 <v:fill on="f" focussize="0,0"/>
                 <v:stroke weight="0.5pt" color="#000000" joinstyle="round" dashstyle="dash"/>
                 <v:imagedata o:title=""/>
@@ -3297,92 +3349,123 @@
       </w:r>
       <w:r>
         <w:rPr>
-          <w:rFonts w:hint="eastAsia" w:eastAsia="SimSun"/>
-          <w:position w:val="-20"/>
-          <w:lang w:val="en-US" w:eastAsia="zh-CN"/>
-        </w:rPr>
-        <w:pict>
-          <v:shape id="_x0000_s1247" o:spid="_x0000_s1247" o:spt="75" type="#_x0000_t75" style="position:absolute;left:0pt;margin-left:-46.3pt;margin-top:179.85pt;height:21.05pt;width:37.35pt;z-index:816362496;mso-width-relative:page;mso-height-relative:page;" o:ole="t" filled="f" o:preferrelative="t" stroked="t" coordsize="21600,21600">
-            <v:path/>
-            <v:fill on="f" focussize="0,0"/>
-            <v:stroke color="#FF0000" joinstyle="miter"/>
-            <v:imagedata r:id="rId44" o:title=""/>
-            <o:lock v:ext="edit" aspectratio="t"/>
-          </v:shape>
-          <o:OLEObject Type="Embed" ProgID="Equation.KSEE3" ShapeID="_x0000_s1247" DrawAspect="Content" ObjectID="_1468075743" r:id="rId43">
-            <o:LockedField>false</o:LockedField>
-          </o:OLEObject>
-        </w:pict>
-      </w:r>
-      <w:r>
-        <w:rPr>
-          <w:rFonts w:hint="eastAsia" w:eastAsia="SimSun"/>
-          <w:position w:val="-20"/>
-          <w:lang w:val="en-US" w:eastAsia="zh-CN"/>
-        </w:rPr>
-        <w:pict>
-          <v:shape id="_x0000_s1272" o:spid="_x0000_s1272" o:spt="75" type="#_x0000_t75" style="position:absolute;left:0pt;margin-left:-61.6pt;margin-top:137.65pt;height:21.05pt;width:57.75pt;z-index:2060583936;mso-width-relative:page;mso-height-relative:page;" o:ole="t" filled="f" o:preferrelative="t" stroked="t" coordsize="21600,21600">
-            <v:path/>
-            <v:fill on="f" focussize="0,0"/>
-            <v:stroke color="#FF0000" joinstyle="miter"/>
-            <v:imagedata r:id="rId46" o:title=""/>
-            <o:lock v:ext="edit" aspectratio="t"/>
-          </v:shape>
-          <o:OLEObject Type="Embed" ProgID="Equation.KSEE3" ShapeID="_x0000_s1272" DrawAspect="Content" ObjectID="_1468075744" r:id="rId45">
-            <o:LockedField>false</o:LockedField>
-          </o:OLEObject>
-        </w:pict>
-      </w:r>
-      <w:r>
-        <w:drawing>
-          <wp:anchor distT="0" distB="0" distL="114300" distR="114300" simplePos="0" relativeHeight="2456898560" behindDoc="0" locked="0" layoutInCell="1" allowOverlap="1">
-            <wp:simplePos x="0" y="0"/>
-            <wp:positionH relativeFrom="column">
-              <wp:posOffset>-125095</wp:posOffset>
-            </wp:positionH>
-            <wp:positionV relativeFrom="paragraph">
-              <wp:posOffset>2250440</wp:posOffset>
-            </wp:positionV>
-            <wp:extent cx="5272405" cy="608330"/>
-            <wp:effectExtent l="0" t="0" r="4445" b="1270"/>
-            <wp:wrapNone/>
-            <wp:docPr id="3" name="图片 3"/>
-            <wp:cNvGraphicFramePr>
-              <a:graphicFrameLocks xmlns:a="http://schemas.openxmlformats.org/drawingml/2006/main" noChangeAspect="1"/>
-            </wp:cNvGraphicFramePr>
-            <a:graphic xmlns:a="http://schemas.openxmlformats.org/drawingml/2006/main">
-              <a:graphicData uri="http://schemas.openxmlformats.org/drawingml/2006/picture">
-                <pic:pic xmlns:pic="http://schemas.openxmlformats.org/drawingml/2006/picture">
-                  <pic:nvPicPr>
-                    <pic:cNvPr id="3" name="图片 3"/>
-                    <pic:cNvPicPr>
-                      <a:picLocks noChangeAspect="1"/>
-                    </pic:cNvPicPr>
-                  </pic:nvPicPr>
-                  <pic:blipFill>
-                    <a:blip r:embed="rId47"/>
-                    <a:stretch>
-                      <a:fillRect/>
-                    </a:stretch>
-                  </pic:blipFill>
-                  <pic:spPr>
-                    <a:xfrm>
-                      <a:off x="0" y="0"/>
-                      <a:ext cx="5272405" cy="608330"/>
-                    </a:xfrm>
-                    <a:prstGeom prst="rect">
-                      <a:avLst/>
-                    </a:prstGeom>
-                    <a:noFill/>
-                    <a:ln w="9525">
-                      <a:noFill/>
-                    </a:ln>
-                  </pic:spPr>
-                </pic:pic>
-              </a:graphicData>
-            </a:graphic>
-          </wp:anchor>
-        </w:drawing>
+          <w:sz w:val="22"/>
+        </w:rPr>
+        <mc:AlternateContent>
+          <mc:Choice Requires="wps">
+            <w:drawing>
+              <wp:anchor distT="0" distB="0" distL="114300" distR="114300" simplePos="0" relativeHeight="3580513280" behindDoc="0" locked="0" layoutInCell="1" allowOverlap="1">
+                <wp:simplePos x="0" y="0"/>
+                <wp:positionH relativeFrom="column">
+                  <wp:posOffset>5207635</wp:posOffset>
+                </wp:positionH>
+                <wp:positionV relativeFrom="paragraph">
+                  <wp:posOffset>1369060</wp:posOffset>
+                </wp:positionV>
+                <wp:extent cx="21590" cy="1497330"/>
+                <wp:effectExtent l="4445" t="0" r="12065" b="7620"/>
+                <wp:wrapNone/>
+                <wp:docPr id="10" name="直线 627"/>
+                <wp:cNvGraphicFramePr/>
+                <a:graphic xmlns:a="http://schemas.openxmlformats.org/drawingml/2006/main">
+                  <a:graphicData uri="http://schemas.microsoft.com/office/word/2010/wordprocessingShape">
+                    <wps:wsp>
+                      <wps:cNvCnPr/>
+                      <wps:spPr>
+                        <a:xfrm flipH="1">
+                          <a:off x="0" y="0"/>
+                          <a:ext cx="21590" cy="1497330"/>
+                        </a:xfrm>
+                        <a:prstGeom prst="line">
+                          <a:avLst/>
+                        </a:prstGeom>
+                        <a:ln w="6350" cap="flat" cmpd="sng">
+                          <a:solidFill>
+                            <a:srgbClr val="000000"/>
+                          </a:solidFill>
+                          <a:prstDash val="dash"/>
+                          <a:headEnd type="none" w="med" len="med"/>
+                          <a:tailEnd type="none" w="med" len="med"/>
+                        </a:ln>
+                      </wps:spPr>
+                      <wps:bodyPr upright="1"/>
+                    </wps:wsp>
+                  </a:graphicData>
+                </a:graphic>
+              </wp:anchor>
+            </w:drawing>
+          </mc:Choice>
+          <mc:Fallback>
+            <w:pict>
+              <v:line id="直线 627" o:spid="_x0000_s1026" o:spt="20" style="position:absolute;left:0pt;flip:x;margin-left:410.05pt;margin-top:107.8pt;height:117.9pt;width:1.7pt;z-index:-714454016;mso-width-relative:page;mso-height-relative:page;" filled="f" stroked="t" coordsize="21600,21600" o:gfxdata="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">
+                <v:fill on="f" focussize="0,0"/>
+                <v:stroke weight="0.5pt" color="#000000" joinstyle="round" dashstyle="dash"/>
+                <v:imagedata o:title=""/>
+                <o:lock v:ext="edit" aspectratio="f"/>
+              </v:line>
+            </w:pict>
+          </mc:Fallback>
+        </mc:AlternateContent>
+      </w:r>
+      <w:r>
+        <w:rPr>
+          <w:sz w:val="22"/>
+        </w:rPr>
+        <mc:AlternateContent>
+          <mc:Choice Requires="wps">
+            <w:drawing>
+              <wp:anchor distT="0" distB="0" distL="114300" distR="114300" simplePos="0" relativeHeight="4063568896" behindDoc="0" locked="0" layoutInCell="1" allowOverlap="1">
+                <wp:simplePos x="0" y="0"/>
+                <wp:positionH relativeFrom="column">
+                  <wp:posOffset>2677795</wp:posOffset>
+                </wp:positionH>
+                <wp:positionV relativeFrom="paragraph">
+                  <wp:posOffset>1413510</wp:posOffset>
+                </wp:positionV>
+                <wp:extent cx="17780" cy="1497330"/>
+                <wp:effectExtent l="0" t="0" r="0" b="0"/>
+                <wp:wrapNone/>
+                <wp:docPr id="9" name="直线 627"/>
+                <wp:cNvGraphicFramePr/>
+                <a:graphic xmlns:a="http://schemas.openxmlformats.org/drawingml/2006/main">
+                  <a:graphicData uri="http://schemas.microsoft.com/office/word/2010/wordprocessingShape">
+                    <wps:wsp>
+                      <wps:cNvCnPr/>
+                      <wps:spPr>
+                        <a:xfrm flipH="1">
+                          <a:off x="0" y="0"/>
+                          <a:ext cx="17780" cy="1497330"/>
+                        </a:xfrm>
+                        <a:prstGeom prst="line">
+                          <a:avLst/>
+                        </a:prstGeom>
+                        <a:ln w="6350" cap="flat" cmpd="sng">
+                          <a:solidFill>
+                            <a:srgbClr val="000000"/>
+                          </a:solidFill>
+                          <a:prstDash val="dash"/>
+                          <a:headEnd type="none" w="med" len="med"/>
+                          <a:tailEnd type="none" w="med" len="med"/>
+                        </a:ln>
+                      </wps:spPr>
+                      <wps:bodyPr upright="1"/>
+                    </wps:wsp>
+                  </a:graphicData>
+                </a:graphic>
+              </wp:anchor>
+            </w:drawing>
+          </mc:Choice>
+          <mc:Fallback>
+            <w:pict>
+              <v:line id="直线 627" o:spid="_x0000_s1026" o:spt="20" style="position:absolute;left:0pt;flip:x;margin-left:210.85pt;margin-top:111.3pt;height:117.9pt;width:1.4pt;z-index:-231398400;mso-width-relative:page;mso-height-relative:page;" filled="f" stroked="t" coordsize="21600,21600" o:gfxdata="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">
+                <v:fill on="f" focussize="0,0"/>
+                <v:stroke weight="0.5pt" color="#000000" joinstyle="round" dashstyle="dash"/>
+                <v:imagedata o:title=""/>
+                <o:lock v:ext="edit" aspectratio="f"/>
+              </v:line>
+            </w:pict>
+          </mc:Fallback>
+        </mc:AlternateContent>
       </w:r>
       <w:r>
         <w:rPr>
@@ -3394,13 +3477,13 @@
               <wp:anchor distT="0" distB="0" distL="114300" distR="114300" simplePos="0" relativeHeight="251736064" behindDoc="0" locked="0" layoutInCell="1" allowOverlap="1">
                 <wp:simplePos x="0" y="0"/>
                 <wp:positionH relativeFrom="column">
-                  <wp:posOffset>-219710</wp:posOffset>
+                  <wp:posOffset>-154305</wp:posOffset>
                 </wp:positionH>
                 <wp:positionV relativeFrom="paragraph">
-                  <wp:posOffset>2586990</wp:posOffset>
+                  <wp:posOffset>2571750</wp:posOffset>
                 </wp:positionV>
-                <wp:extent cx="5744845" cy="22225"/>
-                <wp:effectExtent l="0" t="38100" r="8255" b="15875"/>
+                <wp:extent cx="5454650" cy="7620"/>
+                <wp:effectExtent l="0" t="38100" r="12700" b="30480"/>
                 <wp:wrapNone/>
                 <wp:docPr id="7" name="箭头 631"/>
                 <wp:cNvGraphicFramePr/>
@@ -3411,7 +3494,7 @@
                       <wps:spPr>
                         <a:xfrm flipV="1">
                           <a:off x="929640" y="3177540"/>
-                          <a:ext cx="5744845" cy="22225"/>
+                          <a:ext cx="5454650" cy="7620"/>
                         </a:xfrm>
                         <a:prstGeom prst="line">
                           <a:avLst/>
@@ -3434,7 +3517,7 @@
           </mc:Choice>
           <mc:Fallback>
             <w:pict>
-              <v:line id="箭头 631" o:spid="_x0000_s1026" o:spt="20" style="position:absolute;left:0pt;flip:y;margin-left:-17.3pt;margin-top:203.7pt;height:1.75pt;width:452.35pt;z-index:251736064;mso-width-relative:page;mso-height-relative:page;" filled="f" stroked="t" coordsize="21600,21600" o:gfxdata="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">
+              <v:line id="箭头 631" o:spid="_x0000_s1026" o:spt="20" style="position:absolute;left:0pt;flip:y;margin-left:-12.15pt;margin-top:202.5pt;height:0.6pt;width:429.5pt;z-index:251736064;mso-width-relative:page;mso-height-relative:page;" filled="f" stroked="t" coordsize="21600,21600" o:gfxdata="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">
                 <v:fill on="f" focussize="0,0"/>
                 <v:stroke color="#000000" joinstyle="round" endarrow="block"/>
                 <v:imagedata o:title=""/>
@@ -3446,6 +3529,82 @@
       </w:r>
       <w:r>
         <w:rPr>
+          <w:rFonts w:hint="eastAsia" w:eastAsia="SimSun"/>
+          <w:position w:val="-20"/>
+          <w:lang w:val="en-US" w:eastAsia="zh-CN"/>
+        </w:rPr>
+        <w:pict>
+          <v:shape id="_x0000_s1232" o:spid="_x0000_s1232" o:spt="75" type="#_x0000_t75" style="position:absolute;left:0pt;margin-left:-48.1pt;margin-top:216.05pt;height:21.05pt;width:16.3pt;z-index:944058368;mso-width-relative:page;mso-height-relative:page;" o:ole="t" filled="f" o:preferrelative="t" stroked="t" coordsize="21600,21600">
+            <v:path/>
+            <v:fill on="f" focussize="0,0"/>
+            <v:stroke color="#000000 [3213]" joinstyle="miter"/>
+            <v:imagedata r:id="rId17" o:title=""/>
+            <o:lock v:ext="edit" aspectratio="t"/>
+          </v:shape>
+          <o:OLEObject Type="Embed" ProgID="Equation.KSEE3" ShapeID="_x0000_s1232" DrawAspect="Content" ObjectID="_1468075742" r:id="rId40">
+            <o:LockedField>false</o:LockedField>
+          </o:OLEObject>
+        </w:pict>
+      </w:r>
+      <w:r>
+        <w:rPr>
+          <w:rFonts w:hint="eastAsia" w:eastAsia="SimSun"/>
+          <w:position w:val="-20"/>
+          <w:lang w:val="en-US" w:eastAsia="zh-CN"/>
+        </w:rPr>
+        <w:pict>
+          <v:shape id="_x0000_s1231" o:spid="_x0000_s1231" o:spt="75" type="#_x0000_t75" style="position:absolute;left:0pt;margin-left:-44.55pt;margin-top:102.45pt;height:21.05pt;width:16.3pt;z-index:944056320;mso-width-relative:page;mso-height-relative:page;" o:ole="t" filled="f" o:preferrelative="t" stroked="t" coordsize="21600,21600">
+            <v:path/>
+            <v:fill on="f" focussize="0,0"/>
+            <v:stroke color="#000000 [3213]" joinstyle="miter"/>
+            <v:imagedata r:id="rId6" o:title=""/>
+            <o:lock v:ext="edit" aspectratio="t"/>
+          </v:shape>
+          <o:OLEObject Type="Embed" ProgID="Equation.KSEE3" ShapeID="_x0000_s1231" DrawAspect="Content" ObjectID="_1468075743" r:id="rId41">
+            <o:LockedField>false</o:LockedField>
+          </o:OLEObject>
+        </w:pict>
+      </w:r>
+      <w:r>
+        <w:rPr>
+          <w:rFonts w:hint="eastAsia" w:eastAsia="SimSun"/>
+          <w:position w:val="-20"/>
+          <w:lang w:val="en-US" w:eastAsia="zh-CN"/>
+        </w:rPr>
+        <w:pict>
+          <v:shape id="_x0000_s1247" o:spid="_x0000_s1247" o:spt="75" type="#_x0000_t75" style="position:absolute;left:0pt;margin-left:-67.45pt;margin-top:181.75pt;height:21.05pt;width:37.35pt;z-index:816362496;mso-width-relative:page;mso-height-relative:page;" o:ole="t" filled="f" o:preferrelative="t" stroked="t" coordsize="21600,21600">
+            <v:path/>
+            <v:fill on="f" focussize="0,0"/>
+            <v:stroke color="#FF0000" joinstyle="miter"/>
+            <v:imagedata r:id="rId43" o:title=""/>
+            <o:lock v:ext="edit" aspectratio="t"/>
+          </v:shape>
+          <o:OLEObject Type="Embed" ProgID="Equation.KSEE3" ShapeID="_x0000_s1247" DrawAspect="Content" ObjectID="_1468075744" r:id="rId42">
+            <o:LockedField>false</o:LockedField>
+          </o:OLEObject>
+        </w:pict>
+      </w:r>
+      <w:r>
+        <w:rPr>
+          <w:rFonts w:hint="eastAsia" w:eastAsia="SimSun"/>
+          <w:position w:val="-20"/>
+          <w:lang w:val="en-US" w:eastAsia="zh-CN"/>
+        </w:rPr>
+        <w:pict>
+          <v:shape id="_x0000_s1272" o:spid="_x0000_s1272" o:spt="75" type="#_x0000_t75" style="position:absolute;left:0pt;margin-left:-86.95pt;margin-top:138.6pt;height:21.05pt;width:57.75pt;z-index:2060583936;mso-width-relative:page;mso-height-relative:page;" o:ole="t" filled="f" o:preferrelative="t" stroked="t" coordsize="21600,21600">
+            <v:path/>
+            <v:fill on="f" focussize="0,0"/>
+            <v:stroke color="#FF0000" joinstyle="miter"/>
+            <v:imagedata r:id="rId45" o:title=""/>
+            <o:lock v:ext="edit" aspectratio="t"/>
+          </v:shape>
+          <o:OLEObject Type="Embed" ProgID="Equation.KSEE3" ShapeID="_x0000_s1272" DrawAspect="Content" ObjectID="_1468075745" r:id="rId44">
+            <o:LockedField>false</o:LockedField>
+          </o:OLEObject>
+        </w:pict>
+      </w:r>
+      <w:r>
+        <w:rPr>
           <w:sz w:val="22"/>
         </w:rPr>
         <mc:AlternateContent>
@@ -3454,7 +3613,7 @@
               <wp:anchor distT="0" distB="0" distL="114300" distR="114300" simplePos="0" relativeHeight="251749376" behindDoc="0" locked="0" layoutInCell="1" allowOverlap="1">
                 <wp:simplePos x="0" y="0"/>
                 <wp:positionH relativeFrom="column">
-                  <wp:posOffset>5336540</wp:posOffset>
+                  <wp:posOffset>5292090</wp:posOffset>
                 </wp:positionH>
                 <wp:positionV relativeFrom="paragraph">
                   <wp:posOffset>2555240</wp:posOffset>
@@ -3514,7 +3673,7 @@
           </mc:Choice>
           <mc:Fallback>
             <w:pict>
-              <v:shape id="文本框 613" o:spid="_x0000_s1026" o:spt="202" type="#_x0000_t202" style="position:absolute;left:0pt;margin-left:420.2pt;margin-top:201.2pt;height:21.05pt;width:32.05pt;z-index:251749376;mso-width-relative:page;mso-height-relative:page;" filled="f" stroked="f" coordsize="21600,21600" o:gfxdata="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">
+              <v:shape id="文本框 613" o:spid="_x0000_s1026" o:spt="202" type="#_x0000_t202" style="position:absolute;left:0pt;margin-left:416.7pt;margin-top:201.2pt;height:21.05pt;width:32.05pt;z-index:251749376;mso-width-relative:page;mso-height-relative:page;" filled="f" stroked="f" coordsize="21600,21600" o:gfxdata="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">
                 <v:fill on="f" focussize="0,0"/>
                 <v:stroke on="f"/>
                 <v:imagedata o:title=""/>
@@ -3550,541 +3709,6 @@
       </w:r>
       <w:r>
         <w:rPr>
-          <w:rFonts w:hint="eastAsia" w:eastAsia="SimSun"/>
-          <w:position w:val="-20"/>
-          <w:lang w:val="en-US" w:eastAsia="zh-CN"/>
-        </w:rPr>
-        <w:pict>
-          <v:shape id="_x0000_s1231" o:spid="_x0000_s1231" o:spt="75" type="#_x0000_t75" style="position:absolute;left:0pt;margin-left:-10.75pt;margin-top:102.9pt;height:21.05pt;width:16.3pt;z-index:944056320;mso-width-relative:page;mso-height-relative:page;" o:ole="t" filled="f" o:preferrelative="t" stroked="t" coordsize="21600,21600">
-            <v:path/>
-            <v:fill on="f" focussize="0,0"/>
-            <v:stroke color="#000000 [3213]" joinstyle="miter"/>
-            <v:imagedata r:id="rId10" o:title=""/>
-            <o:lock v:ext="edit" aspectratio="t"/>
-          </v:shape>
-          <o:OLEObject Type="Embed" ProgID="Equation.KSEE3" ShapeID="_x0000_s1231" DrawAspect="Content" ObjectID="_1468075745" r:id="rId48">
-            <o:LockedField>false</o:LockedField>
-          </o:OLEObject>
-        </w:pict>
-      </w:r>
-      <w:r>
-        <w:rPr>
-          <w:rFonts w:hint="eastAsia" w:eastAsia="SimSun"/>
-          <w:position w:val="-20"/>
-          <w:lang w:val="en-US" w:eastAsia="zh-CN"/>
-        </w:rPr>
-        <w:pict>
-          <v:shape id="_x0000_s1232" o:spid="_x0000_s1232" o:spt="75" type="#_x0000_t75" style="position:absolute;left:0pt;margin-left:-33.05pt;margin-top:215.6pt;height:21.05pt;width:16.3pt;z-index:944058368;mso-width-relative:page;mso-height-relative:page;" o:ole="t" filled="f" o:preferrelative="t" stroked="t" coordsize="21600,21600">
-            <v:path/>
-            <v:fill on="f" focussize="0,0"/>
-            <v:stroke color="#000000 [3213]" joinstyle="miter"/>
-            <v:imagedata r:id="rId17" o:title=""/>
-            <o:lock v:ext="edit" aspectratio="t"/>
-          </v:shape>
-          <o:OLEObject Type="Embed" ProgID="Equation.KSEE3" ShapeID="_x0000_s1232" DrawAspect="Content" ObjectID="_1468075746" r:id="rId49">
-            <o:LockedField>false</o:LockedField>
-          </o:OLEObject>
-        </w:pict>
-      </w:r>
-      <w:r>
-        <w:rPr>
-          <w:sz w:val="22"/>
-        </w:rPr>
-        <mc:AlternateContent>
-          <mc:Choice Requires="wps">
-            <w:drawing>
-              <wp:anchor distT="0" distB="0" distL="114300" distR="114300" simplePos="0" relativeHeight="2473190400" behindDoc="0" locked="0" layoutInCell="1" allowOverlap="1">
-                <wp:simplePos x="0" y="0"/>
-                <wp:positionH relativeFrom="column">
-                  <wp:posOffset>2516505</wp:posOffset>
-                </wp:positionH>
-                <wp:positionV relativeFrom="paragraph">
-                  <wp:posOffset>1625600</wp:posOffset>
-                </wp:positionV>
-                <wp:extent cx="175895" cy="959485"/>
-                <wp:effectExtent l="0" t="0" r="14605" b="12065"/>
-                <wp:wrapNone/>
-                <wp:docPr id="123" name="矩形 123"/>
-                <wp:cNvGraphicFramePr/>
-                <a:graphic xmlns:a="http://schemas.openxmlformats.org/drawingml/2006/main">
-                  <a:graphicData uri="http://schemas.microsoft.com/office/word/2010/wordprocessingShape">
-                    <wps:wsp>
-                      <wps:cNvSpPr/>
-                      <wps:spPr>
-                        <a:xfrm flipH="1">
-                          <a:off x="0" y="0"/>
-                          <a:ext cx="175895" cy="959485"/>
-                        </a:xfrm>
-                        <a:prstGeom prst="rect">
-                          <a:avLst/>
-                        </a:prstGeom>
-                        <a:solidFill>
-                          <a:srgbClr val="FF0000">
-                            <a:alpha val="50000"/>
-                          </a:srgbClr>
-                        </a:solidFill>
-                        <a:ln>
-                          <a:noFill/>
-                        </a:ln>
-                      </wps:spPr>
-                      <wps:style>
-                        <a:lnRef idx="2">
-                          <a:schemeClr val="accent1">
-                            <a:shade val="50000"/>
-                          </a:schemeClr>
-                        </a:lnRef>
-                        <a:fillRef idx="1">
-                          <a:schemeClr val="accent1"/>
-                        </a:fillRef>
-                        <a:effectRef idx="0">
-                          <a:schemeClr val="accent1"/>
-                        </a:effectRef>
-                        <a:fontRef idx="minor">
-                          <a:schemeClr val="lt1"/>
-                        </a:fontRef>
-                      </wps:style>
-                      <wps:bodyPr rot="0" spcFirstLastPara="0" vertOverflow="overflow" horzOverflow="overflow" vert="horz" wrap="square" lIns="91440" tIns="45720" rIns="91440" bIns="45720" numCol="1" spcCol="0" rtlCol="0" fromWordArt="0" anchor="ctr" anchorCtr="0" forceAA="0" compatLnSpc="1">
-                        <a:noAutofit/>
-                      </wps:bodyPr>
-                    </wps:wsp>
-                  </a:graphicData>
-                </a:graphic>
-              </wp:anchor>
-            </w:drawing>
-          </mc:Choice>
-          <mc:Fallback>
-            <w:pict>
-              <v:rect id="_x0000_s1026" o:spid="_x0000_s1026" o:spt="1" style="position:absolute;left:0pt;flip:x;margin-left:198.15pt;margin-top:128pt;height:75.55pt;width:13.85pt;z-index:-1821776896;v-text-anchor:middle;mso-width-relative:page;mso-height-relative:page;" fillcolor="#FF0000" filled="t" stroked="f" coordsize="21600,21600" o:gfxdata="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">
-                <v:fill on="t" opacity="32768f" focussize="0,0"/>
-                <v:stroke on="f" weight="1pt" miterlimit="8" joinstyle="miter"/>
-                <v:imagedata o:title=""/>
-                <o:lock v:ext="edit" aspectratio="f"/>
-              </v:rect>
-            </w:pict>
-          </mc:Fallback>
-        </mc:AlternateContent>
-      </w:r>
-      <w:r>
-        <w:drawing>
-          <wp:anchor distT="0" distB="0" distL="114300" distR="114300" simplePos="0" relativeHeight="2456899584" behindDoc="0" locked="0" layoutInCell="1" allowOverlap="1">
-            <wp:simplePos x="0" y="0"/>
-            <wp:positionH relativeFrom="column">
-              <wp:posOffset>42545</wp:posOffset>
-            </wp:positionH>
-            <wp:positionV relativeFrom="paragraph">
-              <wp:posOffset>1264285</wp:posOffset>
-            </wp:positionV>
-            <wp:extent cx="5272405" cy="751205"/>
-            <wp:effectExtent l="0" t="0" r="4445" b="10795"/>
-            <wp:wrapNone/>
-            <wp:docPr id="1" name="图片 2"/>
-            <wp:cNvGraphicFramePr>
-              <a:graphicFrameLocks xmlns:a="http://schemas.openxmlformats.org/drawingml/2006/main" noChangeAspect="1"/>
-            </wp:cNvGraphicFramePr>
-            <a:graphic xmlns:a="http://schemas.openxmlformats.org/drawingml/2006/main">
-              <a:graphicData uri="http://schemas.openxmlformats.org/drawingml/2006/picture">
-                <pic:pic xmlns:pic="http://schemas.openxmlformats.org/drawingml/2006/picture">
-                  <pic:nvPicPr>
-                    <pic:cNvPr id="1" name="图片 2"/>
-                    <pic:cNvPicPr>
-                      <a:picLocks noChangeAspect="1"/>
-                    </pic:cNvPicPr>
-                  </pic:nvPicPr>
-                  <pic:blipFill>
-                    <a:blip r:embed="rId50"/>
-                    <a:stretch>
-                      <a:fillRect/>
-                    </a:stretch>
-                  </pic:blipFill>
-                  <pic:spPr>
-                    <a:xfrm>
-                      <a:off x="0" y="0"/>
-                      <a:ext cx="5272405" cy="751205"/>
-                    </a:xfrm>
-                    <a:prstGeom prst="rect">
-                      <a:avLst/>
-                    </a:prstGeom>
-                    <a:noFill/>
-                    <a:ln w="9525">
-                      <a:noFill/>
-                    </a:ln>
-                  </pic:spPr>
-                </pic:pic>
-              </a:graphicData>
-            </a:graphic>
-          </wp:anchor>
-        </w:drawing>
-      </w:r>
-      <w:r>
-        <w:rPr>
-          <w:sz w:val="22"/>
-        </w:rPr>
-        <w:pict>
-          <v:shape id="文本框 613" o:spid="_x0000_s1203" o:spt="202" type="#_x0000_t202" style="position:absolute;left:0pt;margin-left:413.55pt;margin-top:441.75pt;height:21.05pt;width:28.9pt;z-index:944050176;mso-width-relative:page;mso-height-relative:page;" filled="f" stroked="f" coordsize="21600,21600">
-            <v:path/>
-            <v:fill on="f" focussize="0,0"/>
-            <v:stroke on="f"/>
-            <v:imagedata o:title=""/>
-            <o:lock v:ext="edit" aspectratio="f"/>
-            <v:textbox>
-              <w:txbxContent>
-                <w:p>
-                  <w:pPr>
-                    <w:jc w:val="left"/>
-                    <w:rPr>
-                      <w:rFonts w:hint="eastAsia" w:eastAsia="SimSun"/>
-                      <w:sz w:val="22"/>
-                      <w:szCs w:val="22"/>
-                      <w:lang w:val="en-US" w:eastAsia="zh-CN"/>
-                    </w:rPr>
-                  </w:pPr>
-                  <w:r>
-                    <w:rPr>
-                      <w:rFonts w:hint="eastAsia" w:eastAsia="SimSun"/>
-                      <w:sz w:val="22"/>
-                      <w:szCs w:val="22"/>
-                      <w:lang w:val="en-US" w:eastAsia="zh-CN"/>
-                    </w:rPr>
-                    <w:t xml:space="preserve">t </w:t>
-                  </w:r>
-                </w:p>
-              </w:txbxContent>
-            </v:textbox>
-          </v:shape>
-        </w:pict>
-      </w:r>
-      <w:r>
-        <w:rPr>
-          <w:sz w:val="22"/>
-        </w:rPr>
-        <w:pict>
-          <v:shape id="文本框 613" o:spid="_x0000_s1156" o:spt="202" type="#_x0000_t202" style="position:absolute;left:0pt;margin-left:417.2pt;margin-top:380.45pt;height:21.05pt;width:28.9pt;z-index:70580224;mso-width-relative:page;mso-height-relative:page;" filled="f" stroked="f" coordsize="21600,21600">
-            <v:path/>
-            <v:fill on="f" focussize="0,0"/>
-            <v:stroke on="f"/>
-            <v:imagedata o:title=""/>
-            <o:lock v:ext="edit" aspectratio="f"/>
-            <v:textbox>
-              <w:txbxContent>
-                <w:p>
-                  <w:pPr>
-                    <w:jc w:val="left"/>
-                    <w:rPr>
-                      <w:ins w:id="0" w:author="Gilgil" w:date="2015-06-16T14:27:00Z"/>
-                      <w:rFonts w:hint="eastAsia" w:eastAsia="SimSun"/>
-                      <w:sz w:val="22"/>
-                      <w:szCs w:val="22"/>
-                      <w:lang w:val="en-US" w:eastAsia="zh-CN"/>
-                    </w:rPr>
-                  </w:pPr>
-                  <w:r>
-                    <w:rPr>
-                      <w:rFonts w:hint="eastAsia" w:eastAsia="SimSun"/>
-                      <w:sz w:val="22"/>
-                      <w:szCs w:val="22"/>
-                      <w:lang w:val="en-US" w:eastAsia="zh-CN"/>
-                    </w:rPr>
-                    <w:t xml:space="preserve">t </w:t>
-                  </w:r>
-                </w:p>
-              </w:txbxContent>
-            </v:textbox>
-          </v:shape>
-        </w:pict>
-      </w:r>
-      <w:r>
-        <w:rPr>
-          <w:sz w:val="22"/>
-        </w:rPr>
-        <w:pict>
-          <v:line id="箭头 631" o:spid="_x0000_s1164" o:spt="20" style="position:absolute;left:0pt;margin-left:10pt;margin-top:443.5pt;height:0.25pt;width:412.3pt;z-index:944049152;mso-width-relative:page;mso-height-relative:page;" filled="f" stroked="t" coordsize="21600,21600">
-            <v:path arrowok="t"/>
-            <v:fill on="f" focussize="0,0"/>
-            <v:stroke color="#000000" endarrow="block"/>
-            <v:imagedata o:title=""/>
-            <o:lock v:ext="edit" aspectratio="f"/>
-          </v:line>
-        </w:pict>
-      </w:r>
-      <w:r>
-        <w:rPr>
-          <w:rFonts w:hint="eastAsia" w:eastAsia="SimSun"/>
-          <w:position w:val="-20"/>
-          <w:lang w:val="en-US" w:eastAsia="zh-CN"/>
-        </w:rPr>
-        <w:pict>
-          <v:shape id="_x0000_s1223" o:spid="_x0000_s1223" o:spt="75" type="#_x0000_t75" style="position:absolute;left:0pt;margin-left:194.75pt;margin-top:233.7pt;height:17.6pt;width:21.6pt;z-index:944052224;mso-width-relative:page;mso-height-relative:page;" o:ole="t" filled="f" o:preferrelative="t" stroked="f" coordsize="21600,21600">
-            <v:path/>
-            <v:fill on="f" focussize="0,0"/>
-            <v:stroke on="f"/>
-            <v:imagedata r:id="rId52" o:title=""/>
-            <o:lock v:ext="edit" aspectratio="t"/>
-          </v:shape>
-          <o:OLEObject Type="Embed" ProgID="Equation.KSEE3" ShapeID="_x0000_s1223" DrawAspect="Content" ObjectID="_1468075747" r:id="rId51">
-            <o:LockedField>false</o:LockedField>
-          </o:OLEObject>
-        </w:pict>
-      </w:r>
-      <w:r>
-        <w:rPr>
-          <w:sz w:val="22"/>
-        </w:rPr>
-        <mc:AlternateContent>
-          <mc:Choice Requires="wps">
-            <w:drawing>
-              <wp:anchor distT="0" distB="0" distL="114300" distR="114300" simplePos="0" relativeHeight="2749389824" behindDoc="0" locked="0" layoutInCell="1" allowOverlap="1">
-                <wp:simplePos x="0" y="0"/>
-                <wp:positionH relativeFrom="column">
-                  <wp:posOffset>2327275</wp:posOffset>
-                </wp:positionH>
-                <wp:positionV relativeFrom="paragraph">
-                  <wp:posOffset>2906395</wp:posOffset>
-                </wp:positionV>
-                <wp:extent cx="190500" cy="0"/>
-                <wp:effectExtent l="0" t="48895" r="0" b="65405"/>
-                <wp:wrapNone/>
-                <wp:docPr id="132" name="直接箭头连接符 132"/>
-                <wp:cNvGraphicFramePr/>
-                <a:graphic xmlns:a="http://schemas.openxmlformats.org/drawingml/2006/main">
-                  <a:graphicData uri="http://schemas.microsoft.com/office/word/2010/wordprocessingShape">
-                    <wps:wsp>
-                      <wps:cNvCnPr/>
-                      <wps:spPr>
-                        <a:xfrm>
-                          <a:off x="0" y="0"/>
-                          <a:ext cx="190500" cy="0"/>
-                        </a:xfrm>
-                        <a:prstGeom prst="straightConnector1">
-                          <a:avLst/>
-                        </a:prstGeom>
-                        <a:ln>
-                          <a:tailEnd type="arrow" w="med" len="med"/>
-                        </a:ln>
-                      </wps:spPr>
-                      <wps:style>
-                        <a:lnRef idx="1">
-                          <a:schemeClr val="dk1"/>
-                        </a:lnRef>
-                        <a:fillRef idx="0">
-                          <a:schemeClr val="dk1"/>
-                        </a:fillRef>
-                        <a:effectRef idx="0">
-                          <a:schemeClr val="dk1"/>
-                        </a:effectRef>
-                        <a:fontRef idx="minor">
-                          <a:schemeClr val="tx1"/>
-                        </a:fontRef>
-                      </wps:style>
-                      <wps:bodyPr/>
-                    </wps:wsp>
-                  </a:graphicData>
-                </a:graphic>
-              </wp:anchor>
-            </w:drawing>
-          </mc:Choice>
-          <mc:Fallback>
-            <w:pict>
-              <v:shape id="_x0000_s1026" o:spid="_x0000_s1026" o:spt="32" type="#_x0000_t32" style="position:absolute;left:0pt;margin-left:183.25pt;margin-top:228.85pt;height:0pt;width:15pt;z-index:-1545577472;mso-width-relative:page;mso-height-relative:page;" filled="f" stroked="t" coordsize="21600,21600" o:gfxdata="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">
-                <v:fill on="f" focussize="0,0"/>
-                <v:stroke weight="0.5pt" color="#000000 [3200]" miterlimit="8" joinstyle="miter" endarrow="open"/>
-                <v:imagedata o:title=""/>
-                <o:lock v:ext="edit" aspectratio="f"/>
-              </v:shape>
-            </w:pict>
-          </mc:Fallback>
-        </mc:AlternateContent>
-      </w:r>
-      <w:r>
-        <w:rPr>
-          <w:sz w:val="22"/>
-        </w:rPr>
-        <mc:AlternateContent>
-          <mc:Choice Requires="wps">
-            <w:drawing>
-              <wp:anchor distT="0" distB="0" distL="114300" distR="114300" simplePos="0" relativeHeight="2749388800" behindDoc="0" locked="0" layoutInCell="1" allowOverlap="1">
-                <wp:simplePos x="0" y="0"/>
-                <wp:positionH relativeFrom="column">
-                  <wp:posOffset>2696845</wp:posOffset>
-                </wp:positionH>
-                <wp:positionV relativeFrom="paragraph">
-                  <wp:posOffset>2903855</wp:posOffset>
-                </wp:positionV>
-                <wp:extent cx="190500" cy="1905"/>
-                <wp:effectExtent l="0" t="48260" r="0" b="64135"/>
-                <wp:wrapNone/>
-                <wp:docPr id="131" name="直接箭头连接符 131"/>
-                <wp:cNvGraphicFramePr/>
-                <a:graphic xmlns:a="http://schemas.openxmlformats.org/drawingml/2006/main">
-                  <a:graphicData uri="http://schemas.microsoft.com/office/word/2010/wordprocessingShape">
-                    <wps:wsp>
-                      <wps:cNvCnPr/>
-                      <wps:spPr>
-                        <a:xfrm flipH="1" flipV="1">
-                          <a:off x="0" y="0"/>
-                          <a:ext cx="190500" cy="1905"/>
-                        </a:xfrm>
-                        <a:prstGeom prst="straightConnector1">
-                          <a:avLst/>
-                        </a:prstGeom>
-                        <a:ln>
-                          <a:tailEnd type="arrow" w="med" len="med"/>
-                        </a:ln>
-                      </wps:spPr>
-                      <wps:style>
-                        <a:lnRef idx="1">
-                          <a:schemeClr val="dk1"/>
-                        </a:lnRef>
-                        <a:fillRef idx="0">
-                          <a:schemeClr val="dk1"/>
-                        </a:fillRef>
-                        <a:effectRef idx="0">
-                          <a:schemeClr val="dk1"/>
-                        </a:effectRef>
-                        <a:fontRef idx="minor">
-                          <a:schemeClr val="tx1"/>
-                        </a:fontRef>
-                      </wps:style>
-                      <wps:bodyPr/>
-                    </wps:wsp>
-                  </a:graphicData>
-                </a:graphic>
-              </wp:anchor>
-            </w:drawing>
-          </mc:Choice>
-          <mc:Fallback>
-            <w:pict>
-              <v:shape id="_x0000_s1026" o:spid="_x0000_s1026" o:spt="32" type="#_x0000_t32" style="position:absolute;left:0pt;flip:x y;margin-left:212.35pt;margin-top:228.65pt;height:0.15pt;width:15pt;z-index:-1545578496;mso-width-relative:page;mso-height-relative:page;" filled="f" stroked="t" coordsize="21600,21600" o:gfxdata="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">
-                <v:fill on="f" focussize="0,0"/>
-                <v:stroke weight="0.5pt" color="#000000 [3200]" miterlimit="8" joinstyle="miter" endarrow="open"/>
-                <v:imagedata o:title=""/>
-                <o:lock v:ext="edit" aspectratio="f"/>
-              </v:shape>
-            </w:pict>
-          </mc:Fallback>
-        </mc:AlternateContent>
-      </w:r>
-      <w:r>
-        <w:rPr>
-          <w:sz w:val="22"/>
-        </w:rPr>
-        <mc:AlternateContent>
-          <mc:Choice Requires="wps">
-            <w:drawing>
-              <wp:anchor distT="0" distB="0" distL="114300" distR="114300" simplePos="0" relativeHeight="3730379776" behindDoc="0" locked="0" layoutInCell="1" allowOverlap="1">
-                <wp:simplePos x="0" y="0"/>
-                <wp:positionH relativeFrom="column">
-                  <wp:posOffset>2692400</wp:posOffset>
-                </wp:positionH>
-                <wp:positionV relativeFrom="paragraph">
-                  <wp:posOffset>1401445</wp:posOffset>
-                </wp:positionV>
-                <wp:extent cx="7620" cy="1600835"/>
-                <wp:effectExtent l="4445" t="0" r="6985" b="18415"/>
-                <wp:wrapNone/>
-                <wp:docPr id="122" name="直线 627"/>
-                <wp:cNvGraphicFramePr/>
-                <a:graphic xmlns:a="http://schemas.openxmlformats.org/drawingml/2006/main">
-                  <a:graphicData uri="http://schemas.microsoft.com/office/word/2010/wordprocessingShape">
-                    <wps:wsp>
-                      <wps:cNvCnPr/>
-                      <wps:spPr>
-                        <a:xfrm>
-                          <a:off x="0" y="0"/>
-                          <a:ext cx="7620" cy="1600835"/>
-                        </a:xfrm>
-                        <a:prstGeom prst="line">
-                          <a:avLst/>
-                        </a:prstGeom>
-                        <a:ln w="6350" cap="flat" cmpd="sng">
-                          <a:solidFill>
-                            <a:srgbClr val="000000"/>
-                          </a:solidFill>
-                          <a:prstDash val="dash"/>
-                          <a:headEnd type="none" w="med" len="med"/>
-                          <a:tailEnd type="none" w="med" len="med"/>
-                        </a:ln>
-                      </wps:spPr>
-                      <wps:bodyPr upright="1"/>
-                    </wps:wsp>
-                  </a:graphicData>
-                </a:graphic>
-              </wp:anchor>
-            </w:drawing>
-          </mc:Choice>
-          <mc:Fallback>
-            <w:pict>
-              <v:line id="直线 627" o:spid="_x0000_s1026" o:spt="20" style="position:absolute;left:0pt;margin-left:212pt;margin-top:110.35pt;height:126.05pt;width:0.6pt;z-index:-564587520;mso-width-relative:page;mso-height-relative:page;" filled="f" stroked="t" coordsize="21600,21600" o:gfxdata="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">
-                <v:fill on="f" focussize="0,0"/>
-                <v:stroke weight="0.5pt" color="#000000" joinstyle="round" dashstyle="dash"/>
-                <v:imagedata o:title=""/>
-                <o:lock v:ext="edit" aspectratio="f"/>
-              </v:line>
-            </w:pict>
-          </mc:Fallback>
-        </mc:AlternateContent>
-      </w:r>
-      <w:r>
-        <w:rPr>
-          <w:sz w:val="22"/>
-        </w:rPr>
-        <mc:AlternateContent>
-          <mc:Choice Requires="wps">
-            <w:drawing>
-              <wp:anchor distT="0" distB="0" distL="114300" distR="114300" simplePos="0" relativeHeight="1100724224" behindDoc="0" locked="0" layoutInCell="1" allowOverlap="1">
-                <wp:simplePos x="0" y="0"/>
-                <wp:positionH relativeFrom="column">
-                  <wp:posOffset>2521585</wp:posOffset>
-                </wp:positionH>
-                <wp:positionV relativeFrom="paragraph">
-                  <wp:posOffset>2144395</wp:posOffset>
-                </wp:positionV>
-                <wp:extent cx="1905" cy="861695"/>
-                <wp:effectExtent l="0" t="0" r="0" b="0"/>
-                <wp:wrapNone/>
-                <wp:docPr id="124" name="直线 627"/>
-                <wp:cNvGraphicFramePr/>
-                <a:graphic xmlns:a="http://schemas.openxmlformats.org/drawingml/2006/main">
-                  <a:graphicData uri="http://schemas.microsoft.com/office/word/2010/wordprocessingShape">
-                    <wps:wsp>
-                      <wps:cNvCnPr/>
-                      <wps:spPr>
-                        <a:xfrm flipH="1">
-                          <a:off x="0" y="0"/>
-                          <a:ext cx="1905" cy="861695"/>
-                        </a:xfrm>
-                        <a:prstGeom prst="line">
-                          <a:avLst/>
-                        </a:prstGeom>
-                        <a:ln w="6350" cap="flat" cmpd="sng">
-                          <a:solidFill>
-                            <a:srgbClr val="000000"/>
-                          </a:solidFill>
-                          <a:prstDash val="dash"/>
-                          <a:headEnd type="none" w="med" len="med"/>
-                          <a:tailEnd type="none" w="med" len="med"/>
-                        </a:ln>
-                      </wps:spPr>
-                      <wps:bodyPr upright="1"/>
-                    </wps:wsp>
-                  </a:graphicData>
-                </a:graphic>
-              </wp:anchor>
-            </w:drawing>
-          </mc:Choice>
-          <mc:Fallback>
-            <w:pict>
-              <v:line id="直线 627" o:spid="_x0000_s1026" o:spt="20" style="position:absolute;left:0pt;flip:x;margin-left:198.55pt;margin-top:168.85pt;height:67.85pt;width:0.15pt;z-index:1100724224;mso-width-relative:page;mso-height-relative:page;" filled="f" stroked="t" coordsize="21600,21600" o:gfxdata="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">
-                <v:fill on="f" focussize="0,0"/>
-                <v:stroke weight="0.5pt" color="#000000" joinstyle="round" dashstyle="dash"/>
-                <v:imagedata o:title=""/>
-                <o:lock v:ext="edit" aspectratio="f"/>
-              </v:line>
-            </w:pict>
-          </mc:Fallback>
-        </mc:AlternateContent>
-      </w:r>
-      <w:r>
-        <w:rPr>
           <w:sz w:val="22"/>
         </w:rPr>
         <mc:AlternateContent>
@@ -4093,10 +3717,10 @@
               <wp:anchor distT="0" distB="0" distL="114300" distR="114300" simplePos="0" relativeHeight="251748352" behindDoc="0" locked="0" layoutInCell="1" allowOverlap="1">
                 <wp:simplePos x="0" y="0"/>
                 <wp:positionH relativeFrom="column">
-                  <wp:posOffset>5358765</wp:posOffset>
+                  <wp:posOffset>5370195</wp:posOffset>
                 </wp:positionH>
                 <wp:positionV relativeFrom="paragraph">
-                  <wp:posOffset>1625600</wp:posOffset>
+                  <wp:posOffset>1609090</wp:posOffset>
                 </wp:positionV>
                 <wp:extent cx="367030" cy="267335"/>
                 <wp:effectExtent l="0" t="0" r="0" b="0"/>
@@ -4153,7 +3777,7 @@
           </mc:Choice>
           <mc:Fallback>
             <w:pict>
-              <v:shape id="文本框 613" o:spid="_x0000_s1026" o:spt="202" type="#_x0000_t202" style="position:absolute;left:0pt;margin-left:421.95pt;margin-top:128pt;height:21.05pt;width:28.9pt;z-index:251748352;mso-width-relative:page;mso-height-relative:page;" filled="f" stroked="f" coordsize="21600,21600" o:gfxdata="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">
+              <v:shape id="文本框 613" o:spid="_x0000_s1026" o:spt="202" type="#_x0000_t202" style="position:absolute;left:0pt;margin-left:422.85pt;margin-top:126.7pt;height:21.05pt;width:28.9pt;z-index:251748352;mso-width-relative:page;mso-height-relative:page;" filled="f" stroked="f" coordsize="21600,21600" o:gfxdata="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">
                 <v:fill on="f" focussize="0,0"/>
                 <v:stroke on="f"/>
                 <v:imagedata o:title=""/>
@@ -4197,13 +3821,13 @@
               <wp:anchor distT="0" distB="0" distL="114300" distR="114300" simplePos="0" relativeHeight="251735040" behindDoc="0" locked="0" layoutInCell="1" allowOverlap="1">
                 <wp:simplePos x="0" y="0"/>
                 <wp:positionH relativeFrom="column">
-                  <wp:posOffset>-213360</wp:posOffset>
+                  <wp:posOffset>-176530</wp:posOffset>
                 </wp:positionH>
                 <wp:positionV relativeFrom="paragraph">
-                  <wp:posOffset>1631950</wp:posOffset>
+                  <wp:posOffset>1652270</wp:posOffset>
                 </wp:positionV>
-                <wp:extent cx="5719445" cy="635"/>
-                <wp:effectExtent l="0" t="38100" r="14605" b="37465"/>
+                <wp:extent cx="5518785" cy="5715"/>
+                <wp:effectExtent l="0" t="38100" r="5715" b="32385"/>
                 <wp:wrapNone/>
                 <wp:docPr id="6" name="箭头 631"/>
                 <wp:cNvGraphicFramePr/>
@@ -4214,7 +3838,7 @@
                       <wps:spPr>
                         <a:xfrm flipV="1">
                           <a:off x="929640" y="2537460"/>
-                          <a:ext cx="5719445" cy="635"/>
+                          <a:ext cx="5518785" cy="5715"/>
                         </a:xfrm>
                         <a:prstGeom prst="line">
                           <a:avLst/>
@@ -4237,7 +3861,7 @@
           </mc:Choice>
           <mc:Fallback>
             <w:pict>
-              <v:line id="箭头 631" o:spid="_x0000_s1026" o:spt="20" style="position:absolute;left:0pt;flip:y;margin-left:-16.8pt;margin-top:128.5pt;height:0.05pt;width:450.35pt;z-index:251735040;mso-width-relative:page;mso-height-relative:page;" filled="f" stroked="t" coordsize="21600,21600" o:gfxdata="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">
+              <v:line id="箭头 631" o:spid="_x0000_s1026" o:spt="20" style="position:absolute;left:0pt;flip:y;margin-left:-13.9pt;margin-top:130.1pt;height:0.45pt;width:434.55pt;z-index:251735040;mso-width-relative:page;mso-height-relative:page;" filled="f" stroked="t" coordsize="21600,21600" o:gfxdata="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">
                 <v:fill on="f" focussize="0,0"/>
                 <v:stroke color="#000000" joinstyle="round" endarrow="block"/>
                 <v:imagedata o:title=""/>
@@ -4248,11 +3872,345 @@
         </mc:AlternateContent>
       </w:r>
       <w:r>
+        <w:drawing>
+          <wp:anchor distT="0" distB="0" distL="114300" distR="114300" simplePos="0" relativeHeight="2456377344" behindDoc="0" locked="0" layoutInCell="1" allowOverlap="1">
+            <wp:simplePos x="0" y="0"/>
+            <wp:positionH relativeFrom="column">
+              <wp:posOffset>209550</wp:posOffset>
+            </wp:positionH>
+            <wp:positionV relativeFrom="paragraph">
+              <wp:posOffset>5327650</wp:posOffset>
+            </wp:positionV>
+            <wp:extent cx="5331460" cy="594360"/>
+            <wp:effectExtent l="0" t="0" r="2540" b="15240"/>
+            <wp:wrapNone/>
+            <wp:docPr id="42" name="图片 8"/>
+            <wp:cNvGraphicFramePr>
+              <a:graphicFrameLocks xmlns:a="http://schemas.openxmlformats.org/drawingml/2006/main" noChangeAspect="1"/>
+            </wp:cNvGraphicFramePr>
+            <a:graphic xmlns:a="http://schemas.openxmlformats.org/drawingml/2006/main">
+              <a:graphicData uri="http://schemas.openxmlformats.org/drawingml/2006/picture">
+                <pic:pic xmlns:pic="http://schemas.openxmlformats.org/drawingml/2006/picture">
+                  <pic:nvPicPr>
+                    <pic:cNvPr id="42" name="图片 8"/>
+                    <pic:cNvPicPr>
+                      <a:picLocks noChangeAspect="1"/>
+                    </pic:cNvPicPr>
+                  </pic:nvPicPr>
+                  <pic:blipFill>
+                    <a:blip r:embed="rId46"/>
+                    <a:stretch>
+                      <a:fillRect/>
+                    </a:stretch>
+                  </pic:blipFill>
+                  <pic:spPr>
+                    <a:xfrm>
+                      <a:off x="0" y="0"/>
+                      <a:ext cx="5331460" cy="594360"/>
+                    </a:xfrm>
+                    <a:prstGeom prst="rect">
+                      <a:avLst/>
+                    </a:prstGeom>
+                    <a:noFill/>
+                    <a:ln w="9525">
+                      <a:noFill/>
+                    </a:ln>
+                  </pic:spPr>
+                </pic:pic>
+              </a:graphicData>
+            </a:graphic>
+          </wp:anchor>
+        </w:drawing>
+      </w:r>
+      <w:r>
+        <w:rPr>
+          <w:rFonts w:hint="eastAsia" w:eastAsia="SimSun"/>
+          <w:position w:val="-20"/>
+          <w:lang w:val="en-US" w:eastAsia="zh-CN"/>
+        </w:rPr>
+        <w:pict>
+          <v:shape id="_x0000_s1260" o:spid="_x0000_s1260" o:spt="75" type="#_x0000_t75" style="position:absolute;left:0pt;margin-left:-13.45pt;margin-top:459.55pt;height:21.05pt;width:17.65pt;z-index:1540979712;mso-width-relative:page;mso-height-relative:page;" o:ole="t" filled="f" o:preferrelative="t" stroked="t" coordsize="21600,21600">
+            <v:path/>
+            <v:fill on="f" focussize="0,0"/>
+            <v:stroke color="#FF0000"/>
+            <v:imagedata r:id="rId48" o:title=""/>
+            <o:lock v:ext="edit" aspectratio="t"/>
+          </v:shape>
+          <o:OLEObject Type="Embed" ProgID="Equation.KSEE3" ShapeID="_x0000_s1260" DrawAspect="Content" ObjectID="_1468075746" r:id="rId47">
+            <o:LockedField>false</o:LockedField>
+          </o:OLEObject>
+        </w:pict>
+      </w:r>
+      <w:r>
+        <w:rPr>
+          <w:rFonts w:hint="eastAsia" w:eastAsia="SimSun"/>
+          <w:position w:val="-20"/>
+          <w:lang w:val="en-US" w:eastAsia="zh-CN"/>
+        </w:rPr>
+        <w:pict>
+          <v:shape id="_x0000_s1265" o:spid="_x0000_s1265" o:spt="75" type="#_x0000_t75" style="position:absolute;left:0pt;margin-left:-12.15pt;margin-top:432.95pt;height:21.05pt;width:15.9pt;z-index:522677248;mso-width-relative:page;mso-height-relative:page;" o:ole="t" filled="f" o:preferrelative="t" stroked="t" coordsize="21600,21600">
+            <v:path/>
+            <v:fill on="f" focussize="0,0"/>
+            <v:stroke color="#000000 [3213]" joinstyle="miter"/>
+            <v:imagedata r:id="rId50" o:title=""/>
+            <o:lock v:ext="edit" aspectratio="t"/>
+          </v:shape>
+          <o:OLEObject Type="Embed" ProgID="Equation.KSEE3" ShapeID="_x0000_s1265" DrawAspect="Content" ObjectID="_1468075747" r:id="rId49">
+            <o:LockedField>false</o:LockedField>
+          </o:OLEObject>
+        </w:pict>
+      </w:r>
+      <w:r>
+        <w:rPr>
+          <w:rFonts w:hint="eastAsia" w:eastAsia="SimSun"/>
+          <w:position w:val="-20"/>
+          <w:lang w:val="en-US" w:eastAsia="zh-CN"/>
+        </w:rPr>
+        <w:pict>
+          <v:shape id="_x0000_s1258" o:spid="_x0000_s1258" o:spt="75" type="#_x0000_t75" style="position:absolute;left:0pt;margin-left:-11.2pt;margin-top:396.3pt;height:21.05pt;width:17.65pt;z-index:1982614528;mso-width-relative:page;mso-height-relative:page;" o:ole="t" filled="f" o:preferrelative="t" stroked="t" coordsize="21600,21600">
+            <v:path/>
+            <v:fill on="f" focussize="0,0"/>
+            <v:stroke color="#FF0000" joinstyle="miter"/>
+            <v:imagedata r:id="rId52" o:title=""/>
+            <o:lock v:ext="edit" aspectratio="t"/>
+          </v:shape>
+          <o:OLEObject Type="Embed" ProgID="Equation.KSEE3" ShapeID="_x0000_s1258" DrawAspect="Content" ObjectID="_1468075748" r:id="rId51">
+            <o:LockedField>false</o:LockedField>
+          </o:OLEObject>
+        </w:pict>
+      </w:r>
+      <w:r>
+        <w:rPr>
+          <w:rFonts w:hint="eastAsia" w:eastAsia="SimSun"/>
+          <w:position w:val="-20"/>
+          <w:lang w:val="en-US" w:eastAsia="zh-CN"/>
+        </w:rPr>
+        <w:pict>
+          <v:shape id="_x0000_s1264" o:spid="_x0000_s1264" o:spt="75" type="#_x0000_t75" style="position:absolute;left:0pt;margin-left:-10.95pt;margin-top:366.05pt;height:21.05pt;width:16.3pt;z-index:333594624;mso-width-relative:page;mso-height-relative:page;" o:ole="t" filled="f" o:preferrelative="t" stroked="t" coordsize="21600,21600">
+            <v:path/>
+            <v:fill on="f" focussize="0,0"/>
+            <v:stroke color="#000000 [3213]" joinstyle="miter"/>
+            <v:imagedata r:id="rId54" o:title=""/>
+            <o:lock v:ext="edit" aspectratio="t"/>
+          </v:shape>
+          <o:OLEObject Type="Embed" ProgID="Equation.KSEE3" ShapeID="_x0000_s1264" DrawAspect="Content" ObjectID="_1468075749" r:id="rId53">
+            <o:LockedField>false</o:LockedField>
+          </o:OLEObject>
+        </w:pict>
+      </w:r>
+      <w:r>
+        <w:rPr>
+          <w:rFonts w:hint="eastAsia" w:eastAsia="SimSun"/>
+          <w:position w:val="-20"/>
+          <w:lang w:val="en-US" w:eastAsia="zh-CN"/>
+        </w:rPr>
+        <w:pict>
+          <v:shape id="_x0000_s1262" o:spid="_x0000_s1262" o:spt="75" type="#_x0000_t75" style="position:absolute;left:0pt;margin-left:298.1pt;margin-top:327.7pt;height:21.05pt;width:29.75pt;z-index:-1554511872;mso-width-relative:page;mso-height-relative:page;" o:ole="t" filled="f" o:preferrelative="t" stroked="f" coordsize="21600,21600">
+            <v:path/>
+            <v:fill on="f" focussize="0,0"/>
+            <v:stroke on="f"/>
+            <v:imagedata r:id="rId56" o:title=""/>
+            <o:lock v:ext="edit" aspectratio="t"/>
+          </v:shape>
+          <o:OLEObject Type="Embed" ProgID="Equation.KSEE3" ShapeID="_x0000_s1262" DrawAspect="Content" ObjectID="_1468075750" r:id="rId55">
+            <o:LockedField>false</o:LockedField>
+          </o:OLEObject>
+        </w:pict>
+      </w:r>
+      <w:r>
         <w:rPr>
           <w:sz w:val="22"/>
         </w:rPr>
+        <mc:AlternateContent>
+          <mc:Choice Requires="wps">
+            <w:drawing>
+              <wp:anchor distT="0" distB="0" distL="114300" distR="114300" simplePos="0" relativeHeight="603976704" behindDoc="0" locked="0" layoutInCell="1" allowOverlap="1">
+                <wp:simplePos x="0" y="0"/>
+                <wp:positionH relativeFrom="column">
+                  <wp:posOffset>2864485</wp:posOffset>
+                </wp:positionH>
+                <wp:positionV relativeFrom="paragraph">
+                  <wp:posOffset>4243705</wp:posOffset>
+                </wp:positionV>
+                <wp:extent cx="22225" cy="1787525"/>
+                <wp:effectExtent l="4445" t="0" r="11430" b="3175"/>
+                <wp:wrapNone/>
+                <wp:docPr id="33" name="直线 627"/>
+                <wp:cNvGraphicFramePr/>
+                <a:graphic xmlns:a="http://schemas.openxmlformats.org/drawingml/2006/main">
+                  <a:graphicData uri="http://schemas.microsoft.com/office/word/2010/wordprocessingShape">
+                    <wps:wsp>
+                      <wps:cNvCnPr/>
+                      <wps:spPr>
+                        <a:xfrm flipH="1">
+                          <a:off x="0" y="0"/>
+                          <a:ext cx="22225" cy="1787525"/>
+                        </a:xfrm>
+                        <a:prstGeom prst="line">
+                          <a:avLst/>
+                        </a:prstGeom>
+                        <a:ln w="6350" cap="flat" cmpd="sng">
+                          <a:solidFill>
+                            <a:srgbClr val="000000"/>
+                          </a:solidFill>
+                          <a:prstDash val="dash"/>
+                          <a:headEnd type="none" w="med" len="med"/>
+                          <a:tailEnd type="none" w="med" len="med"/>
+                        </a:ln>
+                      </wps:spPr>
+                      <wps:bodyPr upright="1"/>
+                    </wps:wsp>
+                  </a:graphicData>
+                </a:graphic>
+              </wp:anchor>
+            </w:drawing>
+          </mc:Choice>
+          <mc:Fallback>
+            <w:pict>
+              <v:line id="直线 627" o:spid="_x0000_s1026" o:spt="20" style="position:absolute;left:0pt;flip:x;margin-left:225.55pt;margin-top:334.15pt;height:140.75pt;width:1.75pt;z-index:603976704;mso-width-relative:page;mso-height-relative:page;" filled="f" stroked="t" coordsize="21600,21600" o:gfxdata="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">
+                <v:fill on="f" focussize="0,0"/>
+                <v:stroke weight="0.5pt" color="#000000" joinstyle="round" dashstyle="dash"/>
+                <v:imagedata o:title=""/>
+                <o:lock v:ext="edit" aspectratio="f"/>
+              </v:line>
+            </w:pict>
+          </mc:Fallback>
+        </mc:AlternateContent>
+      </w:r>
+      <w:r>
+        <w:drawing>
+          <wp:anchor distT="0" distB="0" distL="114300" distR="114300" simplePos="0" relativeHeight="2456899584" behindDoc="0" locked="0" layoutInCell="1" allowOverlap="1">
+            <wp:simplePos x="0" y="0"/>
+            <wp:positionH relativeFrom="column">
+              <wp:posOffset>42545</wp:posOffset>
+            </wp:positionH>
+            <wp:positionV relativeFrom="paragraph">
+              <wp:posOffset>1264285</wp:posOffset>
+            </wp:positionV>
+            <wp:extent cx="5272405" cy="751205"/>
+            <wp:effectExtent l="0" t="0" r="4445" b="10795"/>
+            <wp:wrapNone/>
+            <wp:docPr id="1" name="图片 2"/>
+            <wp:cNvGraphicFramePr>
+              <a:graphicFrameLocks xmlns:a="http://schemas.openxmlformats.org/drawingml/2006/main" noChangeAspect="1"/>
+            </wp:cNvGraphicFramePr>
+            <a:graphic xmlns:a="http://schemas.openxmlformats.org/drawingml/2006/main">
+              <a:graphicData uri="http://schemas.openxmlformats.org/drawingml/2006/picture">
+                <pic:pic xmlns:pic="http://schemas.openxmlformats.org/drawingml/2006/picture">
+                  <pic:nvPicPr>
+                    <pic:cNvPr id="1" name="图片 2"/>
+                    <pic:cNvPicPr>
+                      <a:picLocks noChangeAspect="1"/>
+                    </pic:cNvPicPr>
+                  </pic:nvPicPr>
+                  <pic:blipFill>
+                    <a:blip r:embed="rId57"/>
+                    <a:stretch>
+                      <a:fillRect/>
+                    </a:stretch>
+                  </pic:blipFill>
+                  <pic:spPr>
+                    <a:xfrm>
+                      <a:off x="0" y="0"/>
+                      <a:ext cx="5272405" cy="751205"/>
+                    </a:xfrm>
+                    <a:prstGeom prst="rect">
+                      <a:avLst/>
+                    </a:prstGeom>
+                    <a:noFill/>
+                    <a:ln w="9525">
+                      <a:noFill/>
+                    </a:ln>
+                  </pic:spPr>
+                </pic:pic>
+              </a:graphicData>
+            </a:graphic>
+          </wp:anchor>
+        </w:drawing>
+      </w:r>
+      <w:r>
+        <w:rPr>
+          <w:sz w:val="22"/>
+        </w:rPr>
         <w:pict>
-          <v:line id="箭头 631" o:spid="_x0000_s1193" o:spt="20" style="position:absolute;left:0pt;margin-left:16.8pt;margin-top:383.2pt;height:0.25pt;width:412.15pt;z-index:255475712;mso-width-relative:page;mso-height-relative:page;" filled="f" stroked="t" coordsize="21600,21600">
+          <v:shape id="文本框 613" o:spid="_x0000_s1203" o:spt="202" type="#_x0000_t202" style="position:absolute;left:0pt;margin-left:413.55pt;margin-top:441.75pt;height:21.05pt;width:28.9pt;z-index:944050176;mso-width-relative:page;mso-height-relative:page;" filled="f" stroked="f" coordsize="21600,21600">
+            <v:path/>
+            <v:fill on="f" focussize="0,0"/>
+            <v:stroke on="f"/>
+            <v:imagedata o:title=""/>
+            <o:lock v:ext="edit" aspectratio="f"/>
+            <v:textbox>
+              <w:txbxContent>
+                <w:p>
+                  <w:pPr>
+                    <w:jc w:val="left"/>
+                    <w:rPr>
+                      <w:rFonts w:hint="eastAsia" w:eastAsia="SimSun"/>
+                      <w:sz w:val="22"/>
+                      <w:szCs w:val="22"/>
+                      <w:lang w:val="en-US" w:eastAsia="zh-CN"/>
+                    </w:rPr>
+                  </w:pPr>
+                  <w:r>
+                    <w:rPr>
+                      <w:rFonts w:hint="eastAsia" w:eastAsia="SimSun"/>
+                      <w:sz w:val="22"/>
+                      <w:szCs w:val="22"/>
+                      <w:lang w:val="en-US" w:eastAsia="zh-CN"/>
+                    </w:rPr>
+                    <w:t xml:space="preserve">t </w:t>
+                  </w:r>
+                </w:p>
+              </w:txbxContent>
+            </v:textbox>
+          </v:shape>
+        </w:pict>
+      </w:r>
+      <w:r>
+        <w:rPr>
+          <w:sz w:val="22"/>
+        </w:rPr>
+        <w:pict>
+          <v:shape id="文本框 613" o:spid="_x0000_s1156" o:spt="202" type="#_x0000_t202" style="position:absolute;left:0pt;margin-left:417.2pt;margin-top:380.45pt;height:21.05pt;width:28.9pt;z-index:70580224;mso-width-relative:page;mso-height-relative:page;" filled="f" stroked="f" coordsize="21600,21600">
+            <v:path/>
+            <v:fill on="f" focussize="0,0"/>
+            <v:stroke on="f"/>
+            <v:imagedata o:title=""/>
+            <o:lock v:ext="edit" aspectratio="f"/>
+            <v:textbox>
+              <w:txbxContent>
+                <w:p>
+                  <w:pPr>
+                    <w:jc w:val="left"/>
+                    <w:rPr>
+                      <w:ins w:id="0" w:author="Gilgil" w:date="2015-06-16T14:27:00Z"/>
+                      <w:rFonts w:hint="eastAsia" w:eastAsia="SimSun"/>
+                      <w:sz w:val="22"/>
+                      <w:szCs w:val="22"/>
+                      <w:lang w:val="en-US" w:eastAsia="zh-CN"/>
+                    </w:rPr>
+                  </w:pPr>
+                  <w:r>
+                    <w:rPr>
+                      <w:rFonts w:hint="eastAsia" w:eastAsia="SimSun"/>
+                      <w:sz w:val="22"/>
+                      <w:szCs w:val="22"/>
+                      <w:lang w:val="en-US" w:eastAsia="zh-CN"/>
+                    </w:rPr>
+                    <w:t xml:space="preserve">t </w:t>
+                  </w:r>
+                </w:p>
+              </w:txbxContent>
+            </v:textbox>
+          </v:shape>
+        </w:pict>
+      </w:r>
+      <w:r>
+        <w:rPr>
+          <w:sz w:val="22"/>
+        </w:rPr>
+        <w:pict>
+          <v:line id="箭头 631" o:spid="_x0000_s1164" o:spt="20" style="position:absolute;left:0pt;margin-left:10pt;margin-top:443.5pt;height:0.25pt;width:412.3pt;z-index:944049152;mso-width-relative:page;mso-height-relative:page;" filled="f" stroked="t" coordsize="21600,21600">
             <v:path arrowok="t"/>
             <v:fill on="f" focussize="0,0"/>
             <v:stroke color="#000000" endarrow="block"/>
@@ -4841,33 +4799,36 @@
     <customSectPr/>
   </customSectProps>
   <customShpExts>
+    <customShpInfo spid="_x0000_s1026" textRotate="1"/>
+    <customShpInfo spid="_x0000_s1271"/>
     <customShpInfo spid="_x0000_s1275"/>
     <customShpInfo spid="_x0000_s1248"/>
-    <customShpInfo spid="_x0000_s1271"/>
-    <customShpInfo spid="_x0000_s1026" textRotate="1"/>
     <customShpInfo spid="_x0000_s1274"/>
     <customShpInfo spid="_x0000_s1273"/>
     <customShpInfo spid="_x0000_s1276"/>
+    <customShpInfo spid="_x0000_s1281"/>
     <customShpInfo spid="_x0000_s1278"/>
     <customShpInfo spid="_x0000_s1277"/>
+    <customShpInfo spid="_x0000_s1227"/>
+    <customShpInfo spid="_x0000_s1282"/>
+    <customShpInfo spid="_x0000_s1263"/>
+    <customShpInfo spid="_x0000_s1193"/>
     <customShpInfo spid="_x0000_s1268"/>
-    <customShpInfo spid="_x0000_s1249"/>
-    <customShpInfo spid="_x0000_s1227"/>
-    <customShpInfo spid="_x0000_s1263"/>
+    <customShpInfo spid="_x0000_s1280"/>
+    <customShpInfo spid="_x0000_s1279"/>
+    <customShpInfo spid="_x0000_s1223"/>
+    <customShpInfo spid="_x0000_s1232"/>
+    <customShpInfo spid="_x0000_s1231"/>
+    <customShpInfo spid="_x0000_s1247"/>
+    <customShpInfo spid="_x0000_s1272"/>
     <customShpInfo spid="_x0000_s1260"/>
     <customShpInfo spid="_x0000_s1265"/>
     <customShpInfo spid="_x0000_s1258"/>
     <customShpInfo spid="_x0000_s1264"/>
     <customShpInfo spid="_x0000_s1262"/>
-    <customShpInfo spid="_x0000_s1247"/>
-    <customShpInfo spid="_x0000_s1272"/>
-    <customShpInfo spid="_x0000_s1231"/>
-    <customShpInfo spid="_x0000_s1232"/>
     <customShpInfo spid="_x0000_s1203"/>
     <customShpInfo spid="_x0000_s1156"/>
     <customShpInfo spid="_x0000_s1164"/>
-    <customShpInfo spid="_x0000_s1223"/>
-    <customShpInfo spid="_x0000_s1193"/>
   </customShpExts>
 </s:customData>
 </file>

</xml_diff>